<commit_message>
added more to the API reference
</commit_message>
<xml_diff>
--- a/Documents/WebSocket API Reference.docx
+++ b/Documents/WebSocket API Reference.docx
@@ -4,11 +4,222 @@
   <w:body>
     <w:p>
       <w:pPr>
-        <w:pStyle w:val="Title"/>
-      </w:pPr>
+        <w:rPr>
+          <w:rFonts w:cstheme="minorHAnsi"/>
+        </w:rPr>
+      </w:pPr>
+      <w:r>
+        <w:rPr>
+          <w:rFonts w:cstheme="minorHAnsi"/>
+        </w:rPr>
+        <w:t xml:space="preserve">The </w:t>
+      </w:r>
+      <w:proofErr w:type="spellStart"/>
+      <w:r>
+        <w:rPr>
+          <w:rFonts w:cstheme="minorHAnsi"/>
+        </w:rPr>
+        <w:t>websocket</w:t>
+      </w:r>
+      <w:proofErr w:type="spellEnd"/>
+      <w:r>
+        <w:rPr>
+          <w:rFonts w:cstheme="minorHAnsi"/>
+        </w:rPr>
+        <w:t xml:space="preserve"> server is based on the Socket.IO </w:t>
+      </w:r>
+      <w:proofErr w:type="spellStart"/>
+      <w:r>
+        <w:rPr>
+          <w:rFonts w:cstheme="minorHAnsi"/>
+        </w:rPr>
+        <w:t>javascript</w:t>
+      </w:r>
+      <w:proofErr w:type="spellEnd"/>
+      <w:r>
+        <w:rPr>
+          <w:rFonts w:cstheme="minorHAnsi"/>
+        </w:rPr>
+        <w:t xml:space="preserve"> library</w:t>
+      </w:r>
+      <w:r>
+        <w:rPr>
+          <w:rFonts w:cstheme="minorHAnsi"/>
+        </w:rPr>
+        <w:t>, and the following is taken from the library documentation (</w:t>
+      </w:r>
+      <w:hyperlink r:id="rId8" w:history="1">
+        <w:r>
+          <w:rPr>
+            <w:rStyle w:val="Hyperlink"/>
+            <w:rFonts w:cstheme="minorHAnsi"/>
+          </w:rPr>
+          <w:t>https://socket.io/docs/</w:t>
+        </w:r>
+      </w:hyperlink>
+      <w:r>
+        <w:rPr>
+          <w:rFonts w:cstheme="minorHAnsi"/>
+        </w:rPr>
+        <w:t>)</w:t>
+      </w:r>
+    </w:p>
+    <w:p>
+      <w:pPr>
+        <w:rPr>
+          <w:rFonts w:cstheme="minorHAnsi"/>
+          <w:i/>
+          <w:iCs/>
+          <w:color w:val="555555"/>
+        </w:rPr>
+      </w:pPr>
+    </w:p>
+    <w:p>
+      <w:pPr>
+        <w:rPr>
+          <w:rFonts w:cstheme="minorHAnsi"/>
+          <w:i/>
+          <w:iCs/>
+        </w:rPr>
+      </w:pPr>
+      <w:r>
+        <w:rPr>
+          <w:rFonts w:cstheme="minorHAnsi"/>
+          <w:i/>
+          <w:iCs/>
+          <w:color w:val="555555"/>
+        </w:rPr>
+        <w:t>Socket.IO is </w:t>
+      </w:r>
+      <w:r>
+        <w:rPr>
+          <w:rStyle w:val="Strong"/>
+          <w:rFonts w:cstheme="minorHAnsi"/>
+          <w:i/>
+          <w:iCs/>
+          <w:color w:val="555555"/>
+        </w:rPr>
+        <w:t>NOT</w:t>
+      </w:r>
+      <w:r>
+        <w:rPr>
+          <w:rFonts w:cstheme="minorHAnsi"/>
+          <w:i/>
+          <w:iCs/>
+          <w:color w:val="555555"/>
+        </w:rPr>
+        <w:t> a WebSocket implementation. Although Socket.IO indeed uses WebSocket as a transport when possible, it adds additional metadata to each packet. That is why a WebSocket client will not be able to successfully connect to a Socket.IO server, and a Socket.IO client will not be able to connect to a plain WebSocket server either</w:t>
+      </w:r>
     </w:p>
     <w:p/>
     <w:p>
+      <w:r>
+        <w:t>The</w:t>
+      </w:r>
+      <w:r>
+        <w:t xml:space="preserve"> </w:t>
+      </w:r>
+      <w:r>
+        <w:t>method</w:t>
+      </w:r>
+      <w:r>
+        <w:t xml:space="preserve"> </w:t>
+      </w:r>
+      <w:r>
+        <w:t xml:space="preserve">typically used to send a message </w:t>
+      </w:r>
+      <w:r>
+        <w:t>is</w:t>
+      </w:r>
+      <w:r>
+        <w:t xml:space="preserve"> </w:t>
+      </w:r>
+      <w:proofErr w:type="gramStart"/>
+      <w:r>
+        <w:t>emit(</w:t>
+      </w:r>
+      <w:proofErr w:type="gramEnd"/>
+      <w:r>
+        <w:rPr>
+          <w:rFonts w:cstheme="minorHAnsi"/>
+          <w:b/>
+          <w:bCs/>
+          <w:color w:val="555555"/>
+        </w:rPr>
+        <w:t>‘</w:t>
+      </w:r>
+      <w:r>
+        <w:rPr>
+          <w:rFonts w:cstheme="minorHAnsi"/>
+          <w:b/>
+          <w:bCs/>
+          <w:color w:val="555555"/>
+        </w:rPr>
+        <w:t>eventName</w:t>
+      </w:r>
+      <w:r>
+        <w:rPr>
+          <w:rFonts w:cstheme="minorHAnsi"/>
+          <w:b/>
+          <w:bCs/>
+          <w:color w:val="555555"/>
+        </w:rPr>
+        <w:t>’</w:t>
+      </w:r>
+      <w:r>
+        <w:rPr>
+          <w:rFonts w:cstheme="minorHAnsi"/>
+          <w:b/>
+          <w:bCs/>
+          <w:color w:val="555555"/>
+        </w:rPr>
+        <w:t>[, …</w:t>
+      </w:r>
+      <w:proofErr w:type="spellStart"/>
+      <w:r>
+        <w:rPr>
+          <w:rFonts w:cstheme="minorHAnsi"/>
+          <w:b/>
+          <w:bCs/>
+          <w:color w:val="555555"/>
+        </w:rPr>
+        <w:t>args</w:t>
+      </w:r>
+      <w:proofErr w:type="spellEnd"/>
+      <w:r>
+        <w:rPr>
+          <w:rFonts w:cstheme="minorHAnsi"/>
+          <w:b/>
+          <w:bCs/>
+          <w:color w:val="555555"/>
+        </w:rPr>
+        <w:t>][, ack]</w:t>
+      </w:r>
+      <w:r>
+        <w:rPr>
+          <w:rFonts w:cstheme="minorHAnsi"/>
+          <w:b/>
+          <w:bCs/>
+          <w:color w:val="555555"/>
+        </w:rPr>
+        <w:t xml:space="preserve">) </w:t>
+      </w:r>
+      <w:r>
+        <w:rPr>
+          <w:rFonts w:cstheme="minorHAnsi"/>
+          <w:color w:val="555555"/>
+        </w:rPr>
+        <w:t xml:space="preserve">and </w:t>
+      </w:r>
+      <w:r>
+        <w:rPr>
+          <w:rFonts w:cstheme="minorHAnsi"/>
+          <w:color w:val="555555"/>
+        </w:rPr>
+        <w:t>the following methods document the eventName and any arguments for that method.</w:t>
+      </w:r>
+    </w:p>
+    <w:p>
       <w:pPr>
         <w:pStyle w:val="Heading1"/>
       </w:pPr>
@@ -41,6 +252,9 @@
       </w:r>
       <w:r>
         <w:t>ACCESSORY_LONG_OFF</w:t>
+      </w:r>
+      <w:r>
+        <w:t>’</w:t>
       </w:r>
       <w:r>
         <w:t xml:space="preserve">, </w:t>
@@ -259,6 +473,9 @@
         <w:t>ACCESSORY_LONG_ON</w:t>
       </w:r>
       <w:r>
+        <w:t>’</w:t>
+      </w:r>
+      <w:r>
         <w:t xml:space="preserve">, </w:t>
       </w:r>
       <w:r>
@@ -442,7 +659,55 @@
         <w:pStyle w:val="Heading3"/>
       </w:pPr>
       <w:r>
+        <w:t>Format</w:t>
+      </w:r>
+    </w:p>
+    <w:p>
+      <w:r>
+        <w:t>‘</w:t>
+      </w:r>
+      <w:r>
+        <w:t>CLEAR_CBUS_ERRORS</w:t>
+      </w:r>
+      <w:r>
+        <w:t>’</w:t>
+      </w:r>
+    </w:p>
+    <w:p>
+      <w:pPr>
+        <w:pStyle w:val="Heading3"/>
+      </w:pPr>
+      <w:r>
+        <w:t>Behaviour</w:t>
+      </w:r>
+    </w:p>
+    <w:p>
+      <w:r>
+        <w:t>Clears the list of CBUS errors held by the system</w:t>
+      </w:r>
+    </w:p>
+    <w:p>
+      <w:pPr>
+        <w:pStyle w:val="Heading3"/>
+      </w:pPr>
+      <w:r>
         <w:lastRenderedPageBreak/>
+        <w:t>Error return</w:t>
+      </w:r>
+    </w:p>
+    <w:p>
+      <w:pPr>
+        <w:pStyle w:val="Heading2"/>
+      </w:pPr>
+      <w:r>
+        <w:t>CLEAR_NODE_EVENTS</w:t>
+      </w:r>
+    </w:p>
+    <w:p>
+      <w:pPr>
+        <w:pStyle w:val="Heading3"/>
+      </w:pPr>
+      <w:r>
         <w:t>Format</w:t>
       </w:r>
     </w:p>
@@ -451,7 +716,7 @@
         <w:t>‘</w:t>
       </w:r>
       <w:r>
-        <w:t>CLEAR_CBUS_ERRORS</w:t>
+        <w:t>CLEAR_NODE_EVENTS</w:t>
       </w:r>
       <w:r>
         <w:t>’</w:t>
@@ -467,7 +732,7 @@
     </w:p>
     <w:p>
       <w:r>
-        <w:t>Clears the list of CBUS errors held by the system</w:t>
+        <w:t>Clears the list of Node Events held by the system</w:t>
       </w:r>
     </w:p>
     <w:p>
@@ -478,12 +743,13 @@
         <w:t>Error return</w:t>
       </w:r>
     </w:p>
+    <w:p/>
     <w:p>
       <w:pPr>
         <w:pStyle w:val="Heading2"/>
       </w:pPr>
       <w:r>
-        <w:t>CLEAR_NODE_EVENTS</w:t>
+        <w:t>QUERY_ALL_NODES</w:t>
       </w:r>
     </w:p>
     <w:p>
@@ -499,7 +765,7 @@
         <w:t>‘</w:t>
       </w:r>
       <w:r>
-        <w:t>CLEAR_NODE_EVENTS</w:t>
+        <w:t>QUERY_ALL_NODES</w:t>
       </w:r>
       <w:r>
         <w:t>’</w:t>
@@ -515,7 +781,7 @@
     </w:p>
     <w:p>
       <w:r>
-        <w:t>Clears the list of Node Events held by the system</w:t>
+        <w:t>Transmits the CBUS message ‘QNN’ with no other arguments</w:t>
       </w:r>
     </w:p>
     <w:p>
@@ -532,7 +798,7 @@
         <w:pStyle w:val="Heading2"/>
       </w:pPr>
       <w:r>
-        <w:t>QUERY_ALL_NODES</w:t>
+        <w:t>REFRESH_EVENTS</w:t>
       </w:r>
     </w:p>
     <w:p>
@@ -545,13 +811,186 @@
     </w:p>
     <w:p>
       <w:r>
+        <w:t>'REFRESH_EVENTS'</w:t>
+      </w:r>
+    </w:p>
+    <w:p>
+      <w:pPr>
+        <w:pStyle w:val="Heading3"/>
+      </w:pPr>
+      <w:r>
+        <w:t>Behaviour</w:t>
+      </w:r>
+    </w:p>
+    <w:p>
+      <w:r>
+        <w:t>Requests the list of events held by the system</w:t>
+      </w:r>
+    </w:p>
+    <w:p>
+      <w:pPr>
+        <w:pStyle w:val="Heading3"/>
+      </w:pPr>
+      <w:r>
+        <w:t>Error return</w:t>
+      </w:r>
+    </w:p>
+    <w:p>
+      <w:pPr>
+        <w:pStyle w:val="Heading2"/>
+      </w:pPr>
+      <w:r>
+        <w:t>REMOVE_EVENT</w:t>
+      </w:r>
+    </w:p>
+    <w:p>
+      <w:pPr>
+        <w:pStyle w:val="Heading3"/>
+      </w:pPr>
+      <w:r>
+        <w:t>Format</w:t>
+      </w:r>
+    </w:p>
+    <w:p>
+      <w:r>
         <w:t>‘</w:t>
       </w:r>
       <w:r>
-        <w:t>QUERY_ALL_NODES</w:t>
-      </w:r>
-      <w:r>
-        <w:t>’</w:t>
+        <w:t>REMOVE_EVENT</w:t>
+      </w:r>
+      <w:r>
+        <w:t>’, {"</w:t>
+      </w:r>
+      <w:proofErr w:type="spellStart"/>
+      <w:r>
+        <w:t>nodeId</w:t>
+      </w:r>
+      <w:proofErr w:type="spellEnd"/>
+      <w:r>
+        <w:t xml:space="preserve">": </w:t>
+      </w:r>
+      <w:proofErr w:type="spellStart"/>
+      <w:proofErr w:type="gramStart"/>
+      <w:r>
+        <w:t>value.nodeId</w:t>
+      </w:r>
+      <w:proofErr w:type="spellEnd"/>
+      <w:proofErr w:type="gramEnd"/>
+      <w:r>
+        <w:t>, "eventName": event}</w:t>
+      </w:r>
+    </w:p>
+    <w:p>
+      <w:pPr>
+        <w:pStyle w:val="Heading4"/>
+      </w:pPr>
+      <w:r>
+        <w:t>Where</w:t>
+      </w:r>
+    </w:p>
+    <w:p>
+      <w:pPr>
+        <w:pStyle w:val="Heading3"/>
+        <w:ind w:firstLine="720"/>
+      </w:pPr>
+      <w:proofErr w:type="spellStart"/>
+      <w:r>
+        <w:t>nodeId</w:t>
+      </w:r>
+      <w:proofErr w:type="spellEnd"/>
+      <w:r>
+        <w:t>:</w:t>
+      </w:r>
+    </w:p>
+    <w:p>
+      <w:pPr>
+        <w:pStyle w:val="ListParagraph"/>
+        <w:numPr>
+          <w:ilvl w:val="2"/>
+          <w:numId w:val="1"/>
+        </w:numPr>
+      </w:pPr>
+      <w:r>
+        <w:t>Node Number</w:t>
+      </w:r>
+    </w:p>
+    <w:p>
+      <w:pPr>
+        <w:pStyle w:val="ListParagraph"/>
+        <w:numPr>
+          <w:ilvl w:val="2"/>
+          <w:numId w:val="1"/>
+        </w:numPr>
+      </w:pPr>
+      <w:r>
+        <w:t xml:space="preserve">Type: integer, 16 </w:t>
+      </w:r>
+      <w:proofErr w:type="gramStart"/>
+      <w:r>
+        <w:t>bit</w:t>
+      </w:r>
+      <w:proofErr w:type="gramEnd"/>
+    </w:p>
+    <w:p>
+      <w:pPr>
+        <w:pStyle w:val="ListParagraph"/>
+        <w:numPr>
+          <w:ilvl w:val="2"/>
+          <w:numId w:val="1"/>
+        </w:numPr>
+      </w:pPr>
+      <w:r>
+        <w:t>Range: 0 to 0xFFFF</w:t>
+      </w:r>
+    </w:p>
+    <w:p>
+      <w:pPr>
+        <w:pStyle w:val="Heading3"/>
+        <w:ind w:firstLine="720"/>
+      </w:pPr>
+      <w:r>
+        <w:t>eventName:</w:t>
+      </w:r>
+    </w:p>
+    <w:p>
+      <w:pPr>
+        <w:pStyle w:val="ListParagraph"/>
+        <w:numPr>
+          <w:ilvl w:val="2"/>
+          <w:numId w:val="1"/>
+        </w:numPr>
+      </w:pPr>
+      <w:r>
+        <w:t>event Name is comprised of a Node Number and an Event Number</w:t>
+      </w:r>
+    </w:p>
+    <w:p>
+      <w:pPr>
+        <w:pStyle w:val="ListParagraph"/>
+        <w:numPr>
+          <w:ilvl w:val="2"/>
+          <w:numId w:val="1"/>
+        </w:numPr>
+      </w:pPr>
+      <w:r>
+        <w:t xml:space="preserve">Type: integer, 32 </w:t>
+      </w:r>
+      <w:proofErr w:type="gramStart"/>
+      <w:r>
+        <w:t>bit</w:t>
+      </w:r>
+      <w:proofErr w:type="gramEnd"/>
+    </w:p>
+    <w:p>
+      <w:pPr>
+        <w:pStyle w:val="ListParagraph"/>
+        <w:numPr>
+          <w:ilvl w:val="2"/>
+          <w:numId w:val="1"/>
+        </w:numPr>
+      </w:pPr>
+      <w:r>
+        <w:t>Range: 0 to 0xFFFFFFFF</w:t>
       </w:r>
     </w:p>
     <w:p>
@@ -564,7 +1003,7 @@
     </w:p>
     <w:p>
       <w:r>
-        <w:t>Transmits the CBUS message ‘QNN’ with no other arguments</w:t>
+        <w:t>Transmits the CBUS message ‘EVULN’, which ‘unlearns’ an event in the specified module</w:t>
       </w:r>
     </w:p>
     <w:p>
@@ -575,13 +1014,12 @@
         <w:t>Error return</w:t>
       </w:r>
     </w:p>
-    <w:p/>
     <w:p>
       <w:pPr>
         <w:pStyle w:val="Heading2"/>
       </w:pPr>
       <w:r>
-        <w:t>REFRESH_EVENTS</w:t>
+        <w:t>REQUEST_ALL_EVENT_VARIABLES</w:t>
       </w:r>
     </w:p>
     <w:p>
@@ -594,7 +1032,198 @@
     </w:p>
     <w:p>
       <w:r>
-        <w:t>'REFRESH_EVENTS'</w:t>
+        <w:t>'REQUEST_ALL_EVENT_VARIABLES'</w:t>
+      </w:r>
+      <w:r>
+        <w:t>, {"</w:t>
+      </w:r>
+      <w:proofErr w:type="spellStart"/>
+      <w:r>
+        <w:t>nodeId</w:t>
+      </w:r>
+      <w:proofErr w:type="spellEnd"/>
+      <w:r>
+        <w:t>": &lt;value&gt;, "</w:t>
+      </w:r>
+      <w:proofErr w:type="spellStart"/>
+      <w:r>
+        <w:t>eventIndex</w:t>
+      </w:r>
+      <w:proofErr w:type="spellEnd"/>
+      <w:r>
+        <w:t>": &lt;value&gt;, “variables”: &lt;value&gt;}</w:t>
+      </w:r>
+    </w:p>
+    <w:p>
+      <w:pPr>
+        <w:pStyle w:val="Heading4"/>
+      </w:pPr>
+      <w:r>
+        <w:t>Where</w:t>
+      </w:r>
+    </w:p>
+    <w:p>
+      <w:pPr>
+        <w:pStyle w:val="Heading3"/>
+        <w:ind w:firstLine="720"/>
+      </w:pPr>
+      <w:proofErr w:type="spellStart"/>
+      <w:r>
+        <w:t>nodeId</w:t>
+      </w:r>
+      <w:proofErr w:type="spellEnd"/>
+      <w:r>
+        <w:t>:</w:t>
+      </w:r>
+    </w:p>
+    <w:p>
+      <w:pPr>
+        <w:pStyle w:val="ListParagraph"/>
+        <w:numPr>
+          <w:ilvl w:val="2"/>
+          <w:numId w:val="1"/>
+        </w:numPr>
+      </w:pPr>
+      <w:r>
+        <w:t>Node Number</w:t>
+      </w:r>
+    </w:p>
+    <w:p>
+      <w:pPr>
+        <w:pStyle w:val="ListParagraph"/>
+        <w:numPr>
+          <w:ilvl w:val="2"/>
+          <w:numId w:val="1"/>
+        </w:numPr>
+      </w:pPr>
+      <w:r>
+        <w:t xml:space="preserve">Type: integer, 16 </w:t>
+      </w:r>
+      <w:proofErr w:type="gramStart"/>
+      <w:r>
+        <w:t>bit</w:t>
+      </w:r>
+      <w:proofErr w:type="gramEnd"/>
+    </w:p>
+    <w:p>
+      <w:pPr>
+        <w:pStyle w:val="ListParagraph"/>
+        <w:numPr>
+          <w:ilvl w:val="2"/>
+          <w:numId w:val="1"/>
+        </w:numPr>
+      </w:pPr>
+      <w:r>
+        <w:t>Range: 0 to 0xFFFF</w:t>
+      </w:r>
+    </w:p>
+    <w:p>
+      <w:pPr>
+        <w:pStyle w:val="Heading3"/>
+        <w:ind w:firstLine="720"/>
+      </w:pPr>
+      <w:proofErr w:type="spellStart"/>
+      <w:r>
+        <w:lastRenderedPageBreak/>
+        <w:t>eventIndex</w:t>
+      </w:r>
+      <w:proofErr w:type="spellEnd"/>
+      <w:r>
+        <w:t>:</w:t>
+      </w:r>
+    </w:p>
+    <w:p>
+      <w:pPr>
+        <w:pStyle w:val="ListParagraph"/>
+        <w:numPr>
+          <w:ilvl w:val="2"/>
+          <w:numId w:val="1"/>
+        </w:numPr>
+      </w:pPr>
+      <w:r>
+        <w:t>Event Index – position of event in module’s even table</w:t>
+      </w:r>
+    </w:p>
+    <w:p>
+      <w:pPr>
+        <w:pStyle w:val="ListParagraph"/>
+        <w:numPr>
+          <w:ilvl w:val="2"/>
+          <w:numId w:val="1"/>
+        </w:numPr>
+      </w:pPr>
+      <w:r>
+        <w:t xml:space="preserve">Type: integer, 8 </w:t>
+      </w:r>
+      <w:proofErr w:type="gramStart"/>
+      <w:r>
+        <w:t>bit</w:t>
+      </w:r>
+      <w:proofErr w:type="gramEnd"/>
+    </w:p>
+    <w:p>
+      <w:pPr>
+        <w:pStyle w:val="ListParagraph"/>
+        <w:numPr>
+          <w:ilvl w:val="2"/>
+          <w:numId w:val="1"/>
+        </w:numPr>
+      </w:pPr>
+      <w:r>
+        <w:t>Range: 0 to 0xFF</w:t>
+      </w:r>
+    </w:p>
+    <w:p>
+      <w:pPr>
+        <w:pStyle w:val="Heading3"/>
+        <w:ind w:firstLine="720"/>
+      </w:pPr>
+      <w:r>
+        <w:t>variables:</w:t>
+      </w:r>
+    </w:p>
+    <w:p>
+      <w:pPr>
+        <w:pStyle w:val="ListParagraph"/>
+        <w:numPr>
+          <w:ilvl w:val="2"/>
+          <w:numId w:val="1"/>
+        </w:numPr>
+      </w:pPr>
+      <w:r>
+        <w:t>Number of event variables to request</w:t>
+      </w:r>
+    </w:p>
+    <w:p>
+      <w:pPr>
+        <w:pStyle w:val="ListParagraph"/>
+        <w:numPr>
+          <w:ilvl w:val="2"/>
+          <w:numId w:val="1"/>
+        </w:numPr>
+      </w:pPr>
+      <w:r>
+        <w:t xml:space="preserve">Type: integer, 8 </w:t>
+      </w:r>
+      <w:proofErr w:type="gramStart"/>
+      <w:r>
+        <w:t>bit</w:t>
+      </w:r>
+      <w:proofErr w:type="gramEnd"/>
+    </w:p>
+    <w:p>
+      <w:pPr>
+        <w:pStyle w:val="ListParagraph"/>
+        <w:numPr>
+          <w:ilvl w:val="2"/>
+          <w:numId w:val="1"/>
+        </w:numPr>
+      </w:pPr>
+      <w:r>
+        <w:t xml:space="preserve">Range: </w:t>
+      </w:r>
+      <w:r>
+        <w:t>Range: dependant on target module, but not exceeding 255</w:t>
       </w:r>
     </w:p>
     <w:p>
@@ -607,7 +1236,7 @@
     </w:p>
     <w:p>
       <w:r>
-        <w:t>Requests the list of events held by the system</w:t>
+        <w:t>Transmits the CBUS message ‘REVAL’, to request each variable in turn, up to the maximum number of variables requested</w:t>
       </w:r>
     </w:p>
     <w:p>
@@ -623,7 +1252,12 @@
         <w:pStyle w:val="Heading2"/>
       </w:pPr>
       <w:r>
-        <w:t>REMOVE_EVENT</w:t>
+        <w:t>REQUEST_ALL_NODE_EVENTS</w:t>
+      </w:r>
+    </w:p>
+    <w:p>
+      <w:r>
+        <w:t>Read back all events in a node</w:t>
       </w:r>
     </w:p>
     <w:p>
@@ -636,83 +1270,85 @@
     </w:p>
     <w:p>
       <w:r>
-        <w:t>‘</w:t>
-      </w:r>
-      <w:r>
-        <w:t>REMOVE_EVENT</w:t>
-      </w:r>
-      <w:r>
-        <w:t>’, {"</w:t>
-      </w:r>
+        <w:t>'</w:t>
+      </w:r>
+      <w:r>
+        <w:t xml:space="preserve"> REQUEST_ALL_NODE_EVENTS </w:t>
+      </w:r>
+      <w:r>
+        <w:t>', {"</w:t>
+      </w:r>
+      <w:proofErr w:type="spellStart"/>
+      <w:r>
+        <w:t>NodeId</w:t>
+      </w:r>
+      <w:proofErr w:type="spellEnd"/>
+      <w:r>
+        <w:t>":</w:t>
+      </w:r>
+      <w:r>
+        <w:t>&lt;</w:t>
+      </w:r>
+      <w:r>
+        <w:t xml:space="preserve"> value</w:t>
+      </w:r>
+      <w:r>
+        <w:t>&gt;</w:t>
+      </w:r>
+      <w:r>
+        <w:t>}</w:t>
+      </w:r>
+    </w:p>
+    <w:p>
+      <w:pPr>
+        <w:pStyle w:val="Heading4"/>
+      </w:pPr>
+      <w:r>
+        <w:t>Where</w:t>
+      </w:r>
+    </w:p>
+    <w:p>
+      <w:pPr>
+        <w:pStyle w:val="Heading3"/>
+        <w:ind w:firstLine="720"/>
+      </w:pPr>
       <w:proofErr w:type="spellStart"/>
       <w:r>
         <w:t>nodeId</w:t>
       </w:r>
       <w:proofErr w:type="spellEnd"/>
       <w:r>
-        <w:t xml:space="preserve">": </w:t>
-      </w:r>
-      <w:proofErr w:type="spellStart"/>
+        <w:t>:</w:t>
+      </w:r>
+    </w:p>
+    <w:p>
+      <w:pPr>
+        <w:pStyle w:val="ListParagraph"/>
+        <w:numPr>
+          <w:ilvl w:val="2"/>
+          <w:numId w:val="1"/>
+        </w:numPr>
+      </w:pPr>
+      <w:r>
+        <w:t>Node Number</w:t>
+      </w:r>
+    </w:p>
+    <w:p>
+      <w:pPr>
+        <w:pStyle w:val="ListParagraph"/>
+        <w:numPr>
+          <w:ilvl w:val="2"/>
+          <w:numId w:val="1"/>
+        </w:numPr>
+      </w:pPr>
+      <w:r>
+        <w:t xml:space="preserve">Type: integer, 16 </w:t>
+      </w:r>
       <w:proofErr w:type="gramStart"/>
       <w:r>
-        <w:t>value.nodeId</w:t>
-      </w:r>
-      <w:proofErr w:type="spellEnd"/>
+        <w:t>bit</w:t>
+      </w:r>
       <w:proofErr w:type="gramEnd"/>
-      <w:r>
-        <w:t>, "eventName": event}</w:t>
-      </w:r>
-    </w:p>
-    <w:p>
-      <w:pPr>
-        <w:pStyle w:val="Heading4"/>
-      </w:pPr>
-      <w:r>
-        <w:t>Where</w:t>
-      </w:r>
-    </w:p>
-    <w:p>
-      <w:pPr>
-        <w:pStyle w:val="Heading3"/>
-        <w:ind w:firstLine="720"/>
-      </w:pPr>
-      <w:proofErr w:type="spellStart"/>
-      <w:r>
-        <w:t>nodeId</w:t>
-      </w:r>
-      <w:proofErr w:type="spellEnd"/>
-      <w:r>
-        <w:t>:</w:t>
-      </w:r>
-    </w:p>
-    <w:p>
-      <w:pPr>
-        <w:pStyle w:val="ListParagraph"/>
-        <w:numPr>
-          <w:ilvl w:val="2"/>
-          <w:numId w:val="1"/>
-        </w:numPr>
-      </w:pPr>
-      <w:r>
-        <w:t>Node Number</w:t>
-      </w:r>
-    </w:p>
-    <w:p>
-      <w:pPr>
-        <w:pStyle w:val="ListParagraph"/>
-        <w:numPr>
-          <w:ilvl w:val="2"/>
-          <w:numId w:val="1"/>
-        </w:numPr>
-      </w:pPr>
-      <w:r>
-        <w:t xml:space="preserve">Type: integer, 16 </w:t>
-      </w:r>
-      <w:proofErr w:type="gramStart"/>
-      <w:r>
-        <w:t>bit</w:t>
-      </w:r>
-      <w:proofErr w:type="gramEnd"/>
     </w:p>
     <w:p>
       <w:pPr>
@@ -729,57 +1365,6 @@
     <w:p>
       <w:pPr>
         <w:pStyle w:val="Heading3"/>
-        <w:ind w:firstLine="720"/>
-      </w:pPr>
-      <w:r>
-        <w:t>eventName:</w:t>
-      </w:r>
-    </w:p>
-    <w:p>
-      <w:pPr>
-        <w:pStyle w:val="ListParagraph"/>
-        <w:numPr>
-          <w:ilvl w:val="2"/>
-          <w:numId w:val="1"/>
-        </w:numPr>
-      </w:pPr>
-      <w:r>
-        <w:t>event Name is comprised of a Node Number and an Event Number</w:t>
-      </w:r>
-    </w:p>
-    <w:p>
-      <w:pPr>
-        <w:pStyle w:val="ListParagraph"/>
-        <w:numPr>
-          <w:ilvl w:val="2"/>
-          <w:numId w:val="1"/>
-        </w:numPr>
-      </w:pPr>
-      <w:r>
-        <w:lastRenderedPageBreak/>
-        <w:t xml:space="preserve">Type: integer, 32 </w:t>
-      </w:r>
-      <w:proofErr w:type="gramStart"/>
-      <w:r>
-        <w:t>bit</w:t>
-      </w:r>
-      <w:proofErr w:type="gramEnd"/>
-    </w:p>
-    <w:p>
-      <w:pPr>
-        <w:pStyle w:val="ListParagraph"/>
-        <w:numPr>
-          <w:ilvl w:val="2"/>
-          <w:numId w:val="1"/>
-        </w:numPr>
-      </w:pPr>
-      <w:r>
-        <w:t>Range: 0 to 0xFFFFFFFF</w:t>
-      </w:r>
-    </w:p>
-    <w:p>
-      <w:pPr>
-        <w:pStyle w:val="Heading3"/>
       </w:pPr>
       <w:r>
         <w:t>Behaviour</w:t>
@@ -787,374 +1372,6 @@
     </w:p>
     <w:p>
       <w:r>
-        <w:t>Transmits the CBUS message ‘EVULN’, which ‘unlearns’ an event in the specified module</w:t>
-      </w:r>
-    </w:p>
-    <w:p>
-      <w:pPr>
-        <w:pStyle w:val="Heading3"/>
-      </w:pPr>
-      <w:r>
-        <w:t>Error return</w:t>
-      </w:r>
-    </w:p>
-    <w:p>
-      <w:pPr>
-        <w:pStyle w:val="Heading2"/>
-      </w:pPr>
-      <w:r>
-        <w:t>REQUEST_ALL_EVENT_VARIABLES</w:t>
-      </w:r>
-    </w:p>
-    <w:p>
-      <w:pPr>
-        <w:pStyle w:val="Heading3"/>
-      </w:pPr>
-      <w:r>
-        <w:t>Format</w:t>
-      </w:r>
-    </w:p>
-    <w:p>
-      <w:r>
-        <w:t>'REQUEST_ALL_EVENT_VARIABLES'</w:t>
-      </w:r>
-      <w:r>
-        <w:t>, {"</w:t>
-      </w:r>
-      <w:proofErr w:type="spellStart"/>
-      <w:r>
-        <w:t>nodeId</w:t>
-      </w:r>
-      <w:proofErr w:type="spellEnd"/>
-      <w:r>
-        <w:t>": &lt;value&gt;, "</w:t>
-      </w:r>
-      <w:proofErr w:type="spellStart"/>
-      <w:r>
-        <w:t>eventIndex</w:t>
-      </w:r>
-      <w:proofErr w:type="spellEnd"/>
-      <w:r>
-        <w:t>": &lt;value&gt;, “variables”: &lt;value&gt;}</w:t>
-      </w:r>
-    </w:p>
-    <w:p>
-      <w:pPr>
-        <w:pStyle w:val="Heading4"/>
-      </w:pPr>
-      <w:r>
-        <w:t>Where</w:t>
-      </w:r>
-    </w:p>
-    <w:p>
-      <w:pPr>
-        <w:pStyle w:val="Heading3"/>
-        <w:ind w:firstLine="720"/>
-      </w:pPr>
-      <w:proofErr w:type="spellStart"/>
-      <w:r>
-        <w:t>nodeId</w:t>
-      </w:r>
-      <w:proofErr w:type="spellEnd"/>
-      <w:r>
-        <w:t>:</w:t>
-      </w:r>
-    </w:p>
-    <w:p>
-      <w:pPr>
-        <w:pStyle w:val="ListParagraph"/>
-        <w:numPr>
-          <w:ilvl w:val="2"/>
-          <w:numId w:val="1"/>
-        </w:numPr>
-      </w:pPr>
-      <w:r>
-        <w:t>Node Number</w:t>
-      </w:r>
-    </w:p>
-    <w:p>
-      <w:pPr>
-        <w:pStyle w:val="ListParagraph"/>
-        <w:numPr>
-          <w:ilvl w:val="2"/>
-          <w:numId w:val="1"/>
-        </w:numPr>
-      </w:pPr>
-      <w:r>
-        <w:t xml:space="preserve">Type: integer, 16 </w:t>
-      </w:r>
-      <w:proofErr w:type="gramStart"/>
-      <w:r>
-        <w:t>bit</w:t>
-      </w:r>
-      <w:proofErr w:type="gramEnd"/>
-    </w:p>
-    <w:p>
-      <w:pPr>
-        <w:pStyle w:val="ListParagraph"/>
-        <w:numPr>
-          <w:ilvl w:val="2"/>
-          <w:numId w:val="1"/>
-        </w:numPr>
-      </w:pPr>
-      <w:r>
-        <w:t>Range: 0 to 0xFFFF</w:t>
-      </w:r>
-    </w:p>
-    <w:p>
-      <w:pPr>
-        <w:pStyle w:val="Heading3"/>
-        <w:ind w:firstLine="720"/>
-      </w:pPr>
-      <w:proofErr w:type="spellStart"/>
-      <w:r>
-        <w:t>eventIndex</w:t>
-      </w:r>
-      <w:proofErr w:type="spellEnd"/>
-      <w:r>
-        <w:t>:</w:t>
-      </w:r>
-    </w:p>
-    <w:p>
-      <w:pPr>
-        <w:pStyle w:val="ListParagraph"/>
-        <w:numPr>
-          <w:ilvl w:val="2"/>
-          <w:numId w:val="1"/>
-        </w:numPr>
-      </w:pPr>
-      <w:r>
-        <w:t>Event Index – position of event in module’s even table</w:t>
-      </w:r>
-    </w:p>
-    <w:p>
-      <w:pPr>
-        <w:pStyle w:val="ListParagraph"/>
-        <w:numPr>
-          <w:ilvl w:val="2"/>
-          <w:numId w:val="1"/>
-        </w:numPr>
-      </w:pPr>
-      <w:r>
-        <w:t xml:space="preserve">Type: integer, 8 </w:t>
-      </w:r>
-      <w:proofErr w:type="gramStart"/>
-      <w:r>
-        <w:t>bit</w:t>
-      </w:r>
-      <w:proofErr w:type="gramEnd"/>
-    </w:p>
-    <w:p>
-      <w:pPr>
-        <w:pStyle w:val="ListParagraph"/>
-        <w:numPr>
-          <w:ilvl w:val="2"/>
-          <w:numId w:val="1"/>
-        </w:numPr>
-      </w:pPr>
-      <w:r>
-        <w:t>Range: 0 to 0xFF</w:t>
-      </w:r>
-    </w:p>
-    <w:p>
-      <w:pPr>
-        <w:pStyle w:val="Heading3"/>
-        <w:ind w:firstLine="720"/>
-      </w:pPr>
-      <w:r>
-        <w:t>variables:</w:t>
-      </w:r>
-    </w:p>
-    <w:p>
-      <w:pPr>
-        <w:pStyle w:val="ListParagraph"/>
-        <w:numPr>
-          <w:ilvl w:val="2"/>
-          <w:numId w:val="1"/>
-        </w:numPr>
-      </w:pPr>
-      <w:r>
-        <w:t>Number of event variables to request</w:t>
-      </w:r>
-    </w:p>
-    <w:p>
-      <w:pPr>
-        <w:pStyle w:val="ListParagraph"/>
-        <w:numPr>
-          <w:ilvl w:val="2"/>
-          <w:numId w:val="1"/>
-        </w:numPr>
-      </w:pPr>
-      <w:r>
-        <w:t xml:space="preserve">Type: integer, 8 </w:t>
-      </w:r>
-      <w:proofErr w:type="gramStart"/>
-      <w:r>
-        <w:t>bit</w:t>
-      </w:r>
-      <w:proofErr w:type="gramEnd"/>
-    </w:p>
-    <w:p>
-      <w:pPr>
-        <w:pStyle w:val="ListParagraph"/>
-        <w:numPr>
-          <w:ilvl w:val="2"/>
-          <w:numId w:val="1"/>
-        </w:numPr>
-      </w:pPr>
-      <w:r>
-        <w:t xml:space="preserve">Range: </w:t>
-      </w:r>
-      <w:r>
-        <w:t>Range: dependant on target module, but not exceeding 255</w:t>
-      </w:r>
-    </w:p>
-    <w:p>
-      <w:pPr>
-        <w:pStyle w:val="Heading3"/>
-      </w:pPr>
-      <w:r>
-        <w:t>Behaviour</w:t>
-      </w:r>
-    </w:p>
-    <w:p>
-      <w:r>
-        <w:t>Transmits the CBUS message ‘REVAL’, to request each variable in turn, up to the maximum number of variables requested</w:t>
-      </w:r>
-    </w:p>
-    <w:p>
-      <w:pPr>
-        <w:pStyle w:val="Heading3"/>
-      </w:pPr>
-      <w:r>
-        <w:t>Error return</w:t>
-      </w:r>
-    </w:p>
-    <w:p>
-      <w:pPr>
-        <w:pStyle w:val="Heading2"/>
-      </w:pPr>
-      <w:r>
-        <w:t>REQUEST_ALL_NODE_EVENTS</w:t>
-      </w:r>
-    </w:p>
-    <w:p>
-      <w:r>
-        <w:t>Read back all events in a node</w:t>
-      </w:r>
-    </w:p>
-    <w:p>
-      <w:pPr>
-        <w:pStyle w:val="Heading3"/>
-      </w:pPr>
-      <w:r>
-        <w:t>Format</w:t>
-      </w:r>
-    </w:p>
-    <w:p>
-      <w:r>
-        <w:t>'</w:t>
-      </w:r>
-      <w:r>
-        <w:t xml:space="preserve"> REQUEST_ALL_NODE_EVENTS </w:t>
-      </w:r>
-      <w:r>
-        <w:t>', {"</w:t>
-      </w:r>
-      <w:proofErr w:type="spellStart"/>
-      <w:r>
-        <w:t>NodeId</w:t>
-      </w:r>
-      <w:proofErr w:type="spellEnd"/>
-      <w:r>
-        <w:t>":</w:t>
-      </w:r>
-      <w:r>
-        <w:t>&lt;</w:t>
-      </w:r>
-      <w:r>
-        <w:t xml:space="preserve"> value</w:t>
-      </w:r>
-      <w:r>
-        <w:t>&gt;</w:t>
-      </w:r>
-      <w:r>
-        <w:t>}</w:t>
-      </w:r>
-    </w:p>
-    <w:p>
-      <w:pPr>
-        <w:pStyle w:val="Heading4"/>
-      </w:pPr>
-      <w:r>
-        <w:t>Where</w:t>
-      </w:r>
-    </w:p>
-    <w:p>
-      <w:pPr>
-        <w:pStyle w:val="Heading3"/>
-        <w:ind w:firstLine="720"/>
-      </w:pPr>
-      <w:proofErr w:type="spellStart"/>
-      <w:r>
-        <w:t>nodeId</w:t>
-      </w:r>
-      <w:proofErr w:type="spellEnd"/>
-      <w:r>
-        <w:t>:</w:t>
-      </w:r>
-    </w:p>
-    <w:p>
-      <w:pPr>
-        <w:pStyle w:val="ListParagraph"/>
-        <w:numPr>
-          <w:ilvl w:val="2"/>
-          <w:numId w:val="1"/>
-        </w:numPr>
-      </w:pPr>
-      <w:r>
-        <w:t>Node Number</w:t>
-      </w:r>
-    </w:p>
-    <w:p>
-      <w:pPr>
-        <w:pStyle w:val="ListParagraph"/>
-        <w:numPr>
-          <w:ilvl w:val="2"/>
-          <w:numId w:val="1"/>
-        </w:numPr>
-      </w:pPr>
-      <w:r>
-        <w:t xml:space="preserve">Type: integer, 16 </w:t>
-      </w:r>
-      <w:proofErr w:type="gramStart"/>
-      <w:r>
-        <w:t>bit</w:t>
-      </w:r>
-      <w:proofErr w:type="gramEnd"/>
-    </w:p>
-    <w:p>
-      <w:pPr>
-        <w:pStyle w:val="ListParagraph"/>
-        <w:numPr>
-          <w:ilvl w:val="2"/>
-          <w:numId w:val="1"/>
-        </w:numPr>
-      </w:pPr>
-      <w:r>
-        <w:t>Range: 0 to 0xFFFF</w:t>
-      </w:r>
-    </w:p>
-    <w:p>
-      <w:pPr>
-        <w:pStyle w:val="Heading3"/>
-      </w:pPr>
-      <w:r>
-        <w:t>Behaviour</w:t>
-      </w:r>
-    </w:p>
-    <w:p>
-      <w:r>
         <w:t xml:space="preserve">Transmits the CBUS message ‘NERD’, to request all </w:t>
       </w:r>
       <w:r>
@@ -1169,7 +1386,6 @@
         <w:pStyle w:val="Heading3"/>
       </w:pPr>
       <w:r>
-        <w:lastRenderedPageBreak/>
         <w:t>Error return</w:t>
       </w:r>
     </w:p>
@@ -1438,6 +1654,7 @@
         <w:pStyle w:val="Heading4"/>
       </w:pPr>
       <w:r>
+        <w:lastRenderedPageBreak/>
         <w:t>Where</w:t>
       </w:r>
       <w:r>
@@ -1662,7 +1879,6 @@
         </w:numPr>
       </w:pPr>
       <w:r>
-        <w:lastRenderedPageBreak/>
         <w:t>Type: integer</w:t>
       </w:r>
     </w:p>
@@ -2151,6 +2367,7 @@
         </w:numPr>
       </w:pPr>
       <w:r>
+        <w:lastRenderedPageBreak/>
         <w:t xml:space="preserve">Type: integer, 16 </w:t>
       </w:r>
       <w:proofErr w:type="gramStart"/>
@@ -2212,7 +2429,6 @@
         </w:numPr>
       </w:pPr>
       <w:r>
-        <w:lastRenderedPageBreak/>
         <w:t xml:space="preserve">Type: integer, 8 </w:t>
       </w:r>
       <w:proofErr w:type="gramStart"/>
@@ -2712,11 +2928,451 @@
       </w:pPr>
       <w:proofErr w:type="spellStart"/>
       <w:r>
+        <w:t>eventVal</w:t>
+      </w:r>
+      <w:proofErr w:type="spellEnd"/>
+      <w:r>
+        <w:t>:</w:t>
+      </w:r>
+    </w:p>
+    <w:p>
+      <w:pPr>
+        <w:pStyle w:val="ListParagraph"/>
+        <w:numPr>
+          <w:ilvl w:val="2"/>
+          <w:numId w:val="1"/>
+        </w:numPr>
+      </w:pPr>
+      <w:r>
+        <w:t>event Variable Value</w:t>
+      </w:r>
+    </w:p>
+    <w:p>
+      <w:pPr>
+        <w:pStyle w:val="ListParagraph"/>
+        <w:numPr>
+          <w:ilvl w:val="2"/>
+          <w:numId w:val="1"/>
+        </w:numPr>
+      </w:pPr>
+      <w:r>
+        <w:t xml:space="preserve">Type: integer, 8 </w:t>
+      </w:r>
+      <w:proofErr w:type="gramStart"/>
+      <w:r>
+        <w:t>bit</w:t>
+      </w:r>
+      <w:proofErr w:type="gramEnd"/>
+    </w:p>
+    <w:p>
+      <w:pPr>
+        <w:pStyle w:val="ListParagraph"/>
+        <w:numPr>
+          <w:ilvl w:val="2"/>
+          <w:numId w:val="1"/>
+        </w:numPr>
+      </w:pPr>
+      <w:r>
+        <w:t>Range: 0 to 0xFF</w:t>
+      </w:r>
+    </w:p>
+    <w:p>
+      <w:pPr>
+        <w:pStyle w:val="Heading3"/>
+      </w:pPr>
+      <w:r>
+        <w:t>Behaviour</w:t>
+      </w:r>
+    </w:p>
+    <w:p>
+      <w:r>
+        <w:t>Teaches a module an event and/or an associated event variable, and also updates the system records by transmitting the following sequence of CBUS messages</w:t>
+      </w:r>
+    </w:p>
+    <w:p>
+      <w:pPr>
+        <w:pStyle w:val="NoSpacing"/>
+      </w:pPr>
+      <w:r>
+        <w:t xml:space="preserve">            </w:t>
+      </w:r>
+      <w:proofErr w:type="gramStart"/>
+      <w:r>
+        <w:t>NNLRN(</w:t>
+      </w:r>
+      <w:proofErr w:type="spellStart"/>
+      <w:proofErr w:type="gramEnd"/>
+      <w:r>
+        <w:t>nodeId</w:t>
+      </w:r>
+      <w:proofErr w:type="spellEnd"/>
+      <w:r>
+        <w:t>)</w:t>
+      </w:r>
+      <w:r>
+        <w:tab/>
+      </w:r>
+      <w:r>
+        <w:tab/>
+      </w:r>
+      <w:r>
+        <w:tab/>
+      </w:r>
+      <w:r>
+        <w:tab/>
+      </w:r>
+      <w:r>
+        <w:tab/>
+      </w:r>
+      <w:r>
+        <w:tab/>
+        <w:t>put module into learn mode</w:t>
+      </w:r>
+    </w:p>
+    <w:p>
+      <w:pPr>
+        <w:pStyle w:val="NoSpacing"/>
+      </w:pPr>
+      <w:r>
         <w:lastRenderedPageBreak/>
+        <w:t xml:space="preserve">            </w:t>
+      </w:r>
+      <w:proofErr w:type="gramStart"/>
+      <w:r>
+        <w:t>EVLRN(</w:t>
+      </w:r>
+      <w:proofErr w:type="gramEnd"/>
+      <w:r>
+        <w:t xml:space="preserve">eventName, </w:t>
+      </w:r>
+      <w:proofErr w:type="spellStart"/>
+      <w:r>
+        <w:t>eventId</w:t>
+      </w:r>
+      <w:proofErr w:type="spellEnd"/>
+      <w:r>
+        <w:t xml:space="preserve">, </w:t>
+      </w:r>
+      <w:proofErr w:type="spellStart"/>
+      <w:r>
         <w:t>eventVal</w:t>
       </w:r>
       <w:proofErr w:type="spellEnd"/>
       <w:r>
+        <w:t>)</w:t>
+      </w:r>
+      <w:r>
+        <w:tab/>
+      </w:r>
+      <w:r>
+        <w:tab/>
+      </w:r>
+      <w:r>
+        <w:tab/>
+        <w:t>send event to be taught</w:t>
+      </w:r>
+    </w:p>
+    <w:p>
+      <w:pPr>
+        <w:pStyle w:val="NoSpacing"/>
+      </w:pPr>
+      <w:r>
+        <w:t xml:space="preserve">            </w:t>
+      </w:r>
+      <w:proofErr w:type="gramStart"/>
+      <w:r>
+        <w:t>NNULN</w:t>
+      </w:r>
+      <w:r>
+        <w:t>(</w:t>
+      </w:r>
+      <w:proofErr w:type="spellStart"/>
+      <w:proofErr w:type="gramEnd"/>
+      <w:r>
+        <w:t>nodeId</w:t>
+      </w:r>
+      <w:proofErr w:type="spellEnd"/>
+      <w:r>
+        <w:t>)</w:t>
+      </w:r>
+      <w:r>
+        <w:tab/>
+      </w:r>
+      <w:r>
+        <w:tab/>
+      </w:r>
+      <w:r>
+        <w:tab/>
+      </w:r>
+      <w:r>
+        <w:tab/>
+      </w:r>
+      <w:r>
+        <w:tab/>
+      </w:r>
+      <w:r>
+        <w:tab/>
+        <w:t>take module out of learn mode</w:t>
+      </w:r>
+    </w:p>
+    <w:p>
+      <w:pPr>
+        <w:pStyle w:val="NoSpacing"/>
+      </w:pPr>
+      <w:r>
+        <w:t xml:space="preserve">            </w:t>
+      </w:r>
+      <w:proofErr w:type="gramStart"/>
+      <w:r>
+        <w:t>NNULN(</w:t>
+      </w:r>
+      <w:proofErr w:type="spellStart"/>
+      <w:proofErr w:type="gramEnd"/>
+      <w:r>
+        <w:t>nodeId</w:t>
+      </w:r>
+      <w:proofErr w:type="spellEnd"/>
+      <w:r>
+        <w:t>)</w:t>
+      </w:r>
+      <w:r>
+        <w:tab/>
+      </w:r>
+      <w:r>
+        <w:tab/>
+      </w:r>
+      <w:r>
+        <w:tab/>
+      </w:r>
+      <w:r>
+        <w:tab/>
+      </w:r>
+      <w:r>
+        <w:tab/>
+      </w:r>
+      <w:r>
+        <w:tab/>
+        <w:t>take module out of learn mode</w:t>
+      </w:r>
+    </w:p>
+    <w:p>
+      <w:pPr>
+        <w:pStyle w:val="NoSpacing"/>
+      </w:pPr>
+      <w:r>
+        <w:t xml:space="preserve">            </w:t>
+      </w:r>
+      <w:proofErr w:type="gramStart"/>
+      <w:r>
+        <w:t>NERD(</w:t>
+      </w:r>
+      <w:proofErr w:type="spellStart"/>
+      <w:proofErr w:type="gramEnd"/>
+      <w:r>
+        <w:t>nodeId</w:t>
+      </w:r>
+      <w:proofErr w:type="spellEnd"/>
+      <w:r>
+        <w:t>)</w:t>
+      </w:r>
+      <w:r>
+        <w:tab/>
+      </w:r>
+      <w:r>
+        <w:tab/>
+      </w:r>
+      <w:r>
+        <w:tab/>
+      </w:r>
+      <w:r>
+        <w:tab/>
+      </w:r>
+      <w:r>
+        <w:tab/>
+      </w:r>
+      <w:r>
+        <w:tab/>
+        <w:t>read back all stored events</w:t>
+      </w:r>
+    </w:p>
+    <w:p>
+      <w:pPr>
+        <w:pStyle w:val="NoSpacing"/>
+      </w:pPr>
+      <w:r>
+        <w:t xml:space="preserve">            </w:t>
+      </w:r>
+      <w:proofErr w:type="gramStart"/>
+      <w:r>
+        <w:t>RQEVN(</w:t>
+      </w:r>
+      <w:proofErr w:type="spellStart"/>
+      <w:proofErr w:type="gramEnd"/>
+      <w:r>
+        <w:t>nodeId</w:t>
+      </w:r>
+      <w:proofErr w:type="spellEnd"/>
+      <w:r>
+        <w:t>)</w:t>
+      </w:r>
+      <w:r>
+        <w:tab/>
+      </w:r>
+      <w:r>
+        <w:tab/>
+      </w:r>
+      <w:r>
+        <w:tab/>
+      </w:r>
+      <w:r>
+        <w:tab/>
+      </w:r>
+      <w:r>
+        <w:tab/>
+      </w:r>
+      <w:r>
+        <w:tab/>
+        <w:t>read number of stored events</w:t>
+      </w:r>
+    </w:p>
+    <w:p>
+      <w:pPr>
+        <w:pStyle w:val="Heading3"/>
+      </w:pPr>
+      <w:r>
+        <w:t>Error return</w:t>
+      </w:r>
+    </w:p>
+    <w:p/>
+    <w:p>
+      <w:pPr>
+        <w:pStyle w:val="Heading2"/>
+      </w:pPr>
+      <w:r>
+        <w:t>UPDATE_EVENT_VARIABLE</w:t>
+      </w:r>
+    </w:p>
+    <w:p>
+      <w:pPr>
+        <w:pStyle w:val="Heading3"/>
+      </w:pPr>
+      <w:r>
+        <w:t>Format</w:t>
+      </w:r>
+    </w:p>
+    <w:p>
+      <w:r>
+        <w:t>‘</w:t>
+      </w:r>
+      <w:r>
+        <w:t>UPDATE_EVENT_VARIABLE</w:t>
+      </w:r>
+      <w:r>
+        <w:t xml:space="preserve">’, </w:t>
+      </w:r>
+      <w:r>
+        <w:t>{"</w:t>
+      </w:r>
+      <w:proofErr w:type="spellStart"/>
+      <w:r>
+        <w:t>nodeId</w:t>
+      </w:r>
+      <w:proofErr w:type="spellEnd"/>
+      <w:r>
+        <w:t xml:space="preserve">": </w:t>
+      </w:r>
+      <w:r>
+        <w:t>&lt;</w:t>
+      </w:r>
+      <w:r>
+        <w:t>value</w:t>
+      </w:r>
+      <w:r>
+        <w:t>&gt;</w:t>
+      </w:r>
+      <w:r>
+        <w:t>, “</w:t>
+      </w:r>
+      <w:proofErr w:type="spellStart"/>
+      <w:r>
+        <w:t>eventIndex</w:t>
+      </w:r>
+      <w:proofErr w:type="spellEnd"/>
+      <w:r>
+        <w:t xml:space="preserve">”: </w:t>
+      </w:r>
+      <w:r>
+        <w:t>&lt;</w:t>
+      </w:r>
+      <w:r>
+        <w:t>value</w:t>
+      </w:r>
+      <w:r>
+        <w:t>&gt;</w:t>
+      </w:r>
+      <w:r>
+        <w:t xml:space="preserve">, “eventName”: </w:t>
+      </w:r>
+      <w:r>
+        <w:t>&lt;</w:t>
+      </w:r>
+      <w:r>
+        <w:t>value</w:t>
+      </w:r>
+      <w:r>
+        <w:t>&gt;</w:t>
+      </w:r>
+      <w:r>
+        <w:t>, “</w:t>
+      </w:r>
+      <w:proofErr w:type="spellStart"/>
+      <w:r>
+        <w:t>eventVariableId</w:t>
+      </w:r>
+      <w:proofErr w:type="spellEnd"/>
+      <w:r>
+        <w:t xml:space="preserve">”: </w:t>
+      </w:r>
+      <w:r>
+        <w:t>&lt;</w:t>
+      </w:r>
+      <w:r>
+        <w:t>value</w:t>
+      </w:r>
+      <w:r>
+        <w:t>&gt;, “</w:t>
+      </w:r>
+      <w:proofErr w:type="spellStart"/>
+      <w:r>
+        <w:t>eventVariableValue</w:t>
+      </w:r>
+      <w:proofErr w:type="spellEnd"/>
+      <w:r>
+        <w:t>”: &lt;value&gt;</w:t>
+      </w:r>
+      <w:r>
+        <w:t>}</w:t>
+      </w:r>
+    </w:p>
+    <w:p>
+      <w:pPr>
+        <w:pStyle w:val="Heading4"/>
+      </w:pPr>
+      <w:r>
+        <w:t>Where</w:t>
+      </w:r>
+    </w:p>
+    <w:p>
+      <w:pPr>
+        <w:pStyle w:val="Heading3"/>
+        <w:ind w:firstLine="720"/>
+      </w:pPr>
+      <w:proofErr w:type="spellStart"/>
+      <w:r>
+        <w:t>nodeId</w:t>
+      </w:r>
+      <w:proofErr w:type="spellEnd"/>
+      <w:r>
         <w:t>:</w:t>
       </w:r>
     </w:p>
@@ -2729,7 +3385,182 @@
         </w:numPr>
       </w:pPr>
       <w:r>
-        <w:t>event Variable Value</w:t>
+        <w:t>Node Number</w:t>
+      </w:r>
+    </w:p>
+    <w:p>
+      <w:pPr>
+        <w:pStyle w:val="ListParagraph"/>
+        <w:numPr>
+          <w:ilvl w:val="2"/>
+          <w:numId w:val="1"/>
+        </w:numPr>
+      </w:pPr>
+      <w:r>
+        <w:t>Type: integer</w:t>
+      </w:r>
+      <w:r>
+        <w:t xml:space="preserve">, 16 </w:t>
+      </w:r>
+      <w:proofErr w:type="gramStart"/>
+      <w:r>
+        <w:t>bit</w:t>
+      </w:r>
+      <w:proofErr w:type="gramEnd"/>
+    </w:p>
+    <w:p>
+      <w:pPr>
+        <w:pStyle w:val="ListParagraph"/>
+        <w:numPr>
+          <w:ilvl w:val="2"/>
+          <w:numId w:val="1"/>
+        </w:numPr>
+      </w:pPr>
+      <w:r>
+        <w:t xml:space="preserve">Range: 0 to </w:t>
+      </w:r>
+      <w:r>
+        <w:t>0xFFFF</w:t>
+      </w:r>
+    </w:p>
+    <w:p>
+      <w:pPr>
+        <w:pStyle w:val="Heading3"/>
+        <w:ind w:firstLine="720"/>
+      </w:pPr>
+      <w:proofErr w:type="spellStart"/>
+      <w:r>
+        <w:t>eventIndex</w:t>
+      </w:r>
+      <w:proofErr w:type="spellEnd"/>
+      <w:r>
+        <w:t>:</w:t>
+      </w:r>
+    </w:p>
+    <w:p>
+      <w:pPr>
+        <w:pStyle w:val="ListParagraph"/>
+        <w:numPr>
+          <w:ilvl w:val="2"/>
+          <w:numId w:val="1"/>
+        </w:numPr>
+      </w:pPr>
+      <w:r>
+        <w:t xml:space="preserve">event </w:t>
+      </w:r>
+      <w:r>
+        <w:t>Index</w:t>
+      </w:r>
+    </w:p>
+    <w:p>
+      <w:pPr>
+        <w:pStyle w:val="ListParagraph"/>
+        <w:numPr>
+          <w:ilvl w:val="2"/>
+          <w:numId w:val="1"/>
+        </w:numPr>
+      </w:pPr>
+      <w:r>
+        <w:t>Type: integer</w:t>
+      </w:r>
+      <w:r>
+        <w:t xml:space="preserve">, 8 </w:t>
+      </w:r>
+      <w:proofErr w:type="gramStart"/>
+      <w:r>
+        <w:t>bit</w:t>
+      </w:r>
+      <w:proofErr w:type="gramEnd"/>
+    </w:p>
+    <w:p>
+      <w:pPr>
+        <w:pStyle w:val="ListParagraph"/>
+        <w:numPr>
+          <w:ilvl w:val="2"/>
+          <w:numId w:val="1"/>
+        </w:numPr>
+      </w:pPr>
+      <w:r>
+        <w:t xml:space="preserve">Range: 0 to </w:t>
+      </w:r>
+      <w:r>
+        <w:t>0xFF</w:t>
+      </w:r>
+    </w:p>
+    <w:p>
+      <w:pPr>
+        <w:pStyle w:val="Heading3"/>
+        <w:ind w:firstLine="720"/>
+      </w:pPr>
+      <w:r>
+        <w:t>eventName:</w:t>
+      </w:r>
+    </w:p>
+    <w:p>
+      <w:pPr>
+        <w:pStyle w:val="ListParagraph"/>
+        <w:numPr>
+          <w:ilvl w:val="2"/>
+          <w:numId w:val="1"/>
+        </w:numPr>
+      </w:pPr>
+      <w:r>
+        <w:t>event Name is comprised of a Node Number and an Event Number</w:t>
+      </w:r>
+    </w:p>
+    <w:p>
+      <w:pPr>
+        <w:pStyle w:val="ListParagraph"/>
+        <w:numPr>
+          <w:ilvl w:val="2"/>
+          <w:numId w:val="1"/>
+        </w:numPr>
+      </w:pPr>
+      <w:r>
+        <w:t xml:space="preserve">Type: integer, 32 </w:t>
+      </w:r>
+      <w:proofErr w:type="gramStart"/>
+      <w:r>
+        <w:t>bit</w:t>
+      </w:r>
+      <w:proofErr w:type="gramEnd"/>
+    </w:p>
+    <w:p>
+      <w:pPr>
+        <w:pStyle w:val="ListParagraph"/>
+        <w:numPr>
+          <w:ilvl w:val="2"/>
+          <w:numId w:val="1"/>
+        </w:numPr>
+      </w:pPr>
+      <w:r>
+        <w:t>Range: 0 to 0xFFFFFFFF</w:t>
+      </w:r>
+    </w:p>
+    <w:p>
+      <w:pPr>
+        <w:pStyle w:val="Heading3"/>
+        <w:ind w:firstLine="720"/>
+      </w:pPr>
+      <w:proofErr w:type="spellStart"/>
+      <w:r>
+        <w:t>eventVariableId</w:t>
+      </w:r>
+      <w:proofErr w:type="spellEnd"/>
+      <w:r>
+        <w:t>:</w:t>
+      </w:r>
+    </w:p>
+    <w:p>
+      <w:pPr>
+        <w:pStyle w:val="ListParagraph"/>
+        <w:numPr>
+          <w:ilvl w:val="2"/>
+          <w:numId w:val="1"/>
+        </w:numPr>
+      </w:pPr>
+      <w:r>
+        <w:t>event variable Index</w:t>
       </w:r>
     </w:p>
     <w:p>
@@ -2758,7 +3589,80 @@
         </w:numPr>
       </w:pPr>
       <w:r>
-        <w:t>Range: 0 to 0xFF</w:t>
+        <w:t xml:space="preserve">Range: </w:t>
+      </w:r>
+      <w:r>
+        <w:t>dependant on target module, but not exceeding 255</w:t>
+      </w:r>
+    </w:p>
+    <w:p>
+      <w:pPr>
+        <w:pStyle w:val="Heading3"/>
+        <w:ind w:firstLine="720"/>
+      </w:pPr>
+      <w:proofErr w:type="spellStart"/>
+      <w:r>
+        <w:t>eventVariableValue</w:t>
+      </w:r>
+      <w:proofErr w:type="spellEnd"/>
+      <w:r>
+        <w:t>:</w:t>
+      </w:r>
+    </w:p>
+    <w:p>
+      <w:pPr>
+        <w:pStyle w:val="ListParagraph"/>
+        <w:numPr>
+          <w:ilvl w:val="2"/>
+          <w:numId w:val="1"/>
+        </w:numPr>
+      </w:pPr>
+      <w:r>
+        <w:t xml:space="preserve">event </w:t>
+      </w:r>
+      <w:r>
+        <w:t xml:space="preserve">Variable </w:t>
+      </w:r>
+      <w:r>
+        <w:t>V</w:t>
+      </w:r>
+      <w:r>
+        <w:t>alue</w:t>
+      </w:r>
+    </w:p>
+    <w:p>
+      <w:pPr>
+        <w:pStyle w:val="ListParagraph"/>
+        <w:numPr>
+          <w:ilvl w:val="2"/>
+          <w:numId w:val="1"/>
+        </w:numPr>
+      </w:pPr>
+      <w:r>
+        <w:t>Type: integer</w:t>
+      </w:r>
+      <w:r>
+        <w:t xml:space="preserve">, 8 </w:t>
+      </w:r>
+      <w:proofErr w:type="gramStart"/>
+      <w:r>
+        <w:t>bit</w:t>
+      </w:r>
+      <w:proofErr w:type="gramEnd"/>
+    </w:p>
+    <w:p>
+      <w:pPr>
+        <w:pStyle w:val="ListParagraph"/>
+        <w:numPr>
+          <w:ilvl w:val="2"/>
+          <w:numId w:val="1"/>
+        </w:numPr>
+      </w:pPr>
+      <w:r>
+        <w:t xml:space="preserve">Range: 0 to </w:t>
+      </w:r>
+      <w:r>
+        <w:t>0xFF</w:t>
       </w:r>
     </w:p>
     <w:p>
@@ -2778,9 +3682,6 @@
       <w:pPr>
         <w:pStyle w:val="NoSpacing"/>
       </w:pPr>
-      <w:r>
-        <w:t xml:space="preserve">            </w:t>
-      </w:r>
       <w:proofErr w:type="gramStart"/>
       <w:r>
         <w:t>NNLRN(</w:t>
@@ -2811,16 +3712,24 @@
       </w:r>
       <w:r>
         <w:tab/>
-        <w:t>put module into learn mode</w:t>
+      </w:r>
+      <w:r>
+        <w:tab/>
+      </w:r>
+      <w:r>
+        <w:t>put module int</w:t>
+      </w:r>
+      <w:r>
+        <w:t>o</w:t>
+      </w:r>
+      <w:r>
+        <w:t xml:space="preserve"> learn mode</w:t>
       </w:r>
     </w:p>
     <w:p>
       <w:pPr>
         <w:pStyle w:val="NoSpacing"/>
       </w:pPr>
-      <w:r>
-        <w:t xml:space="preserve">            </w:t>
-      </w:r>
       <w:proofErr w:type="gramStart"/>
       <w:r>
         <w:t>EVLRN(</w:t>
@@ -2831,7 +3740,7 @@
       </w:r>
       <w:proofErr w:type="spellStart"/>
       <w:r>
-        <w:t>eventId</w:t>
+        <w:t>eventVariableId</w:t>
       </w:r>
       <w:proofErr w:type="spellEnd"/>
       <w:r>
@@ -2839,7 +3748,7 @@
       </w:r>
       <w:proofErr w:type="spellStart"/>
       <w:r>
-        <w:t>eventVal</w:t>
+        <w:t>eventVariableValue</w:t>
       </w:r>
       <w:proofErr w:type="spellEnd"/>
       <w:r>
@@ -2847,12 +3756,6 @@
       </w:r>
       <w:r>
         <w:tab/>
-      </w:r>
-      <w:r>
-        <w:tab/>
-      </w:r>
-      <w:r>
-        <w:tab/>
         <w:t>send event to be taught</w:t>
       </w:r>
     </w:p>
@@ -2860,15 +3763,9 @@
       <w:pPr>
         <w:pStyle w:val="NoSpacing"/>
       </w:pPr>
-      <w:r>
-        <w:t xml:space="preserve">            </w:t>
-      </w:r>
       <w:proofErr w:type="gramStart"/>
       <w:r>
-        <w:t>NNULN</w:t>
-      </w:r>
-      <w:r>
-        <w:t>(</w:t>
+        <w:t>NNULN(</w:t>
       </w:r>
       <w:proofErr w:type="spellStart"/>
       <w:proofErr w:type="gramEnd"/>
@@ -2896,6 +3793,11 @@
       </w:r>
       <w:r>
         <w:tab/>
+      </w:r>
+      <w:r>
+        <w:tab/>
+      </w:r>
+      <w:r>
         <w:t>take module out of learn mode</w:t>
       </w:r>
     </w:p>
@@ -2903,11 +3805,54 @@
       <w:pPr>
         <w:pStyle w:val="NoSpacing"/>
       </w:pPr>
-      <w:r>
-        <w:t xml:space="preserve">            </w:t>
-      </w:r>
       <w:proofErr w:type="gramStart"/>
       <w:r>
+        <w:t>REVAL(</w:t>
+      </w:r>
+      <w:proofErr w:type="spellStart"/>
+      <w:proofErr w:type="gramEnd"/>
+      <w:r>
+        <w:t>nodeId</w:t>
+      </w:r>
+      <w:proofErr w:type="spellEnd"/>
+      <w:r>
+        <w:t xml:space="preserve">, </w:t>
+      </w:r>
+      <w:proofErr w:type="spellStart"/>
+      <w:r>
+        <w:t>eventIndex</w:t>
+      </w:r>
+      <w:proofErr w:type="spellEnd"/>
+      <w:r>
+        <w:t xml:space="preserve">, </w:t>
+      </w:r>
+      <w:proofErr w:type="spellStart"/>
+      <w:r>
+        <w:t>eventVariableId</w:t>
+      </w:r>
+      <w:proofErr w:type="spellEnd"/>
+      <w:r>
+        <w:t>)</w:t>
+      </w:r>
+      <w:r>
+        <w:tab/>
+      </w:r>
+      <w:r>
+        <w:tab/>
+      </w:r>
+      <w:r>
+        <w:tab/>
+      </w:r>
+      <w:r>
+        <w:t>read event variable</w:t>
+      </w:r>
+    </w:p>
+    <w:p>
+      <w:pPr>
+        <w:pStyle w:val="NoSpacing"/>
+      </w:pPr>
+      <w:proofErr w:type="gramStart"/>
+      <w:r>
         <w:t>NNULN(</w:t>
       </w:r>
       <w:proofErr w:type="spellStart"/>
@@ -2936,6 +3881,11 @@
       </w:r>
       <w:r>
         <w:tab/>
+      </w:r>
+      <w:r>
+        <w:tab/>
+      </w:r>
+      <w:r>
         <w:t>take module out of learn mode</w:t>
       </w:r>
     </w:p>
@@ -2943,9 +3893,6 @@
       <w:pPr>
         <w:pStyle w:val="NoSpacing"/>
       </w:pPr>
-      <w:r>
-        <w:t xml:space="preserve">            </w:t>
-      </w:r>
       <w:proofErr w:type="gramStart"/>
       <w:r>
         <w:t>NERD(</w:t>
@@ -2976,6 +3923,11 @@
       </w:r>
       <w:r>
         <w:tab/>
+      </w:r>
+      <w:r>
+        <w:tab/>
+      </w:r>
+      <w:r>
         <w:t>read back all stored events</w:t>
       </w:r>
     </w:p>
@@ -2983,9 +3935,6 @@
       <w:pPr>
         <w:pStyle w:val="NoSpacing"/>
       </w:pPr>
-      <w:r>
-        <w:t xml:space="preserve">            </w:t>
-      </w:r>
       <w:proofErr w:type="gramStart"/>
       <w:r>
         <w:t>RQEVN(</w:t>
@@ -3016,24 +3965,33 @@
       </w:r>
       <w:r>
         <w:tab/>
+      </w:r>
+      <w:r>
+        <w:tab/>
+      </w:r>
+      <w:r>
         <w:t>read number of stored events</w:t>
       </w:r>
     </w:p>
     <w:p>
       <w:pPr>
+        <w:pStyle w:val="NoSpacing"/>
+      </w:pPr>
+    </w:p>
+    <w:p>
+      <w:pPr>
         <w:pStyle w:val="Heading3"/>
       </w:pPr>
       <w:r>
         <w:t>Error return</w:t>
       </w:r>
     </w:p>
-    <w:p/>
     <w:p>
       <w:pPr>
         <w:pStyle w:val="Heading2"/>
       </w:pPr>
       <w:r>
-        <w:t>UPDATE_EVENT_VARIABLE</w:t>
+        <w:t>UPDATE_LAYOUT_DETAILS</w:t>
       </w:r>
     </w:p>
     <w:p>
@@ -3049,404 +4007,23 @@
         <w:t>‘</w:t>
       </w:r>
       <w:r>
-        <w:t>UPDATE_EVENT_VARIABLE</w:t>
-      </w:r>
-      <w:r>
-        <w:t xml:space="preserve">’, </w:t>
-      </w:r>
-      <w:r>
-        <w:t>{"</w:t>
-      </w:r>
-      <w:proofErr w:type="spellStart"/>
-      <w:r>
-        <w:t>nodeId</w:t>
-      </w:r>
-      <w:proofErr w:type="spellEnd"/>
-      <w:r>
-        <w:t xml:space="preserve">": </w:t>
-      </w:r>
-      <w:r>
-        <w:t>&lt;</w:t>
-      </w:r>
-      <w:r>
-        <w:t>value</w:t>
-      </w:r>
-      <w:r>
-        <w:t>&gt;</w:t>
-      </w:r>
-      <w:r>
-        <w:t>, “</w:t>
-      </w:r>
-      <w:proofErr w:type="spellStart"/>
-      <w:r>
-        <w:t>eventIndex</w:t>
-      </w:r>
-      <w:proofErr w:type="spellEnd"/>
-      <w:r>
-        <w:t xml:space="preserve">”: </w:t>
-      </w:r>
-      <w:r>
-        <w:t>&lt;</w:t>
-      </w:r>
-      <w:r>
-        <w:t>value</w:t>
-      </w:r>
-      <w:r>
-        <w:t>&gt;</w:t>
-      </w:r>
-      <w:r>
-        <w:t xml:space="preserve">, “eventName”: </w:t>
-      </w:r>
-      <w:r>
-        <w:t>&lt;</w:t>
-      </w:r>
-      <w:r>
-        <w:t>value</w:t>
-      </w:r>
-      <w:r>
-        <w:t>&gt;</w:t>
-      </w:r>
-      <w:r>
-        <w:t>, “</w:t>
-      </w:r>
-      <w:proofErr w:type="spellStart"/>
-      <w:r>
-        <w:t>eventVariableId</w:t>
-      </w:r>
-      <w:proofErr w:type="spellEnd"/>
-      <w:r>
-        <w:t xml:space="preserve">”: </w:t>
-      </w:r>
-      <w:r>
-        <w:t>&lt;</w:t>
-      </w:r>
-      <w:r>
-        <w:t>value</w:t>
-      </w:r>
-      <w:r>
-        <w:t>&gt;, “</w:t>
-      </w:r>
-      <w:proofErr w:type="spellStart"/>
-      <w:r>
-        <w:t>eventVariableValue</w:t>
-      </w:r>
-      <w:proofErr w:type="spellEnd"/>
-      <w:r>
-        <w:t>”: &lt;value&gt;</w:t>
-      </w:r>
-      <w:r>
-        <w:t>}</w:t>
-      </w:r>
-    </w:p>
-    <w:p>
-      <w:pPr>
-        <w:pStyle w:val="Heading4"/>
-      </w:pPr>
-      <w:r>
-        <w:t>Where</w:t>
-      </w:r>
-    </w:p>
-    <w:p>
-      <w:pPr>
-        <w:pStyle w:val="Heading3"/>
-        <w:ind w:firstLine="720"/>
-      </w:pPr>
-      <w:proofErr w:type="spellStart"/>
-      <w:r>
-        <w:t>nodeId</w:t>
-      </w:r>
-      <w:proofErr w:type="spellEnd"/>
-      <w:r>
-        <w:t>:</w:t>
-      </w:r>
-    </w:p>
-    <w:p>
-      <w:pPr>
-        <w:pStyle w:val="ListParagraph"/>
-        <w:numPr>
-          <w:ilvl w:val="2"/>
-          <w:numId w:val="1"/>
-        </w:numPr>
-      </w:pPr>
-      <w:r>
-        <w:t>Node Number</w:t>
-      </w:r>
-    </w:p>
-    <w:p>
-      <w:pPr>
-        <w:pStyle w:val="ListParagraph"/>
-        <w:numPr>
-          <w:ilvl w:val="2"/>
-          <w:numId w:val="1"/>
-        </w:numPr>
-      </w:pPr>
-      <w:r>
-        <w:t>Type: integer</w:t>
-      </w:r>
-      <w:r>
-        <w:t xml:space="preserve">, 16 </w:t>
-      </w:r>
-      <w:proofErr w:type="gramStart"/>
-      <w:r>
-        <w:t>bit</w:t>
-      </w:r>
-      <w:proofErr w:type="gramEnd"/>
-    </w:p>
-    <w:p>
-      <w:pPr>
-        <w:pStyle w:val="ListParagraph"/>
-        <w:numPr>
-          <w:ilvl w:val="2"/>
-          <w:numId w:val="1"/>
-        </w:numPr>
-      </w:pPr>
-      <w:r>
-        <w:t xml:space="preserve">Range: 0 to </w:t>
-      </w:r>
-      <w:r>
-        <w:t>0xFFFF</w:t>
-      </w:r>
-    </w:p>
-    <w:p>
-      <w:pPr>
-        <w:pStyle w:val="Heading3"/>
-        <w:ind w:firstLine="720"/>
-      </w:pPr>
-      <w:proofErr w:type="spellStart"/>
-      <w:r>
-        <w:t>eventIndex</w:t>
-      </w:r>
-      <w:proofErr w:type="spellEnd"/>
-      <w:r>
-        <w:t>:</w:t>
-      </w:r>
-    </w:p>
-    <w:p>
-      <w:pPr>
-        <w:pStyle w:val="ListParagraph"/>
-        <w:numPr>
-          <w:ilvl w:val="2"/>
-          <w:numId w:val="1"/>
-        </w:numPr>
-      </w:pPr>
-      <w:r>
-        <w:t xml:space="preserve">event </w:t>
-      </w:r>
-      <w:r>
-        <w:t>Index</w:t>
-      </w:r>
-    </w:p>
-    <w:p>
-      <w:pPr>
-        <w:pStyle w:val="ListParagraph"/>
-        <w:numPr>
-          <w:ilvl w:val="2"/>
-          <w:numId w:val="1"/>
-        </w:numPr>
-      </w:pPr>
-      <w:r>
-        <w:t>Type: integer</w:t>
-      </w:r>
-      <w:r>
-        <w:t xml:space="preserve">, 8 </w:t>
-      </w:r>
-      <w:proofErr w:type="gramStart"/>
-      <w:r>
-        <w:t>bit</w:t>
-      </w:r>
-      <w:proofErr w:type="gramEnd"/>
-    </w:p>
-    <w:p>
-      <w:pPr>
-        <w:pStyle w:val="ListParagraph"/>
-        <w:numPr>
-          <w:ilvl w:val="2"/>
-          <w:numId w:val="1"/>
-        </w:numPr>
-      </w:pPr>
-      <w:r>
-        <w:t xml:space="preserve">Range: 0 to </w:t>
-      </w:r>
-      <w:r>
-        <w:t>0xFF</w:t>
-      </w:r>
-    </w:p>
-    <w:p>
-      <w:pPr>
-        <w:pStyle w:val="Heading3"/>
-        <w:ind w:firstLine="720"/>
-      </w:pPr>
-      <w:r>
-        <w:t>eventName:</w:t>
-      </w:r>
-    </w:p>
-    <w:p>
-      <w:pPr>
-        <w:pStyle w:val="ListParagraph"/>
-        <w:numPr>
-          <w:ilvl w:val="2"/>
-          <w:numId w:val="1"/>
-        </w:numPr>
-      </w:pPr>
-      <w:r>
-        <w:t>event Name is comprised of a Node Number and an Event Number</w:t>
-      </w:r>
-    </w:p>
-    <w:p>
-      <w:pPr>
-        <w:pStyle w:val="ListParagraph"/>
-        <w:numPr>
-          <w:ilvl w:val="2"/>
-          <w:numId w:val="1"/>
-        </w:numPr>
-      </w:pPr>
-      <w:r>
-        <w:t xml:space="preserve">Type: integer, 32 </w:t>
-      </w:r>
-      <w:proofErr w:type="gramStart"/>
-      <w:r>
-        <w:t>bit</w:t>
-      </w:r>
-      <w:proofErr w:type="gramEnd"/>
-    </w:p>
-    <w:p>
-      <w:pPr>
-        <w:pStyle w:val="ListParagraph"/>
-        <w:numPr>
-          <w:ilvl w:val="2"/>
-          <w:numId w:val="1"/>
-        </w:numPr>
-      </w:pPr>
-      <w:r>
-        <w:t>Range: 0 to 0xFFFFFFFF</w:t>
-      </w:r>
-    </w:p>
-    <w:p>
-      <w:pPr>
-        <w:pStyle w:val="Heading3"/>
-        <w:ind w:firstLine="720"/>
-      </w:pPr>
-      <w:proofErr w:type="spellStart"/>
-      <w:r>
-        <w:t>eventVariableId</w:t>
-      </w:r>
-      <w:proofErr w:type="spellEnd"/>
-      <w:r>
-        <w:t>:</w:t>
-      </w:r>
-    </w:p>
-    <w:p>
-      <w:pPr>
-        <w:pStyle w:val="ListParagraph"/>
-        <w:numPr>
-          <w:ilvl w:val="2"/>
-          <w:numId w:val="1"/>
-        </w:numPr>
-      </w:pPr>
-      <w:r>
-        <w:t>event variable Index</w:t>
-      </w:r>
-    </w:p>
-    <w:p>
-      <w:pPr>
-        <w:pStyle w:val="ListParagraph"/>
-        <w:numPr>
-          <w:ilvl w:val="2"/>
-          <w:numId w:val="1"/>
-        </w:numPr>
-      </w:pPr>
-      <w:r>
-        <w:t xml:space="preserve">Type: integer, 8 </w:t>
-      </w:r>
-      <w:proofErr w:type="gramStart"/>
-      <w:r>
-        <w:t>bit</w:t>
-      </w:r>
-      <w:proofErr w:type="gramEnd"/>
-    </w:p>
-    <w:p>
-      <w:pPr>
-        <w:pStyle w:val="ListParagraph"/>
-        <w:numPr>
-          <w:ilvl w:val="2"/>
-          <w:numId w:val="1"/>
-        </w:numPr>
-      </w:pPr>
-      <w:r>
-        <w:t xml:space="preserve">Range: </w:t>
-      </w:r>
-      <w:r>
-        <w:t>dependant on target module, but not exceeding 255</w:t>
-      </w:r>
-    </w:p>
-    <w:p>
-      <w:pPr>
-        <w:pStyle w:val="Heading3"/>
-        <w:ind w:firstLine="720"/>
-      </w:pPr>
-      <w:proofErr w:type="spellStart"/>
-      <w:r>
-        <w:t>eventVariableValue</w:t>
-      </w:r>
-      <w:proofErr w:type="spellEnd"/>
-      <w:r>
-        <w:t>:</w:t>
-      </w:r>
-    </w:p>
-    <w:p>
-      <w:pPr>
-        <w:pStyle w:val="ListParagraph"/>
-        <w:numPr>
-          <w:ilvl w:val="2"/>
-          <w:numId w:val="1"/>
-        </w:numPr>
-      </w:pPr>
-      <w:r>
-        <w:t xml:space="preserve">event </w:t>
-      </w:r>
-      <w:r>
-        <w:t xml:space="preserve">Variable </w:t>
-      </w:r>
-      <w:r>
-        <w:t>V</w:t>
-      </w:r>
-      <w:r>
-        <w:t>alue</w:t>
-      </w:r>
-    </w:p>
-    <w:p>
-      <w:pPr>
-        <w:pStyle w:val="ListParagraph"/>
-        <w:numPr>
-          <w:ilvl w:val="2"/>
-          <w:numId w:val="1"/>
-        </w:numPr>
-      </w:pPr>
-      <w:r>
-        <w:t>Type: integer</w:t>
-      </w:r>
-      <w:r>
-        <w:t xml:space="preserve">, 8 </w:t>
-      </w:r>
-      <w:proofErr w:type="gramStart"/>
-      <w:r>
-        <w:t>bit</w:t>
-      </w:r>
-      <w:proofErr w:type="gramEnd"/>
-    </w:p>
-    <w:p>
-      <w:pPr>
-        <w:pStyle w:val="ListParagraph"/>
-        <w:numPr>
-          <w:ilvl w:val="2"/>
-          <w:numId w:val="1"/>
-        </w:numPr>
-      </w:pPr>
-      <w:r>
-        <w:t xml:space="preserve">Range: 0 to </w:t>
-      </w:r>
-      <w:r>
-        <w:t>0xFF</w:t>
+        <w:t>UPDATE_LAYOUT_DETAILS</w:t>
+      </w:r>
+      <w:r>
+        <w:t>’</w:t>
+      </w:r>
+    </w:p>
+    <w:p>
+      <w:pPr>
+        <w:pStyle w:val="Heading3"/>
+      </w:pPr>
+      <w:r>
+        <w:t>Behaviour</w:t>
+      </w:r>
+    </w:p>
+    <w:p>
+      <w:r>
+        <w:t>Writes current layout to file</w:t>
       </w:r>
     </w:p>
     <w:p>
@@ -3455,367 +4032,6 @@
       </w:pPr>
       <w:r>
         <w:lastRenderedPageBreak/>
-        <w:t>Behaviour</w:t>
-      </w:r>
-    </w:p>
-    <w:p>
-      <w:r>
-        <w:t>Teaches a module an event and/or an associated event variable, and also updates the system records by transmitting the following sequence of CBUS messages</w:t>
-      </w:r>
-    </w:p>
-    <w:p>
-      <w:pPr>
-        <w:pStyle w:val="NoSpacing"/>
-      </w:pPr>
-      <w:proofErr w:type="gramStart"/>
-      <w:r>
-        <w:t>NNLRN(</w:t>
-      </w:r>
-      <w:proofErr w:type="spellStart"/>
-      <w:proofErr w:type="gramEnd"/>
-      <w:r>
-        <w:t>nodeId</w:t>
-      </w:r>
-      <w:proofErr w:type="spellEnd"/>
-      <w:r>
-        <w:t>)</w:t>
-      </w:r>
-      <w:r>
-        <w:tab/>
-      </w:r>
-      <w:r>
-        <w:tab/>
-      </w:r>
-      <w:r>
-        <w:tab/>
-      </w:r>
-      <w:r>
-        <w:tab/>
-      </w:r>
-      <w:r>
-        <w:tab/>
-      </w:r>
-      <w:r>
-        <w:tab/>
-      </w:r>
-      <w:r>
-        <w:tab/>
-      </w:r>
-      <w:r>
-        <w:t>put module int</w:t>
-      </w:r>
-      <w:r>
-        <w:t>o</w:t>
-      </w:r>
-      <w:r>
-        <w:t xml:space="preserve"> learn mode</w:t>
-      </w:r>
-    </w:p>
-    <w:p>
-      <w:pPr>
-        <w:pStyle w:val="NoSpacing"/>
-      </w:pPr>
-      <w:proofErr w:type="gramStart"/>
-      <w:r>
-        <w:t>EVLRN(</w:t>
-      </w:r>
-      <w:proofErr w:type="gramEnd"/>
-      <w:r>
-        <w:t xml:space="preserve">eventName, </w:t>
-      </w:r>
-      <w:proofErr w:type="spellStart"/>
-      <w:r>
-        <w:t>eventVariableId</w:t>
-      </w:r>
-      <w:proofErr w:type="spellEnd"/>
-      <w:r>
-        <w:t xml:space="preserve">, </w:t>
-      </w:r>
-      <w:proofErr w:type="spellStart"/>
-      <w:r>
-        <w:t>eventVariableValue</w:t>
-      </w:r>
-      <w:proofErr w:type="spellEnd"/>
-      <w:r>
-        <w:t>)</w:t>
-      </w:r>
-      <w:r>
-        <w:tab/>
-        <w:t>send event to be taught</w:t>
-      </w:r>
-    </w:p>
-    <w:p>
-      <w:pPr>
-        <w:pStyle w:val="NoSpacing"/>
-      </w:pPr>
-      <w:proofErr w:type="gramStart"/>
-      <w:r>
-        <w:t>NNULN(</w:t>
-      </w:r>
-      <w:proofErr w:type="spellStart"/>
-      <w:proofErr w:type="gramEnd"/>
-      <w:r>
-        <w:t>nodeId</w:t>
-      </w:r>
-      <w:proofErr w:type="spellEnd"/>
-      <w:r>
-        <w:t>)</w:t>
-      </w:r>
-      <w:r>
-        <w:tab/>
-      </w:r>
-      <w:r>
-        <w:tab/>
-      </w:r>
-      <w:r>
-        <w:tab/>
-      </w:r>
-      <w:r>
-        <w:tab/>
-      </w:r>
-      <w:r>
-        <w:tab/>
-      </w:r>
-      <w:r>
-        <w:tab/>
-      </w:r>
-      <w:r>
-        <w:tab/>
-      </w:r>
-      <w:r>
-        <w:t>take module out of learn mode</w:t>
-      </w:r>
-    </w:p>
-    <w:p>
-      <w:pPr>
-        <w:pStyle w:val="NoSpacing"/>
-      </w:pPr>
-      <w:proofErr w:type="gramStart"/>
-      <w:r>
-        <w:t>REVAL(</w:t>
-      </w:r>
-      <w:proofErr w:type="spellStart"/>
-      <w:proofErr w:type="gramEnd"/>
-      <w:r>
-        <w:t>nodeId</w:t>
-      </w:r>
-      <w:proofErr w:type="spellEnd"/>
-      <w:r>
-        <w:t xml:space="preserve">, </w:t>
-      </w:r>
-      <w:proofErr w:type="spellStart"/>
-      <w:r>
-        <w:t>eventIndex</w:t>
-      </w:r>
-      <w:proofErr w:type="spellEnd"/>
-      <w:r>
-        <w:t xml:space="preserve">, </w:t>
-      </w:r>
-      <w:proofErr w:type="spellStart"/>
-      <w:r>
-        <w:t>eventVariableId</w:t>
-      </w:r>
-      <w:proofErr w:type="spellEnd"/>
-      <w:r>
-        <w:t>)</w:t>
-      </w:r>
-      <w:r>
-        <w:tab/>
-      </w:r>
-      <w:r>
-        <w:tab/>
-      </w:r>
-      <w:r>
-        <w:tab/>
-      </w:r>
-      <w:r>
-        <w:t>read event variable</w:t>
-      </w:r>
-    </w:p>
-    <w:p>
-      <w:pPr>
-        <w:pStyle w:val="NoSpacing"/>
-      </w:pPr>
-      <w:proofErr w:type="gramStart"/>
-      <w:r>
-        <w:t>NNULN(</w:t>
-      </w:r>
-      <w:proofErr w:type="spellStart"/>
-      <w:proofErr w:type="gramEnd"/>
-      <w:r>
-        <w:t>nodeId</w:t>
-      </w:r>
-      <w:proofErr w:type="spellEnd"/>
-      <w:r>
-        <w:t>)</w:t>
-      </w:r>
-      <w:r>
-        <w:tab/>
-      </w:r>
-      <w:r>
-        <w:tab/>
-      </w:r>
-      <w:r>
-        <w:tab/>
-      </w:r>
-      <w:r>
-        <w:tab/>
-      </w:r>
-      <w:r>
-        <w:tab/>
-      </w:r>
-      <w:r>
-        <w:tab/>
-      </w:r>
-      <w:r>
-        <w:tab/>
-      </w:r>
-      <w:r>
-        <w:t>take module out of learn mode</w:t>
-      </w:r>
-    </w:p>
-    <w:p>
-      <w:pPr>
-        <w:pStyle w:val="NoSpacing"/>
-      </w:pPr>
-      <w:proofErr w:type="gramStart"/>
-      <w:r>
-        <w:t>NERD(</w:t>
-      </w:r>
-      <w:proofErr w:type="spellStart"/>
-      <w:proofErr w:type="gramEnd"/>
-      <w:r>
-        <w:t>nodeId</w:t>
-      </w:r>
-      <w:proofErr w:type="spellEnd"/>
-      <w:r>
-        <w:t>)</w:t>
-      </w:r>
-      <w:r>
-        <w:tab/>
-      </w:r>
-      <w:r>
-        <w:tab/>
-      </w:r>
-      <w:r>
-        <w:tab/>
-      </w:r>
-      <w:r>
-        <w:tab/>
-      </w:r>
-      <w:r>
-        <w:tab/>
-      </w:r>
-      <w:r>
-        <w:tab/>
-      </w:r>
-      <w:r>
-        <w:tab/>
-      </w:r>
-      <w:r>
-        <w:t>read back all stored events</w:t>
-      </w:r>
-    </w:p>
-    <w:p>
-      <w:pPr>
-        <w:pStyle w:val="NoSpacing"/>
-      </w:pPr>
-      <w:proofErr w:type="gramStart"/>
-      <w:r>
-        <w:t>RQEVN(</w:t>
-      </w:r>
-      <w:proofErr w:type="spellStart"/>
-      <w:proofErr w:type="gramEnd"/>
-      <w:r>
-        <w:t>nodeId</w:t>
-      </w:r>
-      <w:proofErr w:type="spellEnd"/>
-      <w:r>
-        <w:t>)</w:t>
-      </w:r>
-      <w:r>
-        <w:tab/>
-      </w:r>
-      <w:r>
-        <w:tab/>
-      </w:r>
-      <w:r>
-        <w:tab/>
-      </w:r>
-      <w:r>
-        <w:tab/>
-      </w:r>
-      <w:r>
-        <w:tab/>
-      </w:r>
-      <w:r>
-        <w:tab/>
-      </w:r>
-      <w:r>
-        <w:tab/>
-      </w:r>
-      <w:r>
-        <w:t>read number of stored events</w:t>
-      </w:r>
-    </w:p>
-    <w:p>
-      <w:pPr>
-        <w:pStyle w:val="NoSpacing"/>
-      </w:pPr>
-    </w:p>
-    <w:p>
-      <w:pPr>
-        <w:pStyle w:val="Heading3"/>
-      </w:pPr>
-      <w:r>
-        <w:t>Error return</w:t>
-      </w:r>
-    </w:p>
-    <w:p>
-      <w:pPr>
-        <w:pStyle w:val="Heading2"/>
-      </w:pPr>
-      <w:r>
-        <w:t>UPDATE_LAYOUT_DETAILS</w:t>
-      </w:r>
-    </w:p>
-    <w:p>
-      <w:pPr>
-        <w:pStyle w:val="Heading3"/>
-      </w:pPr>
-      <w:r>
-        <w:t>Format</w:t>
-      </w:r>
-    </w:p>
-    <w:p>
-      <w:r>
-        <w:t>‘</w:t>
-      </w:r>
-      <w:r>
-        <w:t>UPDATE_LAYOUT_DETAILS</w:t>
-      </w:r>
-      <w:r>
-        <w:t>’</w:t>
-      </w:r>
-    </w:p>
-    <w:p>
-      <w:pPr>
-        <w:pStyle w:val="Heading3"/>
-      </w:pPr>
-      <w:r>
-        <w:t>Behaviour</w:t>
-      </w:r>
-    </w:p>
-    <w:p>
-      <w:r>
-        <w:t>Writes current layout to file</w:t>
-      </w:r>
-    </w:p>
-    <w:p>
-      <w:pPr>
-        <w:pStyle w:val="Heading3"/>
-      </w:pPr>
-      <w:r>
         <w:t>Error return</w:t>
       </w:r>
     </w:p>
@@ -4577,6 +4793,7 @@
         <w:pStyle w:val="Heading3"/>
       </w:pPr>
       <w:r>
+        <w:lastRenderedPageBreak/>
         <w:t>Error return</w:t>
       </w:r>
     </w:p>
@@ -4622,24 +4839,137 @@
     </w:p>
     <w:p>
       <w:pPr>
-        <w:pStyle w:val="Heading3"/>
+        <w:pStyle w:val="Heading4"/>
       </w:pPr>
       <w:r>
         <w:t>Where</w:t>
       </w:r>
     </w:p>
-    <w:p>
-      <w:pPr>
-        <w:pStyle w:val="Heading3"/>
-      </w:pPr>
-      <w:r>
-        <w:t>Behaviour</w:t>
-      </w:r>
-    </w:p>
+    <w:p/>
     <w:p>
       <w:pPr>
         <w:pStyle w:val="Heading2"/>
       </w:pPr>
+      <w:proofErr w:type="spellStart"/>
+      <w:r>
+        <w:t>cbusNoSupport</w:t>
+      </w:r>
+      <w:proofErr w:type="spellEnd"/>
+    </w:p>
+    <w:p>
+      <w:pPr>
+        <w:pStyle w:val="Heading3"/>
+      </w:pPr>
+      <w:r>
+        <w:t>Format</w:t>
+      </w:r>
+    </w:p>
+    <w:p>
+      <w:r>
+        <w:t>‘</w:t>
+      </w:r>
+      <w:proofErr w:type="spellStart"/>
+      <w:r>
+        <w:t>cbusNoSupport</w:t>
+      </w:r>
+      <w:proofErr w:type="spellEnd"/>
+      <w:r>
+        <w:t>’ {…………………}</w:t>
+      </w:r>
+    </w:p>
+    <w:p>
+      <w:pPr>
+        <w:pStyle w:val="Heading4"/>
+      </w:pPr>
+      <w:r>
+        <w:t>Where</w:t>
+      </w:r>
+    </w:p>
+    <w:p/>
+    <w:p>
+      <w:pPr>
+        <w:pStyle w:val="Heading2"/>
+      </w:pPr>
+      <w:proofErr w:type="spellStart"/>
+      <w:r>
+        <w:t>dccError</w:t>
+      </w:r>
+      <w:proofErr w:type="spellEnd"/>
+    </w:p>
+    <w:p>
+      <w:pPr>
+        <w:pStyle w:val="Heading3"/>
+      </w:pPr>
+      <w:r>
+        <w:t>Format</w:t>
+      </w:r>
+    </w:p>
+    <w:p>
+      <w:r>
+        <w:t>‘</w:t>
+      </w:r>
+      <w:proofErr w:type="spellStart"/>
+      <w:r>
+        <w:t>dccError</w:t>
+      </w:r>
+      <w:proofErr w:type="spellEnd"/>
+      <w:r>
+        <w:t>’ {…………………}</w:t>
+      </w:r>
+    </w:p>
+    <w:p>
+      <w:pPr>
+        <w:pStyle w:val="Heading4"/>
+      </w:pPr>
+      <w:r>
+        <w:t>Where</w:t>
+      </w:r>
+    </w:p>
+    <w:p/>
+    <w:p>
+      <w:pPr>
+        <w:pStyle w:val="Heading2"/>
+      </w:pPr>
+      <w:proofErr w:type="spellStart"/>
+      <w:r>
+        <w:t>dccSessions</w:t>
+      </w:r>
+      <w:proofErr w:type="spellEnd"/>
+    </w:p>
+    <w:p>
+      <w:pPr>
+        <w:pStyle w:val="Heading3"/>
+      </w:pPr>
+      <w:r>
+        <w:t>Format</w:t>
+      </w:r>
+    </w:p>
+    <w:p>
+      <w:r>
+        <w:t>‘</w:t>
+      </w:r>
+      <w:proofErr w:type="spellStart"/>
+      <w:r>
+        <w:t>dccSessions</w:t>
+      </w:r>
+      <w:proofErr w:type="spellEnd"/>
+      <w:r>
+        <w:t>’ {…………………}</w:t>
+      </w:r>
+    </w:p>
+    <w:p>
+      <w:pPr>
+        <w:pStyle w:val="Heading4"/>
+      </w:pPr>
+      <w:r>
+        <w:t>Where</w:t>
+      </w:r>
+    </w:p>
+    <w:p/>
+    <w:p>
+      <w:pPr>
+        <w:pStyle w:val="Heading2"/>
+      </w:pPr>
       <w:r>
         <w:t>Events</w:t>
       </w:r>
@@ -4649,7 +4979,6 @@
         <w:pStyle w:val="Heading3"/>
       </w:pPr>
       <w:r>
-        <w:lastRenderedPageBreak/>
         <w:t>Format</w:t>
       </w:r>
     </w:p>
@@ -4660,25 +4989,54 @@
     </w:p>
     <w:p>
       <w:pPr>
-        <w:pStyle w:val="Heading3"/>
+        <w:pStyle w:val="Heading4"/>
       </w:pPr>
       <w:r>
         <w:t>Where</w:t>
       </w:r>
     </w:p>
-    <w:p>
-      <w:pPr>
-        <w:pStyle w:val="Heading3"/>
-      </w:pPr>
-      <w:r>
-        <w:t>Behaviour</w:t>
+    <w:p/>
+    <w:p>
+      <w:pPr>
+        <w:pStyle w:val="Heading2"/>
+      </w:pPr>
+      <w:r>
+        <w:t>nodes</w:t>
+      </w:r>
+    </w:p>
+    <w:p>
+      <w:pPr>
+        <w:pStyle w:val="Heading3"/>
+      </w:pPr>
+      <w:r>
+        <w:t>Format</w:t>
+      </w:r>
+    </w:p>
+    <w:p>
+      <w:r>
+        <w:t>‘</w:t>
+      </w:r>
+      <w:r>
+        <w:t>nodes</w:t>
+      </w:r>
+      <w:r>
+        <w:t>’ {…………………}</w:t>
+      </w:r>
+    </w:p>
+    <w:p>
+      <w:pPr>
+        <w:pStyle w:val="Heading4"/>
+      </w:pPr>
+      <w:r>
+        <w:t>Where</w:t>
       </w:r>
     </w:p>
     <w:p/>
     <w:sectPr>
-      <w:headerReference w:type="default" r:id="rId8"/>
-      <w:pgSz w:w="11906" w:h="16838"/>
-      <w:pgMar w:top="1440" w:right="1440" w:bottom="1440" w:left="1440" w:header="708" w:footer="708" w:gutter="0"/>
+      <w:headerReference w:type="default" r:id="rId9"/>
+      <w:footerReference w:type="default" r:id="rId10"/>
+      <w:pgSz w:w="11906" w:h="16838" w:code="9"/>
+      <w:pgMar w:top="1021" w:right="1021" w:bottom="1021" w:left="1021" w:header="454" w:footer="454" w:gutter="0"/>
       <w:cols w:space="708"/>
       <w:docGrid w:linePitch="360"/>
     </w:sectPr>
@@ -4690,9 +5048,6 @@
 <w:endnotes xmlns:wpc="http://schemas.microsoft.com/office/word/2010/wordprocessingCanvas" xmlns:cx="http://schemas.microsoft.com/office/drawing/2014/chartex" xmlns:cx1="http://schemas.microsoft.com/office/drawing/2015/9/8/chartex" xmlns:cx2="http://schemas.microsoft.com/office/drawing/2015/10/21/chartex" xmlns:cx3="http://schemas.microsoft.com/office/drawing/2016/5/9/chartex" xmlns:cx4="http://schemas.microsoft.com/office/drawing/2016/5/10/chartex" xmlns:cx5="http://schemas.microsoft.com/office/drawing/2016/5/11/chartex" xmlns:cx6="http://schemas.microsoft.com/office/drawing/2016/5/12/chartex" xmlns:cx7="http://schemas.microsoft.com/office/drawing/2016/5/13/chartex" xmlns:cx8="http://schemas.microsoft.com/office/drawing/2016/5/14/chartex" xmlns:mc="http://schemas.openxmlformats.org/markup-compatibility/2006" xmlns:aink="http://schemas.microsoft.com/office/drawing/2016/ink" xmlns:am3d="http://schemas.microsoft.com/office/drawing/2017/model3d" xmlns:o="urn:schemas-microsoft-com:office:office" xmlns:r="http://schemas.openxmlformats.org/officeDocument/2006/relationships" xmlns:m="http://schemas.openxmlformats.org/officeDocument/2006/math" xmlns:v="urn:schemas-microsoft-com:vml" xmlns:wp14="http://schemas.microsoft.com/office/word/2010/wordprocessingDrawing" xmlns:wp="http://schemas.openxmlformats.org/drawingml/2006/wordprocessingDrawing" xmlns:w10="urn:schemas-microsoft-com:office:word" xmlns:w="http://schemas.openxmlformats.org/wordprocessingml/2006/main" xmlns:w14="http://schemas.microsoft.com/office/word/2010/wordml" xmlns:w15="http://schemas.microsoft.com/office/word/2012/wordml" xmlns:w16cex="http://schemas.microsoft.com/office/word/2018/wordml/cex" xmlns:w16cid="http://schemas.microsoft.com/office/word/2016/wordml/cid" xmlns:w16="http://schemas.microsoft.com/office/word/2018/wordml" xmlns:w16se="http://schemas.microsoft.com/office/word/2015/wordml/symex" xmlns:wpg="http://schemas.microsoft.com/office/word/2010/wordprocessingGroup" xmlns:wpi="http://schemas.microsoft.com/office/word/2010/wordprocessingInk" xmlns:wne="http://schemas.microsoft.com/office/word/2006/wordml" xmlns:wps="http://schemas.microsoft.com/office/word/2010/wordprocessingShape" mc:Ignorable="w14 w15 w16se w16cid w16 w16cex wp14">
   <w:endnote w:type="separator" w:id="-1">
     <w:p>
-      <w:pPr>
-        <w:spacing w:after="0" w:line="240" w:lineRule="auto"/>
-      </w:pPr>
       <w:r>
         <w:separator/>
       </w:r>
@@ -4700,24 +5055,81 @@
   </w:endnote>
   <w:endnote w:type="continuationSeparator" w:id="0">
     <w:p>
-      <w:pPr>
-        <w:spacing w:after="0" w:line="240" w:lineRule="auto"/>
-      </w:pPr>
       <w:r>
         <w:continuationSeparator/>
       </w:r>
     </w:p>
   </w:endnote>
 </w:endnotes>
+</file>
+
+<file path=word/footer1.xml><?xml version="1.0" encoding="utf-8"?>
+<w:ftr xmlns:wpc="http://schemas.microsoft.com/office/word/2010/wordprocessingCanvas" xmlns:cx="http://schemas.microsoft.com/office/drawing/2014/chartex" xmlns:cx1="http://schemas.microsoft.com/office/drawing/2015/9/8/chartex" xmlns:cx2="http://schemas.microsoft.com/office/drawing/2015/10/21/chartex" xmlns:cx3="http://schemas.microsoft.com/office/drawing/2016/5/9/chartex" xmlns:cx4="http://schemas.microsoft.com/office/drawing/2016/5/10/chartex" xmlns:cx5="http://schemas.microsoft.com/office/drawing/2016/5/11/chartex" xmlns:cx6="http://schemas.microsoft.com/office/drawing/2016/5/12/chartex" xmlns:cx7="http://schemas.microsoft.com/office/drawing/2016/5/13/chartex" xmlns:cx8="http://schemas.microsoft.com/office/drawing/2016/5/14/chartex" xmlns:mc="http://schemas.openxmlformats.org/markup-compatibility/2006" xmlns:aink="http://schemas.microsoft.com/office/drawing/2016/ink" xmlns:am3d="http://schemas.microsoft.com/office/drawing/2017/model3d" xmlns:o="urn:schemas-microsoft-com:office:office" xmlns:r="http://schemas.openxmlformats.org/officeDocument/2006/relationships" xmlns:m="http://schemas.openxmlformats.org/officeDocument/2006/math" xmlns:v="urn:schemas-microsoft-com:vml" xmlns:wp14="http://schemas.microsoft.com/office/word/2010/wordprocessingDrawing" xmlns:wp="http://schemas.openxmlformats.org/drawingml/2006/wordprocessingDrawing" xmlns:w10="urn:schemas-microsoft-com:office:word" xmlns:w="http://schemas.openxmlformats.org/wordprocessingml/2006/main" xmlns:w14="http://schemas.microsoft.com/office/word/2010/wordml" xmlns:w15="http://schemas.microsoft.com/office/word/2012/wordml" xmlns:w16cex="http://schemas.microsoft.com/office/word/2018/wordml/cex" xmlns:w16cid="http://schemas.microsoft.com/office/word/2016/wordml/cid" xmlns:w16="http://schemas.microsoft.com/office/word/2018/wordml" xmlns:w16se="http://schemas.microsoft.com/office/word/2015/wordml/symex" xmlns:wpg="http://schemas.microsoft.com/office/word/2010/wordprocessingGroup" xmlns:wpi="http://schemas.microsoft.com/office/word/2010/wordprocessingInk" xmlns:wne="http://schemas.microsoft.com/office/word/2006/wordml" xmlns:wps="http://schemas.microsoft.com/office/word/2010/wordprocessingShape" mc:Ignorable="w14 w15 w16se w16cid w16 w16cex wp14">
+  <w:p>
+    <w:pPr>
+      <w:pStyle w:val="Footer"/>
+    </w:pPr>
+    <w:r>
+      <w:fldChar w:fldCharType="begin"/>
+    </w:r>
+    <w:r>
+      <w:instrText xml:space="preserve"> PRINTDATE  \@ "dd MMMM yyyy"  \* MERGEFORMAT </w:instrText>
+    </w:r>
+    <w:r>
+      <w:fldChar w:fldCharType="separate"/>
+    </w:r>
+    <w:r>
+      <w:rPr>
+        <w:noProof/>
+      </w:rPr>
+      <w:t>00 XXX 0000</w:t>
+    </w:r>
+    <w:r>
+      <w:fldChar w:fldCharType="end"/>
+    </w:r>
+    <w:r>
+      <w:ptab w:relativeTo="margin" w:alignment="center" w:leader="none"/>
+    </w:r>
+    <w:r>
+      <w:fldChar w:fldCharType="begin"/>
+    </w:r>
+    <w:r>
+      <w:instrText xml:space="preserve"> PAGE   \* MERGEFORMAT </w:instrText>
+    </w:r>
+    <w:r>
+      <w:fldChar w:fldCharType="separate"/>
+    </w:r>
+    <w:r>
+      <w:rPr>
+        <w:noProof/>
+      </w:rPr>
+      <w:t>1</w:t>
+    </w:r>
+    <w:r>
+      <w:fldChar w:fldCharType="end"/>
+    </w:r>
+    <w:r>
+      <w:t xml:space="preserve"> of </w:t>
+    </w:r>
+    <w:fldSimple w:instr=" NUMPAGES   \* MERGEFORMAT ">
+      <w:r>
+        <w:rPr>
+          <w:noProof/>
+        </w:rPr>
+        <w:t>8</w:t>
+      </w:r>
+    </w:fldSimple>
+    <w:r>
+      <w:ptab w:relativeTo="margin" w:alignment="right" w:leader="none"/>
+    </w:r>
+  </w:p>
+</w:ftr>
 </file>
 
 <file path=word/footnotes.xml><?xml version="1.0" encoding="utf-8"?>
 <w:footnotes xmlns:wpc="http://schemas.microsoft.com/office/word/2010/wordprocessingCanvas" xmlns:cx="http://schemas.microsoft.com/office/drawing/2014/chartex" xmlns:cx1="http://schemas.microsoft.com/office/drawing/2015/9/8/chartex" xmlns:cx2="http://schemas.microsoft.com/office/drawing/2015/10/21/chartex" xmlns:cx3="http://schemas.microsoft.com/office/drawing/2016/5/9/chartex" xmlns:cx4="http://schemas.microsoft.com/office/drawing/2016/5/10/chartex" xmlns:cx5="http://schemas.microsoft.com/office/drawing/2016/5/11/chartex" xmlns:cx6="http://schemas.microsoft.com/office/drawing/2016/5/12/chartex" xmlns:cx7="http://schemas.microsoft.com/office/drawing/2016/5/13/chartex" xmlns:cx8="http://schemas.microsoft.com/office/drawing/2016/5/14/chartex" xmlns:mc="http://schemas.openxmlformats.org/markup-compatibility/2006" xmlns:aink="http://schemas.microsoft.com/office/drawing/2016/ink" xmlns:am3d="http://schemas.microsoft.com/office/drawing/2017/model3d" xmlns:o="urn:schemas-microsoft-com:office:office" xmlns:r="http://schemas.openxmlformats.org/officeDocument/2006/relationships" xmlns:m="http://schemas.openxmlformats.org/officeDocument/2006/math" xmlns:v="urn:schemas-microsoft-com:vml" xmlns:wp14="http://schemas.microsoft.com/office/word/2010/wordprocessingDrawing" xmlns:wp="http://schemas.openxmlformats.org/drawingml/2006/wordprocessingDrawing" xmlns:w10="urn:schemas-microsoft-com:office:word" xmlns:w="http://schemas.openxmlformats.org/wordprocessingml/2006/main" xmlns:w14="http://schemas.microsoft.com/office/word/2010/wordml" xmlns:w15="http://schemas.microsoft.com/office/word/2012/wordml" xmlns:w16cex="http://schemas.microsoft.com/office/word/2018/wordml/cex" xmlns:w16cid="http://schemas.microsoft.com/office/word/2016/wordml/cid" xmlns:w16="http://schemas.microsoft.com/office/word/2018/wordml" xmlns:w16se="http://schemas.microsoft.com/office/word/2015/wordml/symex" xmlns:wpg="http://schemas.microsoft.com/office/word/2010/wordprocessingGroup" xmlns:wpi="http://schemas.microsoft.com/office/word/2010/wordprocessingInk" xmlns:wne="http://schemas.microsoft.com/office/word/2006/wordml" xmlns:wps="http://schemas.microsoft.com/office/word/2010/wordprocessingShape" mc:Ignorable="w14 w15 w16se w16cid w16 w16cex wp14">
   <w:footnote w:type="separator" w:id="-1">
     <w:p>
-      <w:pPr>
-        <w:spacing w:after="0" w:line="240" w:lineRule="auto"/>
-      </w:pPr>
       <w:r>
         <w:separator/>
       </w:r>
@@ -4725,9 +5137,6 @@
   </w:footnote>
   <w:footnote w:type="continuationSeparator" w:id="0">
     <w:p>
-      <w:pPr>
-        <w:spacing w:after="0" w:line="240" w:lineRule="auto"/>
-      </w:pPr>
       <w:r>
         <w:continuationSeparator/>
       </w:r>
@@ -4739,9 +5148,6 @@
 <file path=word/header1.xml><?xml version="1.0" encoding="utf-8"?>
 <w:hdr xmlns:wpc="http://schemas.microsoft.com/office/word/2010/wordprocessingCanvas" xmlns:cx="http://schemas.microsoft.com/office/drawing/2014/chartex" xmlns:cx1="http://schemas.microsoft.com/office/drawing/2015/9/8/chartex" xmlns:cx2="http://schemas.microsoft.com/office/drawing/2015/10/21/chartex" xmlns:cx3="http://schemas.microsoft.com/office/drawing/2016/5/9/chartex" xmlns:cx4="http://schemas.microsoft.com/office/drawing/2016/5/10/chartex" xmlns:cx5="http://schemas.microsoft.com/office/drawing/2016/5/11/chartex" xmlns:cx6="http://schemas.microsoft.com/office/drawing/2016/5/12/chartex" xmlns:cx7="http://schemas.microsoft.com/office/drawing/2016/5/13/chartex" xmlns:cx8="http://schemas.microsoft.com/office/drawing/2016/5/14/chartex" xmlns:mc="http://schemas.openxmlformats.org/markup-compatibility/2006" xmlns:aink="http://schemas.microsoft.com/office/drawing/2016/ink" xmlns:am3d="http://schemas.microsoft.com/office/drawing/2017/model3d" xmlns:o="urn:schemas-microsoft-com:office:office" xmlns:r="http://schemas.openxmlformats.org/officeDocument/2006/relationships" xmlns:m="http://schemas.openxmlformats.org/officeDocument/2006/math" xmlns:v="urn:schemas-microsoft-com:vml" xmlns:wp14="http://schemas.microsoft.com/office/word/2010/wordprocessingDrawing" xmlns:wp="http://schemas.openxmlformats.org/drawingml/2006/wordprocessingDrawing" xmlns:w10="urn:schemas-microsoft-com:office:word" xmlns:w="http://schemas.openxmlformats.org/wordprocessingml/2006/main" xmlns:w14="http://schemas.microsoft.com/office/word/2010/wordml" xmlns:w15="http://schemas.microsoft.com/office/word/2012/wordml" xmlns:w16cex="http://schemas.microsoft.com/office/word/2018/wordml/cex" xmlns:w16cid="http://schemas.microsoft.com/office/word/2016/wordml/cid" xmlns:w16="http://schemas.microsoft.com/office/word/2018/wordml" xmlns:w16se="http://schemas.microsoft.com/office/word/2015/wordml/symex" xmlns:wpg="http://schemas.microsoft.com/office/word/2010/wordprocessingGroup" xmlns:wpi="http://schemas.microsoft.com/office/word/2010/wordprocessingInk" xmlns:wne="http://schemas.microsoft.com/office/word/2006/wordml" xmlns:wps="http://schemas.microsoft.com/office/word/2010/wordprocessingShape" mc:Ignorable="w14 w15 w16se w16cid w16 w16cex wp14">
   <w:p>
-    <w:pPr>
-      <w:pStyle w:val="Title"/>
-    </w:pPr>
     <w:proofErr w:type="spellStart"/>
     <w:r>
       <w:t>Websocket</w:t>
@@ -4750,11 +5156,15 @@
     <w:r>
       <w:t xml:space="preserve"> API Reference</w:t>
     </w:r>
-  </w:p>
-  <w:p>
-    <w:pPr>
-      <w:pStyle w:val="Header"/>
-    </w:pPr>
+    <w:r>
+      <w:ptab w:relativeTo="margin" w:alignment="center" w:leader="none"/>
+    </w:r>
+    <w:r>
+      <w:ptab w:relativeTo="margin" w:alignment="right" w:leader="none"/>
+    </w:r>
+    <w:r>
+      <w:t>Draft</w:t>
+    </w:r>
   </w:p>
 </w:hdr>
 </file>
@@ -5052,7 +5462,7 @@
   <w:abstractNum w:abstractNumId="3" w15:restartNumberingAfterBreak="0">
     <w:nsid w:val="487B5B05"/>
     <w:multiLevelType w:val="multilevel"/>
-    <w:tmpl w:val="2D9AC522"/>
+    <w:tmpl w:val="17FA5976"/>
     <w:lvl w:ilvl="0">
       <w:start w:val="1"/>
       <w:numFmt w:val="decimal"/>
@@ -5172,11 +5582,7 @@
         <w:lang w:val="en-GB" w:eastAsia="en-US" w:bidi="ar-SA"/>
       </w:rPr>
     </w:rPrDefault>
-    <w:pPrDefault>
-      <w:pPr>
-        <w:spacing w:after="160" w:line="259" w:lineRule="auto"/>
-      </w:pPr>
-    </w:pPrDefault>
+    <w:pPrDefault/>
   </w:docDefaults>
   <w:latentStyles w:defLockedState="0" w:defUIPriority="99" w:defSemiHidden="0" w:defUnhideWhenUsed="0" w:defQFormat="0" w:count="376">
     <w:lsdException w:name="Normal" w:uiPriority="0" w:qFormat="1"/>
@@ -5575,7 +5981,7 @@
       <w:pBdr>
         <w:bottom w:val="single" w:sz="8" w:space="1" w:color="auto"/>
       </w:pBdr>
-      <w:spacing w:before="240" w:after="0"/>
+      <w:spacing w:before="240"/>
       <w:ind w:left="357" w:hanging="357"/>
       <w:outlineLvl w:val="0"/>
     </w:pPr>
@@ -5593,14 +5999,17 @@
     <w:uiPriority w:val="9"/>
     <w:unhideWhenUsed/>
     <w:qFormat/>
-    <w:rsid w:val="00BB5642"/>
+    <w:rsid w:val="00C867D5"/>
     <w:pPr>
       <w:numPr>
         <w:ilvl w:val="1"/>
         <w:numId w:val="2"/>
       </w:numPr>
+      <w:tabs>
+        <w:tab w:val="left" w:pos="2835"/>
+      </w:tabs>
       <w:spacing w:before="120" w:after="120"/>
-      <w:ind w:left="431" w:hanging="431"/>
+      <w:ind w:left="851" w:hanging="851"/>
       <w:outlineLvl w:val="1"/>
     </w:pPr>
     <w:rPr>
@@ -5620,7 +6029,7 @@
     <w:pPr>
       <w:keepNext/>
       <w:keepLines/>
-      <w:spacing w:before="40" w:after="0"/>
+      <w:spacing w:before="40"/>
       <w:outlineLvl w:val="2"/>
     </w:pPr>
     <w:rPr>
@@ -5642,7 +6051,7 @@
     <w:pPr>
       <w:keepNext/>
       <w:keepLines/>
-      <w:spacing w:before="40" w:after="0"/>
+      <w:spacing w:before="40"/>
       <w:outlineLvl w:val="3"/>
     </w:pPr>
     <w:rPr>
@@ -5684,7 +6093,7 @@
     <w:basedOn w:val="DefaultParagraphFont"/>
     <w:link w:val="Heading2"/>
     <w:uiPriority w:val="9"/>
-    <w:rsid w:val="00BB5642"/>
+    <w:rsid w:val="00C867D5"/>
     <w:rPr>
       <w:color w:val="4472C4" w:themeColor="accent1"/>
       <w:sz w:val="28"/>
@@ -5762,9 +6171,6 @@
     <w:uiPriority w:val="1"/>
     <w:qFormat/>
     <w:rsid w:val="00076A9A"/>
-    <w:pPr>
-      <w:spacing w:after="0" w:line="240" w:lineRule="auto"/>
-    </w:pPr>
   </w:style>
   <w:style w:type="paragraph" w:styleId="Title">
     <w:name w:val="Title"/>
@@ -5775,7 +6181,6 @@
     <w:qFormat/>
     <w:rsid w:val="003F74AA"/>
     <w:pPr>
-      <w:spacing w:after="0" w:line="240" w:lineRule="auto"/>
       <w:contextualSpacing/>
     </w:pPr>
     <w:rPr>
@@ -5825,7 +6230,6 @@
         <w:tab w:val="center" w:pos="4513"/>
         <w:tab w:val="right" w:pos="9026"/>
       </w:tabs>
-      <w:spacing w:after="0" w:line="240" w:lineRule="auto"/>
     </w:pPr>
   </w:style>
   <w:style w:type="character" w:customStyle="1" w:styleId="HeaderChar">
@@ -5847,7 +6251,6 @@
         <w:tab w:val="center" w:pos="4513"/>
         <w:tab w:val="right" w:pos="9026"/>
       </w:tabs>
-      <w:spacing w:after="0" w:line="240" w:lineRule="auto"/>
     </w:pPr>
   </w:style>
   <w:style w:type="character" w:customStyle="1" w:styleId="FooterChar">
@@ -5856,6 +6259,40 @@
     <w:link w:val="Footer"/>
     <w:uiPriority w:val="99"/>
     <w:rsid w:val="001466F5"/>
+  </w:style>
+  <w:style w:type="character" w:styleId="Strong">
+    <w:name w:val="Strong"/>
+    <w:basedOn w:val="DefaultParagraphFont"/>
+    <w:uiPriority w:val="22"/>
+    <w:qFormat/>
+    <w:rsid w:val="00A30247"/>
+    <w:rPr>
+      <w:b/>
+      <w:bCs/>
+    </w:rPr>
+  </w:style>
+  <w:style w:type="character" w:styleId="Hyperlink">
+    <w:name w:val="Hyperlink"/>
+    <w:basedOn w:val="DefaultParagraphFont"/>
+    <w:uiPriority w:val="99"/>
+    <w:unhideWhenUsed/>
+    <w:rsid w:val="00A30247"/>
+    <w:rPr>
+      <w:color w:val="0563C1" w:themeColor="hyperlink"/>
+      <w:u w:val="single"/>
+    </w:rPr>
+  </w:style>
+  <w:style w:type="character" w:styleId="UnresolvedMention">
+    <w:name w:val="Unresolved Mention"/>
+    <w:basedOn w:val="DefaultParagraphFont"/>
+    <w:uiPriority w:val="99"/>
+    <w:semiHidden/>
+    <w:unhideWhenUsed/>
+    <w:rsid w:val="00A30247"/>
+    <w:rPr>
+      <w:color w:val="605E5C"/>
+      <w:shd w:val="clear" w:color="auto" w:fill="E1DFDD"/>
+    </w:rPr>
   </w:style>
 </w:styles>
 </file>

</xml_diff>

<commit_message>
Updated tests and API document to match changes in package version 1.0.2
</commit_message>
<xml_diff>
--- a/Documents/WebSocket API Reference.docx
+++ b/Documents/WebSocket API Reference.docx
@@ -113,6 +113,12 @@
     </w:p>
     <w:p/>
     <w:p>
+      <w:pPr>
+        <w:rPr>
+          <w:rFonts w:cstheme="minorHAnsi"/>
+          <w:color w:val="555555"/>
+        </w:rPr>
+      </w:pPr>
       <w:r>
         <w:t>The</w:t>
       </w:r>
@@ -1101,7 +1107,13 @@
       </w:r>
       <w:proofErr w:type="spellEnd"/>
       <w:r>
-        <w:t>": &lt;value&gt;, “variables”: &lt;value&gt;}</w:t>
+        <w:t>": &lt;value&gt;, “variables”: &lt;value&gt;</w:t>
+      </w:r>
+      <w:r>
+        <w:t>, “delay”: &lt;value&gt;</w:t>
+      </w:r>
+      <w:r>
+        <w:t>}</w:t>
       </w:r>
     </w:p>
     <w:p>
@@ -1279,6 +1291,68 @@
     <w:p>
       <w:pPr>
         <w:pStyle w:val="Heading3"/>
+        <w:ind w:firstLine="720"/>
+      </w:pPr>
+      <w:r>
+        <w:t>delay:</w:t>
+      </w:r>
+    </w:p>
+    <w:p>
+      <w:pPr>
+        <w:pStyle w:val="ListParagraph"/>
+        <w:numPr>
+          <w:ilvl w:val="2"/>
+          <w:numId w:val="1"/>
+        </w:numPr>
+      </w:pPr>
+      <w:r>
+        <w:t>Time in milliseconds to stagger individual requests to module</w:t>
+      </w:r>
+    </w:p>
+    <w:p>
+      <w:pPr>
+        <w:pStyle w:val="ListParagraph"/>
+        <w:numPr>
+          <w:ilvl w:val="2"/>
+          <w:numId w:val="1"/>
+        </w:numPr>
+      </w:pPr>
+      <w:r>
+        <w:t>Optional – defaults to 100 if not present</w:t>
+      </w:r>
+    </w:p>
+    <w:p>
+      <w:pPr>
+        <w:pStyle w:val="ListParagraph"/>
+        <w:numPr>
+          <w:ilvl w:val="2"/>
+          <w:numId w:val="1"/>
+        </w:numPr>
+      </w:pPr>
+      <w:r>
+        <w:t>Type: integer</w:t>
+      </w:r>
+    </w:p>
+    <w:p>
+      <w:pPr>
+        <w:pStyle w:val="ListParagraph"/>
+        <w:numPr>
+          <w:ilvl w:val="2"/>
+          <w:numId w:val="1"/>
+        </w:numPr>
+      </w:pPr>
+      <w:r>
+        <w:t>Range</w:t>
+      </w:r>
+      <w:proofErr w:type="gramStart"/>
+      <w:r>
+        <w:t>: ?</w:t>
+      </w:r>
+      <w:proofErr w:type="gramEnd"/>
+    </w:p>
+    <w:p>
+      <w:pPr>
+        <w:pStyle w:val="Heading3"/>
       </w:pPr>
       <w:r>
         <w:t>Behaviour</w:t>
@@ -1489,6 +1563,12 @@
         <w:t>&gt;</w:t>
       </w:r>
       <w:r>
+        <w:t xml:space="preserve">, </w:t>
+      </w:r>
+      <w:r>
+        <w:t>&gt;, “delay”: &lt;value&gt;</w:t>
+      </w:r>
+      <w:r>
         <w:t>}</w:t>
       </w:r>
     </w:p>
@@ -1561,12 +1641,6 @@
         <w:ind w:firstLine="720"/>
       </w:pPr>
       <w:r>
-        <w:rPr>
-          <w:rFonts w:asciiTheme="minorHAnsi" w:eastAsiaTheme="minorHAnsi" w:hAnsiTheme="minorHAnsi" w:cstheme="minorBidi"/>
-          <w:color w:val="auto"/>
-          <w:sz w:val="22"/>
-          <w:szCs w:val="22"/>
-        </w:rPr>
         <w:t>parameters</w:t>
       </w:r>
       <w:r>
@@ -1610,6 +1684,71 @@
       </w:r>
     </w:p>
     <w:p>
+      <w:pPr>
+        <w:pStyle w:val="Heading3"/>
+        <w:ind w:firstLine="720"/>
+      </w:pPr>
+      <w:r>
+        <w:t>delay</w:t>
+      </w:r>
+      <w:r>
+        <w:t>:</w:t>
+      </w:r>
+    </w:p>
+    <w:p>
+      <w:pPr>
+        <w:pStyle w:val="ListParagraph"/>
+        <w:numPr>
+          <w:ilvl w:val="2"/>
+          <w:numId w:val="1"/>
+        </w:numPr>
+      </w:pPr>
+      <w:r>
+        <w:t>Time in milliseconds to stagger individual requests to module</w:t>
+      </w:r>
+    </w:p>
+    <w:p>
+      <w:pPr>
+        <w:pStyle w:val="ListParagraph"/>
+        <w:numPr>
+          <w:ilvl w:val="2"/>
+          <w:numId w:val="1"/>
+        </w:numPr>
+      </w:pPr>
+      <w:r>
+        <w:t>Optional – defaults to 100 if not present</w:t>
+      </w:r>
+    </w:p>
+    <w:p>
+      <w:pPr>
+        <w:pStyle w:val="ListParagraph"/>
+        <w:numPr>
+          <w:ilvl w:val="2"/>
+          <w:numId w:val="1"/>
+        </w:numPr>
+      </w:pPr>
+      <w:r>
+        <w:t>Type: integer</w:t>
+      </w:r>
+    </w:p>
+    <w:p>
+      <w:pPr>
+        <w:pStyle w:val="ListParagraph"/>
+        <w:numPr>
+          <w:ilvl w:val="2"/>
+          <w:numId w:val="1"/>
+        </w:numPr>
+      </w:pPr>
+      <w:r>
+        <w:t>Range</w:t>
+      </w:r>
+      <w:proofErr w:type="gramStart"/>
+      <w:r>
+        <w:t>: ?</w:t>
+      </w:r>
+      <w:proofErr w:type="gramEnd"/>
+    </w:p>
+    <w:p>
       <w:r>
         <w:t>Range: 0 to 0xFF</w:t>
       </w:r>
@@ -1619,6 +1758,7 @@
         <w:pStyle w:val="Heading3"/>
       </w:pPr>
       <w:r>
+        <w:lastRenderedPageBreak/>
         <w:t>Behaviour</w:t>
       </w:r>
     </w:p>
@@ -1704,533 +1844,533 @@
         <w:pStyle w:val="Heading4"/>
       </w:pPr>
       <w:r>
+        <w:t>Where</w:t>
+      </w:r>
+      <w:r>
+        <w:t xml:space="preserve"> </w:t>
+      </w:r>
+    </w:p>
+    <w:p>
+      <w:pPr>
+        <w:pStyle w:val="Heading3"/>
+        <w:ind w:firstLine="720"/>
+      </w:pPr>
+      <w:proofErr w:type="spellStart"/>
+      <w:r>
+        <w:t>nodeId</w:t>
+      </w:r>
+      <w:proofErr w:type="spellEnd"/>
+      <w:r>
+        <w:t>:</w:t>
+      </w:r>
+    </w:p>
+    <w:p>
+      <w:pPr>
+        <w:pStyle w:val="ListParagraph"/>
+        <w:numPr>
+          <w:ilvl w:val="2"/>
+          <w:numId w:val="1"/>
+        </w:numPr>
+      </w:pPr>
+      <w:r>
+        <w:t>Node Number</w:t>
+      </w:r>
+    </w:p>
+    <w:p>
+      <w:pPr>
+        <w:pStyle w:val="ListParagraph"/>
+        <w:numPr>
+          <w:ilvl w:val="2"/>
+          <w:numId w:val="1"/>
+        </w:numPr>
+      </w:pPr>
+      <w:r>
+        <w:t xml:space="preserve">Type: integer, 16 </w:t>
+      </w:r>
+      <w:proofErr w:type="gramStart"/>
+      <w:r>
+        <w:t>bit</w:t>
+      </w:r>
+      <w:proofErr w:type="gramEnd"/>
+    </w:p>
+    <w:p>
+      <w:pPr>
+        <w:pStyle w:val="ListParagraph"/>
+        <w:numPr>
+          <w:ilvl w:val="2"/>
+          <w:numId w:val="1"/>
+        </w:numPr>
+      </w:pPr>
+      <w:r>
+        <w:t>Range: 0 to 0xFFFF</w:t>
+      </w:r>
+    </w:p>
+    <w:p>
+      <w:pPr>
+        <w:pStyle w:val="Heading3"/>
+        <w:ind w:firstLine="720"/>
+      </w:pPr>
+      <w:r>
+        <w:t>variables:</w:t>
+      </w:r>
+    </w:p>
+    <w:p>
+      <w:pPr>
+        <w:pStyle w:val="ListParagraph"/>
+        <w:numPr>
+          <w:ilvl w:val="2"/>
+          <w:numId w:val="1"/>
+        </w:numPr>
+      </w:pPr>
+      <w:r>
+        <w:t>Index of last variable to collect</w:t>
+      </w:r>
+    </w:p>
+    <w:p>
+      <w:pPr>
+        <w:pStyle w:val="ListParagraph"/>
+        <w:numPr>
+          <w:ilvl w:val="2"/>
+          <w:numId w:val="1"/>
+        </w:numPr>
+      </w:pPr>
+      <w:r>
+        <w:t xml:space="preserve">Type: integer, 8 </w:t>
+      </w:r>
+      <w:proofErr w:type="gramStart"/>
+      <w:r>
+        <w:t>bit</w:t>
+      </w:r>
+      <w:proofErr w:type="gramEnd"/>
+    </w:p>
+    <w:p>
+      <w:pPr>
+        <w:pStyle w:val="ListParagraph"/>
+        <w:numPr>
+          <w:ilvl w:val="2"/>
+          <w:numId w:val="1"/>
+        </w:numPr>
+      </w:pPr>
+      <w:r>
+        <w:t>Range:</w:t>
+      </w:r>
+      <w:r>
+        <w:t xml:space="preserve"> </w:t>
+      </w:r>
+      <w:r>
+        <w:t>Range: dependant on target module, but not exceeding 255</w:t>
+      </w:r>
+    </w:p>
+    <w:p>
+      <w:pPr>
+        <w:pStyle w:val="Heading3"/>
+        <w:ind w:firstLine="720"/>
+      </w:pPr>
+      <w:r>
+        <w:t>start:</w:t>
+      </w:r>
+    </w:p>
+    <w:p>
+      <w:pPr>
+        <w:pStyle w:val="ListParagraph"/>
+        <w:numPr>
+          <w:ilvl w:val="2"/>
+          <w:numId w:val="1"/>
+        </w:numPr>
+      </w:pPr>
+      <w:r>
+        <w:t>Index of first variable to request, must be less than or equal to “variables”</w:t>
+      </w:r>
+    </w:p>
+    <w:p>
+      <w:pPr>
+        <w:pStyle w:val="ListParagraph"/>
+        <w:numPr>
+          <w:ilvl w:val="2"/>
+          <w:numId w:val="1"/>
+        </w:numPr>
+      </w:pPr>
+      <w:r>
+        <w:t>Optional – defaults to 1 if not present</w:t>
+      </w:r>
+      <w:r>
+        <w:t xml:space="preserve"> (see note below)</w:t>
+      </w:r>
+    </w:p>
+    <w:p>
+      <w:pPr>
+        <w:pStyle w:val="ListParagraph"/>
+        <w:numPr>
+          <w:ilvl w:val="2"/>
+          <w:numId w:val="1"/>
+        </w:numPr>
+      </w:pPr>
+      <w:r>
+        <w:t xml:space="preserve">Type: integer, 8 </w:t>
+      </w:r>
+      <w:proofErr w:type="gramStart"/>
+      <w:r>
+        <w:t>bit</w:t>
+      </w:r>
+      <w:proofErr w:type="gramEnd"/>
+    </w:p>
+    <w:p>
+      <w:pPr>
+        <w:pStyle w:val="ListParagraph"/>
+        <w:numPr>
+          <w:ilvl w:val="2"/>
+          <w:numId w:val="1"/>
+        </w:numPr>
+      </w:pPr>
+      <w:r>
+        <w:t>Range: 0 to 0xFF</w:t>
+      </w:r>
+    </w:p>
+    <w:p>
+      <w:pPr>
+        <w:pStyle w:val="Heading3"/>
+        <w:ind w:firstLine="720"/>
+      </w:pPr>
+      <w:r>
+        <w:t>delay:</w:t>
+      </w:r>
+    </w:p>
+    <w:p>
+      <w:pPr>
+        <w:pStyle w:val="ListParagraph"/>
+        <w:numPr>
+          <w:ilvl w:val="2"/>
+          <w:numId w:val="1"/>
+        </w:numPr>
+      </w:pPr>
+      <w:r>
+        <w:t>Time in milliseconds to stagger individual requests to module</w:t>
+      </w:r>
+    </w:p>
+    <w:p>
+      <w:pPr>
+        <w:pStyle w:val="ListParagraph"/>
+        <w:numPr>
+          <w:ilvl w:val="2"/>
+          <w:numId w:val="1"/>
+        </w:numPr>
+      </w:pPr>
+      <w:r>
+        <w:t>Optional – defaults to 100 if not present</w:t>
+      </w:r>
+    </w:p>
+    <w:p>
+      <w:pPr>
+        <w:pStyle w:val="ListParagraph"/>
+        <w:numPr>
+          <w:ilvl w:val="2"/>
+          <w:numId w:val="1"/>
+        </w:numPr>
+      </w:pPr>
+      <w:r>
+        <w:t>Type: integer</w:t>
+      </w:r>
+    </w:p>
+    <w:p>
+      <w:pPr>
+        <w:pStyle w:val="ListParagraph"/>
+        <w:numPr>
+          <w:ilvl w:val="2"/>
+          <w:numId w:val="1"/>
+        </w:numPr>
+      </w:pPr>
+      <w:r>
+        <w:t>Range</w:t>
+      </w:r>
+      <w:proofErr w:type="gramStart"/>
+      <w:r>
+        <w:t>: ?</w:t>
+      </w:r>
+      <w:proofErr w:type="gramEnd"/>
+    </w:p>
+    <w:p>
+      <w:r>
+        <w:t>Note: node variable index 0 typically contains the number of node variables a specific module supports</w:t>
+      </w:r>
+    </w:p>
+    <w:p>
+      <w:pPr>
+        <w:pStyle w:val="Heading3"/>
+      </w:pPr>
+      <w:r>
+        <w:t>Behaviour</w:t>
+      </w:r>
+    </w:p>
+    <w:p>
+      <w:pPr>
+        <w:pStyle w:val="Heading3"/>
+      </w:pPr>
+      <w:r>
+        <w:t>Error return</w:t>
+      </w:r>
+    </w:p>
+    <w:p/>
+    <w:p>
+      <w:pPr>
+        <w:pStyle w:val="Heading2"/>
+      </w:pPr>
+      <w:r>
+        <w:t>REQUEST_EVENT_VARIABLE</w:t>
+      </w:r>
+    </w:p>
+    <w:p>
+      <w:pPr>
+        <w:pStyle w:val="Heading3"/>
+      </w:pPr>
+      <w:r>
+        <w:t>Format</w:t>
+      </w:r>
+    </w:p>
+    <w:p>
+      <w:r>
+        <w:t>'REQUEST</w:t>
+      </w:r>
+      <w:r>
+        <w:t>_</w:t>
+      </w:r>
+      <w:r>
+        <w:t>EVENT_VARIABLE'</w:t>
+      </w:r>
+      <w:r>
+        <w:t>, {"</w:t>
+      </w:r>
+      <w:proofErr w:type="spellStart"/>
+      <w:r>
+        <w:t>nodeId</w:t>
+      </w:r>
+      <w:proofErr w:type="spellEnd"/>
+      <w:r>
+        <w:t>": &lt;value&gt;, "</w:t>
+      </w:r>
+      <w:proofErr w:type="spellStart"/>
+      <w:r>
+        <w:t>eventIndex</w:t>
+      </w:r>
+      <w:proofErr w:type="spellEnd"/>
+      <w:r>
+        <w:t>": &lt;value&gt;, “</w:t>
+      </w:r>
+      <w:proofErr w:type="spellStart"/>
+      <w:r>
+        <w:t>eventVariableId</w:t>
+      </w:r>
+      <w:proofErr w:type="spellEnd"/>
+      <w:r>
+        <w:t>”: &lt;value&gt;}</w:t>
+      </w:r>
+    </w:p>
+    <w:p>
+      <w:pPr>
+        <w:pStyle w:val="Heading4"/>
+      </w:pPr>
+      <w:r>
+        <w:t>Where</w:t>
+      </w:r>
+    </w:p>
+    <w:p>
+      <w:pPr>
+        <w:pStyle w:val="Heading3"/>
+        <w:ind w:firstLine="720"/>
+      </w:pPr>
+      <w:proofErr w:type="spellStart"/>
+      <w:r>
+        <w:t>nodeId</w:t>
+      </w:r>
+      <w:proofErr w:type="spellEnd"/>
+      <w:r>
+        <w:t>:</w:t>
+      </w:r>
+    </w:p>
+    <w:p>
+      <w:pPr>
+        <w:pStyle w:val="ListParagraph"/>
+        <w:numPr>
+          <w:ilvl w:val="2"/>
+          <w:numId w:val="1"/>
+        </w:numPr>
+      </w:pPr>
+      <w:r>
+        <w:t>Node Number</w:t>
+      </w:r>
+    </w:p>
+    <w:p>
+      <w:pPr>
+        <w:pStyle w:val="ListParagraph"/>
+        <w:numPr>
+          <w:ilvl w:val="2"/>
+          <w:numId w:val="1"/>
+        </w:numPr>
+      </w:pPr>
+      <w:r>
+        <w:t xml:space="preserve">Type: integer, 16 </w:t>
+      </w:r>
+      <w:proofErr w:type="gramStart"/>
+      <w:r>
+        <w:t>bit</w:t>
+      </w:r>
+      <w:proofErr w:type="gramEnd"/>
+    </w:p>
+    <w:p>
+      <w:pPr>
+        <w:pStyle w:val="ListParagraph"/>
+        <w:numPr>
+          <w:ilvl w:val="2"/>
+          <w:numId w:val="1"/>
+        </w:numPr>
+      </w:pPr>
+      <w:r>
+        <w:t>Range: 0 to 0xFFFF</w:t>
+      </w:r>
+    </w:p>
+    <w:p>
+      <w:pPr>
+        <w:pStyle w:val="Heading3"/>
+        <w:ind w:firstLine="720"/>
+      </w:pPr>
+      <w:proofErr w:type="spellStart"/>
+      <w:r>
+        <w:t>eventIndex</w:t>
+      </w:r>
+      <w:proofErr w:type="spellEnd"/>
+      <w:r>
+        <w:t>:</w:t>
+      </w:r>
+    </w:p>
+    <w:p>
+      <w:pPr>
+        <w:pStyle w:val="ListParagraph"/>
+        <w:numPr>
+          <w:ilvl w:val="2"/>
+          <w:numId w:val="1"/>
+        </w:numPr>
+      </w:pPr>
+      <w:r>
+        <w:t>Event Index – position of event in module’s even table</w:t>
+      </w:r>
+    </w:p>
+    <w:p>
+      <w:pPr>
+        <w:pStyle w:val="ListParagraph"/>
+        <w:numPr>
+          <w:ilvl w:val="2"/>
+          <w:numId w:val="1"/>
+        </w:numPr>
+      </w:pPr>
+      <w:r>
+        <w:t xml:space="preserve">Type: integer, 8 </w:t>
+      </w:r>
+      <w:proofErr w:type="gramStart"/>
+      <w:r>
+        <w:t>bit</w:t>
+      </w:r>
+      <w:proofErr w:type="gramEnd"/>
+    </w:p>
+    <w:p>
+      <w:pPr>
+        <w:pStyle w:val="ListParagraph"/>
+        <w:numPr>
+          <w:ilvl w:val="2"/>
+          <w:numId w:val="1"/>
+        </w:numPr>
+      </w:pPr>
+      <w:r>
+        <w:t>Range: 0 to 0xFF</w:t>
+      </w:r>
+    </w:p>
+    <w:p>
+      <w:pPr>
+        <w:pStyle w:val="Heading3"/>
+        <w:ind w:firstLine="720"/>
+      </w:pPr>
+      <w:proofErr w:type="spellStart"/>
+      <w:r>
+        <w:t>eventVariableId</w:t>
+      </w:r>
+      <w:proofErr w:type="spellEnd"/>
+      <w:r>
+        <w:t>:</w:t>
+      </w:r>
+    </w:p>
+    <w:p>
+      <w:pPr>
+        <w:pStyle w:val="ListParagraph"/>
+        <w:numPr>
+          <w:ilvl w:val="2"/>
+          <w:numId w:val="1"/>
+        </w:numPr>
+      </w:pPr>
+      <w:r>
+        <w:t>Index</w:t>
+      </w:r>
+      <w:r>
+        <w:t xml:space="preserve"> of event variable to request</w:t>
+      </w:r>
+    </w:p>
+    <w:p>
+      <w:pPr>
+        <w:pStyle w:val="ListParagraph"/>
+        <w:numPr>
+          <w:ilvl w:val="2"/>
+          <w:numId w:val="1"/>
+        </w:numPr>
+      </w:pPr>
+      <w:r>
+        <w:t xml:space="preserve">Type: integer, 8 </w:t>
+      </w:r>
+      <w:proofErr w:type="gramStart"/>
+      <w:r>
+        <w:t>bit</w:t>
+      </w:r>
+      <w:proofErr w:type="gramEnd"/>
+    </w:p>
+    <w:p>
+      <w:pPr>
+        <w:pStyle w:val="ListParagraph"/>
+        <w:numPr>
+          <w:ilvl w:val="2"/>
+          <w:numId w:val="1"/>
+        </w:numPr>
+      </w:pPr>
+      <w:r>
+        <w:t xml:space="preserve">Range: </w:t>
+      </w:r>
+      <w:r>
+        <w:t>Range: dependant on target module, but not exceeding 255</w:t>
+      </w:r>
+    </w:p>
+    <w:p>
+      <w:pPr>
+        <w:pStyle w:val="Heading3"/>
+      </w:pPr>
+      <w:r>
+        <w:t>Behaviour</w:t>
+      </w:r>
+    </w:p>
+    <w:p>
+      <w:r>
+        <w:t xml:space="preserve">Transmits the CBUS message ‘REVAL’, to request </w:t>
+      </w:r>
+      <w:r>
+        <w:t xml:space="preserve">event </w:t>
+      </w:r>
+      <w:r>
+        <w:t>variable</w:t>
+      </w:r>
+      <w:r>
+        <w:t xml:space="preserve"> at the specified index</w:t>
+      </w:r>
+    </w:p>
+    <w:p>
+      <w:pPr>
+        <w:pStyle w:val="Heading3"/>
+      </w:pPr>
+      <w:r>
         <w:lastRenderedPageBreak/>
-        <w:t>Where</w:t>
-      </w:r>
-      <w:r>
-        <w:t xml:space="preserve"> </w:t>
-      </w:r>
-    </w:p>
-    <w:p>
-      <w:pPr>
-        <w:pStyle w:val="Heading3"/>
-        <w:ind w:firstLine="720"/>
-      </w:pPr>
-      <w:proofErr w:type="spellStart"/>
-      <w:r>
-        <w:t>nodeId</w:t>
-      </w:r>
-      <w:proofErr w:type="spellEnd"/>
-      <w:r>
-        <w:t>:</w:t>
-      </w:r>
-    </w:p>
-    <w:p>
-      <w:pPr>
-        <w:pStyle w:val="ListParagraph"/>
-        <w:numPr>
-          <w:ilvl w:val="2"/>
-          <w:numId w:val="1"/>
-        </w:numPr>
-      </w:pPr>
-      <w:r>
-        <w:t>Node Number</w:t>
-      </w:r>
-    </w:p>
-    <w:p>
-      <w:pPr>
-        <w:pStyle w:val="ListParagraph"/>
-        <w:numPr>
-          <w:ilvl w:val="2"/>
-          <w:numId w:val="1"/>
-        </w:numPr>
-      </w:pPr>
-      <w:r>
-        <w:t xml:space="preserve">Type: integer, 16 </w:t>
-      </w:r>
-      <w:proofErr w:type="gramStart"/>
-      <w:r>
-        <w:t>bit</w:t>
-      </w:r>
-      <w:proofErr w:type="gramEnd"/>
-    </w:p>
-    <w:p>
-      <w:pPr>
-        <w:pStyle w:val="ListParagraph"/>
-        <w:numPr>
-          <w:ilvl w:val="2"/>
-          <w:numId w:val="1"/>
-        </w:numPr>
-      </w:pPr>
-      <w:r>
-        <w:t>Range: 0 to 0xFFFF</w:t>
-      </w:r>
-    </w:p>
-    <w:p>
-      <w:pPr>
-        <w:pStyle w:val="Heading3"/>
-        <w:ind w:firstLine="720"/>
-      </w:pPr>
-      <w:r>
-        <w:t>variables:</w:t>
-      </w:r>
-    </w:p>
-    <w:p>
-      <w:pPr>
-        <w:pStyle w:val="ListParagraph"/>
-        <w:numPr>
-          <w:ilvl w:val="2"/>
-          <w:numId w:val="1"/>
-        </w:numPr>
-      </w:pPr>
-      <w:r>
-        <w:t>Index of last variable to collect</w:t>
-      </w:r>
-    </w:p>
-    <w:p>
-      <w:pPr>
-        <w:pStyle w:val="ListParagraph"/>
-        <w:numPr>
-          <w:ilvl w:val="2"/>
-          <w:numId w:val="1"/>
-        </w:numPr>
-      </w:pPr>
-      <w:r>
-        <w:t xml:space="preserve">Type: integer, 8 </w:t>
-      </w:r>
-      <w:proofErr w:type="gramStart"/>
-      <w:r>
-        <w:t>bit</w:t>
-      </w:r>
-      <w:proofErr w:type="gramEnd"/>
-    </w:p>
-    <w:p>
-      <w:pPr>
-        <w:pStyle w:val="ListParagraph"/>
-        <w:numPr>
-          <w:ilvl w:val="2"/>
-          <w:numId w:val="1"/>
-        </w:numPr>
-      </w:pPr>
-      <w:r>
-        <w:t>Range:</w:t>
-      </w:r>
-      <w:r>
-        <w:t xml:space="preserve"> </w:t>
-      </w:r>
-      <w:r>
-        <w:t>Range: dependant on target module, but not exceeding 255</w:t>
-      </w:r>
-    </w:p>
-    <w:p>
-      <w:pPr>
-        <w:pStyle w:val="Heading3"/>
-        <w:ind w:firstLine="720"/>
-      </w:pPr>
-      <w:r>
-        <w:t>start:</w:t>
-      </w:r>
-    </w:p>
-    <w:p>
-      <w:pPr>
-        <w:pStyle w:val="ListParagraph"/>
-        <w:numPr>
-          <w:ilvl w:val="2"/>
-          <w:numId w:val="1"/>
-        </w:numPr>
-      </w:pPr>
-      <w:r>
-        <w:t>Index of first variable to request, must be less than or equal to “variables”</w:t>
-      </w:r>
-    </w:p>
-    <w:p>
-      <w:pPr>
-        <w:pStyle w:val="ListParagraph"/>
-        <w:numPr>
-          <w:ilvl w:val="2"/>
-          <w:numId w:val="1"/>
-        </w:numPr>
-      </w:pPr>
-      <w:r>
-        <w:t>Optional – defaults to 1 if not present</w:t>
-      </w:r>
-      <w:r>
-        <w:t xml:space="preserve"> (see note below)</w:t>
-      </w:r>
-    </w:p>
-    <w:p>
-      <w:pPr>
-        <w:pStyle w:val="ListParagraph"/>
-        <w:numPr>
-          <w:ilvl w:val="2"/>
-          <w:numId w:val="1"/>
-        </w:numPr>
-      </w:pPr>
-      <w:r>
-        <w:t xml:space="preserve">Type: integer, 8 </w:t>
-      </w:r>
-      <w:proofErr w:type="gramStart"/>
-      <w:r>
-        <w:t>bit</w:t>
-      </w:r>
-      <w:proofErr w:type="gramEnd"/>
-    </w:p>
-    <w:p>
-      <w:pPr>
-        <w:pStyle w:val="ListParagraph"/>
-        <w:numPr>
-          <w:ilvl w:val="2"/>
-          <w:numId w:val="1"/>
-        </w:numPr>
-      </w:pPr>
-      <w:r>
-        <w:t>Range: 0 to 0xFF</w:t>
-      </w:r>
-    </w:p>
-    <w:p>
-      <w:pPr>
-        <w:pStyle w:val="Heading3"/>
-        <w:ind w:firstLine="720"/>
-      </w:pPr>
-      <w:r>
-        <w:t>delay:</w:t>
-      </w:r>
-    </w:p>
-    <w:p>
-      <w:pPr>
-        <w:pStyle w:val="ListParagraph"/>
-        <w:numPr>
-          <w:ilvl w:val="2"/>
-          <w:numId w:val="1"/>
-        </w:numPr>
-      </w:pPr>
-      <w:r>
-        <w:t>Time in milliseconds to stagger individual requests to module</w:t>
-      </w:r>
-    </w:p>
-    <w:p>
-      <w:pPr>
-        <w:pStyle w:val="ListParagraph"/>
-        <w:numPr>
-          <w:ilvl w:val="2"/>
-          <w:numId w:val="1"/>
-        </w:numPr>
-      </w:pPr>
-      <w:r>
-        <w:t>Optional – defaults to 100 if not present</w:t>
-      </w:r>
-    </w:p>
-    <w:p>
-      <w:pPr>
-        <w:pStyle w:val="ListParagraph"/>
-        <w:numPr>
-          <w:ilvl w:val="2"/>
-          <w:numId w:val="1"/>
-        </w:numPr>
-      </w:pPr>
-      <w:r>
-        <w:t>Type: integer</w:t>
-      </w:r>
-    </w:p>
-    <w:p>
-      <w:pPr>
-        <w:pStyle w:val="ListParagraph"/>
-        <w:numPr>
-          <w:ilvl w:val="2"/>
-          <w:numId w:val="1"/>
-        </w:numPr>
-      </w:pPr>
-      <w:r>
-        <w:t>Range</w:t>
-      </w:r>
-      <w:proofErr w:type="gramStart"/>
-      <w:r>
-        <w:t>: ?</w:t>
-      </w:r>
-      <w:proofErr w:type="gramEnd"/>
-    </w:p>
-    <w:p>
-      <w:r>
-        <w:t>Note: node variable index 0 typically contains the number of node variables a specific module supports</w:t>
-      </w:r>
-    </w:p>
-    <w:p>
-      <w:pPr>
-        <w:pStyle w:val="Heading3"/>
-      </w:pPr>
-      <w:r>
-        <w:t>Behaviour</w:t>
-      </w:r>
-    </w:p>
-    <w:p>
-      <w:pPr>
-        <w:pStyle w:val="Heading3"/>
-      </w:pPr>
-      <w:r>
-        <w:t>Error return</w:t>
-      </w:r>
-    </w:p>
-    <w:p/>
-    <w:p>
-      <w:pPr>
-        <w:pStyle w:val="Heading2"/>
-      </w:pPr>
-      <w:r>
-        <w:t>REQUEST_EVENT_VARIABLE</w:t>
-      </w:r>
-    </w:p>
-    <w:p>
-      <w:pPr>
-        <w:pStyle w:val="Heading3"/>
-      </w:pPr>
-      <w:r>
-        <w:t>Format</w:t>
-      </w:r>
-    </w:p>
-    <w:p>
-      <w:r>
-        <w:t>'REQUEST</w:t>
-      </w:r>
-      <w:r>
-        <w:t>_</w:t>
-      </w:r>
-      <w:r>
-        <w:t>EVENT_VARIABLE'</w:t>
-      </w:r>
-      <w:r>
-        <w:t>, {"</w:t>
-      </w:r>
-      <w:proofErr w:type="spellStart"/>
-      <w:r>
-        <w:t>nodeId</w:t>
-      </w:r>
-      <w:proofErr w:type="spellEnd"/>
-      <w:r>
-        <w:t>": &lt;value&gt;, "</w:t>
-      </w:r>
-      <w:proofErr w:type="spellStart"/>
-      <w:r>
-        <w:t>eventIndex</w:t>
-      </w:r>
-      <w:proofErr w:type="spellEnd"/>
-      <w:r>
-        <w:t>": &lt;value&gt;, “</w:t>
-      </w:r>
-      <w:proofErr w:type="spellStart"/>
-      <w:r>
-        <w:t>eventVariableId</w:t>
-      </w:r>
-      <w:proofErr w:type="spellEnd"/>
-      <w:r>
-        <w:t>”: &lt;value&gt;}</w:t>
-      </w:r>
-    </w:p>
-    <w:p>
-      <w:pPr>
-        <w:pStyle w:val="Heading4"/>
-      </w:pPr>
-      <w:r>
-        <w:t>Where</w:t>
-      </w:r>
-    </w:p>
-    <w:p>
-      <w:pPr>
-        <w:pStyle w:val="Heading3"/>
-        <w:ind w:firstLine="720"/>
-      </w:pPr>
-      <w:proofErr w:type="spellStart"/>
-      <w:r>
-        <w:t>nodeId</w:t>
-      </w:r>
-      <w:proofErr w:type="spellEnd"/>
-      <w:r>
-        <w:t>:</w:t>
-      </w:r>
-    </w:p>
-    <w:p>
-      <w:pPr>
-        <w:pStyle w:val="ListParagraph"/>
-        <w:numPr>
-          <w:ilvl w:val="2"/>
-          <w:numId w:val="1"/>
-        </w:numPr>
-      </w:pPr>
-      <w:r>
-        <w:t>Node Number</w:t>
-      </w:r>
-    </w:p>
-    <w:p>
-      <w:pPr>
-        <w:pStyle w:val="ListParagraph"/>
-        <w:numPr>
-          <w:ilvl w:val="2"/>
-          <w:numId w:val="1"/>
-        </w:numPr>
-      </w:pPr>
-      <w:r>
-        <w:t xml:space="preserve">Type: integer, 16 </w:t>
-      </w:r>
-      <w:proofErr w:type="gramStart"/>
-      <w:r>
-        <w:t>bit</w:t>
-      </w:r>
-      <w:proofErr w:type="gramEnd"/>
-    </w:p>
-    <w:p>
-      <w:pPr>
-        <w:pStyle w:val="ListParagraph"/>
-        <w:numPr>
-          <w:ilvl w:val="2"/>
-          <w:numId w:val="1"/>
-        </w:numPr>
-      </w:pPr>
-      <w:r>
-        <w:t>Range: 0 to 0xFFFF</w:t>
-      </w:r>
-    </w:p>
-    <w:p>
-      <w:pPr>
-        <w:pStyle w:val="Heading3"/>
-        <w:ind w:firstLine="720"/>
-      </w:pPr>
-      <w:proofErr w:type="spellStart"/>
-      <w:r>
-        <w:t>eventIndex</w:t>
-      </w:r>
-      <w:proofErr w:type="spellEnd"/>
-      <w:r>
-        <w:t>:</w:t>
-      </w:r>
-    </w:p>
-    <w:p>
-      <w:pPr>
-        <w:pStyle w:val="ListParagraph"/>
-        <w:numPr>
-          <w:ilvl w:val="2"/>
-          <w:numId w:val="1"/>
-        </w:numPr>
-      </w:pPr>
-      <w:r>
-        <w:t>Event Index – position of event in module’s even table</w:t>
-      </w:r>
-    </w:p>
-    <w:p>
-      <w:pPr>
-        <w:pStyle w:val="ListParagraph"/>
-        <w:numPr>
-          <w:ilvl w:val="2"/>
-          <w:numId w:val="1"/>
-        </w:numPr>
-      </w:pPr>
-      <w:r>
-        <w:t xml:space="preserve">Type: integer, 8 </w:t>
-      </w:r>
-      <w:proofErr w:type="gramStart"/>
-      <w:r>
-        <w:t>bit</w:t>
-      </w:r>
-      <w:proofErr w:type="gramEnd"/>
-    </w:p>
-    <w:p>
-      <w:pPr>
-        <w:pStyle w:val="ListParagraph"/>
-        <w:numPr>
-          <w:ilvl w:val="2"/>
-          <w:numId w:val="1"/>
-        </w:numPr>
-      </w:pPr>
-      <w:r>
-        <w:t>Range: 0 to 0xFF</w:t>
-      </w:r>
-    </w:p>
-    <w:p>
-      <w:pPr>
-        <w:pStyle w:val="Heading3"/>
-        <w:ind w:firstLine="720"/>
-      </w:pPr>
-      <w:proofErr w:type="spellStart"/>
-      <w:r>
-        <w:t>eventVariableId</w:t>
-      </w:r>
-      <w:proofErr w:type="spellEnd"/>
-      <w:r>
-        <w:t>:</w:t>
-      </w:r>
-    </w:p>
-    <w:p>
-      <w:pPr>
-        <w:pStyle w:val="ListParagraph"/>
-        <w:numPr>
-          <w:ilvl w:val="2"/>
-          <w:numId w:val="1"/>
-        </w:numPr>
-      </w:pPr>
-      <w:r>
-        <w:t>Index</w:t>
-      </w:r>
-      <w:r>
-        <w:t xml:space="preserve"> of event variable to request</w:t>
-      </w:r>
-    </w:p>
-    <w:p>
-      <w:pPr>
-        <w:pStyle w:val="ListParagraph"/>
-        <w:numPr>
-          <w:ilvl w:val="2"/>
-          <w:numId w:val="1"/>
-        </w:numPr>
-      </w:pPr>
-      <w:r>
-        <w:t xml:space="preserve">Type: integer, 8 </w:t>
-      </w:r>
-      <w:proofErr w:type="gramStart"/>
-      <w:r>
-        <w:t>bit</w:t>
-      </w:r>
-      <w:proofErr w:type="gramEnd"/>
-    </w:p>
-    <w:p>
-      <w:pPr>
-        <w:pStyle w:val="ListParagraph"/>
-        <w:numPr>
-          <w:ilvl w:val="2"/>
-          <w:numId w:val="1"/>
-        </w:numPr>
-      </w:pPr>
-      <w:r>
-        <w:t xml:space="preserve">Range: </w:t>
-      </w:r>
-      <w:r>
-        <w:t>Range: dependant on target module, but not exceeding 255</w:t>
-      </w:r>
-    </w:p>
-    <w:p>
-      <w:pPr>
-        <w:pStyle w:val="Heading3"/>
-      </w:pPr>
-      <w:r>
-        <w:t>Behaviour</w:t>
-      </w:r>
-    </w:p>
-    <w:p>
-      <w:r>
-        <w:t xml:space="preserve">Transmits the CBUS message ‘REVAL’, to request </w:t>
-      </w:r>
-      <w:r>
-        <w:t xml:space="preserve">event </w:t>
-      </w:r>
-      <w:r>
-        <w:t>variable</w:t>
-      </w:r>
-      <w:r>
-        <w:t xml:space="preserve"> at the specified index</w:t>
-      </w:r>
-    </w:p>
-    <w:p>
-      <w:pPr>
-        <w:pStyle w:val="Heading3"/>
-      </w:pPr>
-      <w:r>
         <w:t>Error return</w:t>
       </w:r>
     </w:p>
@@ -2447,7 +2587,6 @@
         </w:numPr>
       </w:pPr>
       <w:r>
-        <w:lastRenderedPageBreak/>
         <w:t xml:space="preserve">Type: integer, 16 </w:t>
       </w:r>
       <w:proofErr w:type="gramStart"/>
@@ -2978,6 +3117,7 @@
         </w:numPr>
       </w:pPr>
       <w:r>
+        <w:lastRenderedPageBreak/>
         <w:t xml:space="preserve">Type: integer, 8 </w:t>
       </w:r>
       <w:proofErr w:type="gramStart"/>
@@ -3114,7 +3254,6 @@
         <w:pStyle w:val="NoSpacing"/>
       </w:pPr>
       <w:r>
-        <w:lastRenderedPageBreak/>
         <w:t xml:space="preserve">            </w:t>
       </w:r>
       <w:proofErr w:type="gramStart"/>
@@ -4017,6 +4156,7 @@
       </w:pPr>
       <w:proofErr w:type="gramStart"/>
       <w:r>
+        <w:lastRenderedPageBreak/>
         <w:t>RQEVN(</w:t>
       </w:r>
       <w:proofErr w:type="spellStart"/>
@@ -4111,7 +4251,6 @@
         <w:pStyle w:val="Heading3"/>
       </w:pPr>
       <w:r>
-        <w:lastRenderedPageBreak/>
         <w:t>Error return</w:t>
       </w:r>
     </w:p>
@@ -4761,6 +4900,7 @@
         <w:pStyle w:val="Heading3"/>
       </w:pPr>
       <w:r>
+        <w:lastRenderedPageBreak/>
         <w:t>Behaviour</w:t>
       </w:r>
     </w:p>
@@ -4883,7 +5023,6 @@
         <w:pStyle w:val="Heading3"/>
       </w:pPr>
       <w:r>
-        <w:lastRenderedPageBreak/>
         <w:t>Error return</w:t>
       </w:r>
     </w:p>
@@ -5294,128 +5433,6 @@
         <w:pStyle w:val="Heading4"/>
       </w:pPr>
       <w:r>
-        <w:t>Where</w:t>
-      </w:r>
-    </w:p>
-    <w:p>
-      <w:pPr>
-        <w:pStyle w:val="JSON"/>
-      </w:pPr>
-      <w:r>
-        <w:t>An example of the json data follows</w:t>
-      </w:r>
-    </w:p>
-    <w:p>
-      <w:pPr>
-        <w:pStyle w:val="JSON"/>
-      </w:pPr>
-      <w:r>
-        <w:t>{</w:t>
-      </w:r>
-    </w:p>
-    <w:p>
-      <w:pPr>
-        <w:pStyle w:val="JSON"/>
-      </w:pPr>
-      <w:r>
-        <w:t xml:space="preserve">  </w:t>
-      </w:r>
-      <w:r>
-        <w:t xml:space="preserve">  </w:t>
-      </w:r>
-      <w:r>
-        <w:t>"type": "DCC",</w:t>
-      </w:r>
-    </w:p>
-    <w:p>
-      <w:pPr>
-        <w:pStyle w:val="JSON"/>
-      </w:pPr>
-      <w:r>
-        <w:t xml:space="preserve">  </w:t>
-      </w:r>
-      <w:r>
-        <w:t xml:space="preserve">  </w:t>
-      </w:r>
-      <w:r>
-        <w:t>"Error": 1,</w:t>
-      </w:r>
-    </w:p>
-    <w:p>
-      <w:pPr>
-        <w:pStyle w:val="JSON"/>
-      </w:pPr>
-      <w:r>
-        <w:t xml:space="preserve">  </w:t>
-      </w:r>
-      <w:r>
-        <w:t xml:space="preserve">  </w:t>
-      </w:r>
-      <w:r>
-        <w:t>"Message": "Loco Stack Full",</w:t>
-      </w:r>
-    </w:p>
-    <w:p>
-      <w:pPr>
-        <w:pStyle w:val="JSON"/>
-      </w:pPr>
-      <w:r>
-        <w:t xml:space="preserve">  </w:t>
-      </w:r>
-      <w:r>
-        <w:t xml:space="preserve">  </w:t>
-      </w:r>
-      <w:r>
-        <w:t>"data": "0000"</w:t>
-      </w:r>
-    </w:p>
-    <w:p>
-      <w:pPr>
-        <w:pStyle w:val="JSON"/>
-      </w:pPr>
-      <w:r>
-        <w:t>}</w:t>
-      </w:r>
-    </w:p>
-    <w:p>
-      <w:pPr>
-        <w:pStyle w:val="Heading2"/>
-      </w:pPr>
-      <w:proofErr w:type="spellStart"/>
-      <w:r>
-        <w:t>dccSessions</w:t>
-      </w:r>
-      <w:proofErr w:type="spellEnd"/>
-    </w:p>
-    <w:p>
-      <w:pPr>
-        <w:pStyle w:val="Heading3"/>
-      </w:pPr>
-      <w:r>
-        <w:t>Format</w:t>
-      </w:r>
-    </w:p>
-    <w:p>
-      <w:r>
-        <w:t>‘</w:t>
-      </w:r>
-      <w:proofErr w:type="spellStart"/>
-      <w:r>
-        <w:t>dccSessions</w:t>
-      </w:r>
-      <w:proofErr w:type="spellEnd"/>
-      <w:r>
-        <w:t>’</w:t>
-      </w:r>
-      <w:r>
-        <w:t xml:space="preserve"> &lt;json data&gt;</w:t>
-      </w:r>
-    </w:p>
-    <w:p>
-      <w:pPr>
-        <w:pStyle w:val="Heading4"/>
-      </w:pPr>
-      <w:r>
         <w:lastRenderedPageBreak/>
         <w:t>Where</w:t>
       </w:r>
@@ -5447,6 +5464,128 @@
         <w:t xml:space="preserve">  </w:t>
       </w:r>
       <w:r>
+        <w:t>"type": "DCC",</w:t>
+      </w:r>
+    </w:p>
+    <w:p>
+      <w:pPr>
+        <w:pStyle w:val="JSON"/>
+      </w:pPr>
+      <w:r>
+        <w:t xml:space="preserve">  </w:t>
+      </w:r>
+      <w:r>
+        <w:t xml:space="preserve">  </w:t>
+      </w:r>
+      <w:r>
+        <w:t>"Error": 1,</w:t>
+      </w:r>
+    </w:p>
+    <w:p>
+      <w:pPr>
+        <w:pStyle w:val="JSON"/>
+      </w:pPr>
+      <w:r>
+        <w:t xml:space="preserve">  </w:t>
+      </w:r>
+      <w:r>
+        <w:t xml:space="preserve">  </w:t>
+      </w:r>
+      <w:r>
+        <w:t>"Message": "Loco Stack Full",</w:t>
+      </w:r>
+    </w:p>
+    <w:p>
+      <w:pPr>
+        <w:pStyle w:val="JSON"/>
+      </w:pPr>
+      <w:r>
+        <w:t xml:space="preserve">  </w:t>
+      </w:r>
+      <w:r>
+        <w:t xml:space="preserve">  </w:t>
+      </w:r>
+      <w:r>
+        <w:t>"data": "0000"</w:t>
+      </w:r>
+    </w:p>
+    <w:p>
+      <w:pPr>
+        <w:pStyle w:val="JSON"/>
+      </w:pPr>
+      <w:r>
+        <w:t>}</w:t>
+      </w:r>
+    </w:p>
+    <w:p>
+      <w:pPr>
+        <w:pStyle w:val="Heading2"/>
+      </w:pPr>
+      <w:proofErr w:type="spellStart"/>
+      <w:r>
+        <w:t>dccSessions</w:t>
+      </w:r>
+      <w:proofErr w:type="spellEnd"/>
+    </w:p>
+    <w:p>
+      <w:pPr>
+        <w:pStyle w:val="Heading3"/>
+      </w:pPr>
+      <w:r>
+        <w:t>Format</w:t>
+      </w:r>
+    </w:p>
+    <w:p>
+      <w:r>
+        <w:t>‘</w:t>
+      </w:r>
+      <w:proofErr w:type="spellStart"/>
+      <w:r>
+        <w:t>dccSessions</w:t>
+      </w:r>
+      <w:proofErr w:type="spellEnd"/>
+      <w:r>
+        <w:t>’</w:t>
+      </w:r>
+      <w:r>
+        <w:t xml:space="preserve"> &lt;json data&gt;</w:t>
+      </w:r>
+    </w:p>
+    <w:p>
+      <w:pPr>
+        <w:pStyle w:val="Heading4"/>
+      </w:pPr>
+      <w:r>
+        <w:t>Where</w:t>
+      </w:r>
+    </w:p>
+    <w:p>
+      <w:pPr>
+        <w:pStyle w:val="JSON"/>
+      </w:pPr>
+      <w:r>
+        <w:t>An example of the json data follows</w:t>
+      </w:r>
+    </w:p>
+    <w:p>
+      <w:pPr>
+        <w:pStyle w:val="JSON"/>
+      </w:pPr>
+      <w:r>
+        <w:t>{</w:t>
+      </w:r>
+    </w:p>
+    <w:p>
+      <w:pPr>
+        <w:pStyle w:val="JSON"/>
+      </w:pPr>
+      <w:r>
+        <w:t xml:space="preserve">  </w:t>
+      </w:r>
+      <w:r>
+        <w:t xml:space="preserve">  </w:t>
+      </w:r>
+      <w:r>
         <w:t>"0": {</w:t>
       </w:r>
     </w:p>
@@ -5783,6 +5922,7 @@
         <w:pStyle w:val="Heading4"/>
       </w:pPr>
       <w:r>
+        <w:lastRenderedPageBreak/>
         <w:t>Where</w:t>
       </w:r>
     </w:p>
@@ -5976,40 +6116,40 @@
         <w:pStyle w:val="Heading2"/>
       </w:pPr>
       <w:r>
+        <w:t>n</w:t>
+      </w:r>
+      <w:r>
+        <w:t>odes</w:t>
+      </w:r>
+    </w:p>
+    <w:p>
+      <w:pPr>
+        <w:pStyle w:val="Heading3"/>
+      </w:pPr>
+      <w:r>
+        <w:t>Format</w:t>
+      </w:r>
+    </w:p>
+    <w:p>
+      <w:r>
+        <w:t>‘</w:t>
+      </w:r>
+      <w:r>
+        <w:t>nodes</w:t>
+      </w:r>
+      <w:r>
+        <w:t>’</w:t>
+      </w:r>
+      <w:r>
+        <w:t xml:space="preserve"> &lt;json data&gt;</w:t>
+      </w:r>
+    </w:p>
+    <w:p>
+      <w:pPr>
+        <w:pStyle w:val="Heading4"/>
+      </w:pPr>
+      <w:r>
         <w:lastRenderedPageBreak/>
-        <w:t>n</w:t>
-      </w:r>
-      <w:r>
-        <w:t>odes</w:t>
-      </w:r>
-    </w:p>
-    <w:p>
-      <w:pPr>
-        <w:pStyle w:val="Heading3"/>
-      </w:pPr>
-      <w:r>
-        <w:t>Format</w:t>
-      </w:r>
-    </w:p>
-    <w:p>
-      <w:r>
-        <w:t>‘</w:t>
-      </w:r>
-      <w:r>
-        <w:t>nodes</w:t>
-      </w:r>
-      <w:r>
-        <w:t>’</w:t>
-      </w:r>
-      <w:r>
-        <w:t xml:space="preserve"> &lt;json data&gt;</w:t>
-      </w:r>
-    </w:p>
-    <w:p>
-      <w:pPr>
-        <w:pStyle w:val="Heading4"/>
-      </w:pPr>
-      <w:r>
         <w:t>Where</w:t>
       </w:r>
     </w:p>
@@ -6528,6 +6668,9 @@
     </w:r>
     <w:r>
       <w:ptab w:relativeTo="margin" w:alignment="center" w:leader="none"/>
+    </w:r>
+    <w:r>
+      <w:t>API Version 1.0.2</w:t>
     </w:r>
     <w:r>
       <w:ptab w:relativeTo="margin" w:alignment="right" w:leader="none"/>
@@ -7435,7 +7578,6 @@
   <w:style w:type="character" w:default="1" w:styleId="DefaultParagraphFont">
     <w:name w:val="Default Paragraph Font"/>
     <w:uiPriority w:val="1"/>
-    <w:semiHidden/>
     <w:unhideWhenUsed/>
   </w:style>
   <w:style w:type="table" w:default="1" w:styleId="TableNormal">

</xml_diff>

<commit_message>
Updated API reference document with missing VERSION and REQUEST_VERSION
</commit_message>
<xml_diff>
--- a/Documents/WebSocket API Reference.docx
+++ b/Documents/WebSocket API Reference.docx
@@ -1563,10 +1563,7 @@
         <w:t>&gt;</w:t>
       </w:r>
       <w:r>
-        <w:t xml:space="preserve">, </w:t>
-      </w:r>
-      <w:r>
-        <w:t>&gt;, “delay”: &lt;value&gt;</w:t>
+        <w:t>, &gt;, “delay”: &lt;value&gt;</w:t>
       </w:r>
       <w:r>
         <w:t>}</w:t>
@@ -2695,6 +2692,105 @@
         <w:t>Error return</w:t>
       </w:r>
     </w:p>
+    <w:p>
+      <w:pPr>
+        <w:pStyle w:val="Heading2"/>
+      </w:pPr>
+      <w:r>
+        <w:t>REQUEST_</w:t>
+      </w:r>
+      <w:r>
+        <w:t>VERSION</w:t>
+      </w:r>
+    </w:p>
+    <w:p>
+      <w:pPr>
+        <w:pStyle w:val="Heading3"/>
+      </w:pPr>
+      <w:r>
+        <w:t>Format</w:t>
+      </w:r>
+    </w:p>
+    <w:p>
+      <w:pPr>
+        <w:pStyle w:val="Heading3"/>
+        <w:rPr>
+          <w:rFonts w:asciiTheme="minorHAnsi" w:eastAsiaTheme="minorHAnsi" w:hAnsiTheme="minorHAnsi" w:cstheme="minorBidi"/>
+          <w:color w:val="auto"/>
+          <w:sz w:val="22"/>
+          <w:szCs w:val="22"/>
+        </w:rPr>
+      </w:pPr>
+      <w:r>
+        <w:rPr>
+          <w:rFonts w:asciiTheme="minorHAnsi" w:eastAsiaTheme="minorHAnsi" w:hAnsiTheme="minorHAnsi" w:cstheme="minorBidi"/>
+          <w:color w:val="auto"/>
+          <w:sz w:val="22"/>
+          <w:szCs w:val="22"/>
+        </w:rPr>
+        <w:t>'</w:t>
+      </w:r>
+      <w:r>
+        <w:t xml:space="preserve"> </w:t>
+      </w:r>
+      <w:r>
+        <w:rPr>
+          <w:rFonts w:asciiTheme="minorHAnsi" w:eastAsiaTheme="minorHAnsi" w:hAnsiTheme="minorHAnsi" w:cstheme="minorBidi"/>
+          <w:color w:val="auto"/>
+          <w:sz w:val="22"/>
+          <w:szCs w:val="22"/>
+        </w:rPr>
+        <w:t>REQUEST</w:t>
+      </w:r>
+      <w:r>
+        <w:rPr>
+          <w:rFonts w:asciiTheme="minorHAnsi" w:eastAsiaTheme="minorHAnsi" w:hAnsiTheme="minorHAnsi" w:cstheme="minorBidi"/>
+          <w:color w:val="auto"/>
+          <w:sz w:val="22"/>
+          <w:szCs w:val="22"/>
+        </w:rPr>
+        <w:t>_VERSION</w:t>
+      </w:r>
+      <w:r>
+        <w:rPr>
+          <w:rFonts w:asciiTheme="minorHAnsi" w:eastAsiaTheme="minorHAnsi" w:hAnsiTheme="minorHAnsi" w:cstheme="minorBidi"/>
+          <w:color w:val="auto"/>
+          <w:sz w:val="22"/>
+          <w:szCs w:val="22"/>
+        </w:rPr>
+        <w:t xml:space="preserve"> </w:t>
+      </w:r>
+      <w:r>
+        <w:rPr>
+          <w:rFonts w:asciiTheme="minorHAnsi" w:eastAsiaTheme="minorHAnsi" w:hAnsiTheme="minorHAnsi" w:cstheme="minorBidi"/>
+          <w:color w:val="auto"/>
+          <w:sz w:val="22"/>
+          <w:szCs w:val="22"/>
+        </w:rPr>
+        <w:t>'</w:t>
+      </w:r>
+    </w:p>
+    <w:p>
+      <w:pPr>
+        <w:pStyle w:val="Heading3"/>
+      </w:pPr>
+      <w:r>
+        <w:t>Behaviour</w:t>
+      </w:r>
+    </w:p>
+    <w:p>
+      <w:r>
+        <w:t>Requests the version of the system, see the transmitted ‘VERSION’ message for the expected response</w:t>
+      </w:r>
+    </w:p>
+    <w:p>
+      <w:pPr>
+        <w:pStyle w:val="Heading3"/>
+      </w:pPr>
+      <w:r>
+        <w:t>Error return</w:t>
+      </w:r>
+    </w:p>
     <w:p/>
     <w:p>
       <w:pPr>
@@ -3029,6 +3125,7 @@
         </w:numPr>
       </w:pPr>
       <w:r>
+        <w:lastRenderedPageBreak/>
         <w:t>Range: 0 to 0xFFFF</w:t>
       </w:r>
     </w:p>
@@ -3117,7 +3214,6 @@
         </w:numPr>
       </w:pPr>
       <w:r>
-        <w:lastRenderedPageBreak/>
         <w:t xml:space="preserve">Type: integer, 8 </w:t>
       </w:r>
       <w:proofErr w:type="gramStart"/>
@@ -3889,6 +3985,7 @@
         <w:pStyle w:val="Heading3"/>
       </w:pPr>
       <w:r>
+        <w:lastRenderedPageBreak/>
         <w:t>Behaviour</w:t>
       </w:r>
     </w:p>
@@ -4156,7 +4253,6 @@
       </w:pPr>
       <w:proofErr w:type="gramStart"/>
       <w:r>
-        <w:lastRenderedPageBreak/>
         <w:t>RQEVN(</w:t>
       </w:r>
       <w:proofErr w:type="spellStart"/>
@@ -4761,6 +4857,7 @@
         </w:numPr>
       </w:pPr>
       <w:r>
+        <w:lastRenderedPageBreak/>
         <w:t>Range: 0 to 0xFFFF</w:t>
       </w:r>
     </w:p>
@@ -4900,358 +4997,358 @@
         <w:pStyle w:val="Heading3"/>
       </w:pPr>
       <w:r>
+        <w:t>Behaviour</w:t>
+      </w:r>
+    </w:p>
+    <w:p>
+      <w:r>
+        <w:t>Sets Node Variable, specified by the Node Variable Index, with the Variable value in the specified module</w:t>
+      </w:r>
+    </w:p>
+    <w:p>
+      <w:pPr>
+        <w:pStyle w:val="NoSpacing"/>
+      </w:pPr>
+      <w:r>
+        <w:t>NNLRN (</w:t>
+      </w:r>
+      <w:proofErr w:type="spellStart"/>
+      <w:r>
+        <w:t>nodeId</w:t>
+      </w:r>
+      <w:proofErr w:type="spellEnd"/>
+      <w:r>
+        <w:t>)</w:t>
+      </w:r>
+    </w:p>
+    <w:p>
+      <w:pPr>
+        <w:pStyle w:val="NoSpacing"/>
+      </w:pPr>
+      <w:r>
+        <w:t>NVSET (</w:t>
+      </w:r>
+      <w:proofErr w:type="spellStart"/>
+      <w:r>
+        <w:t>nodeId</w:t>
+      </w:r>
+      <w:proofErr w:type="spellEnd"/>
+      <w:r>
+        <w:t xml:space="preserve">, </w:t>
+      </w:r>
+      <w:proofErr w:type="spellStart"/>
+      <w:r>
+        <w:t>variableId</w:t>
+      </w:r>
+      <w:proofErr w:type="spellEnd"/>
+      <w:r>
+        <w:t xml:space="preserve">, </w:t>
+      </w:r>
+      <w:proofErr w:type="spellStart"/>
+      <w:r>
+        <w:t>variableValue</w:t>
+      </w:r>
+      <w:proofErr w:type="spellEnd"/>
+      <w:r>
+        <w:t>)</w:t>
+      </w:r>
+    </w:p>
+    <w:p>
+      <w:pPr>
+        <w:pStyle w:val="NoSpacing"/>
+      </w:pPr>
+      <w:r>
+        <w:t>NNULN (</w:t>
+      </w:r>
+      <w:proofErr w:type="spellStart"/>
+      <w:r>
+        <w:t>nodeId</w:t>
+      </w:r>
+      <w:proofErr w:type="spellEnd"/>
+      <w:r>
+        <w:t>)</w:t>
+      </w:r>
+    </w:p>
+    <w:p>
+      <w:pPr>
+        <w:pStyle w:val="NoSpacing"/>
+      </w:pPr>
+      <w:r>
+        <w:t>NVRD (</w:t>
+      </w:r>
+      <w:proofErr w:type="spellStart"/>
+      <w:r>
+        <w:t>nodeId</w:t>
+      </w:r>
+      <w:proofErr w:type="spellEnd"/>
+      <w:r>
+        <w:t xml:space="preserve">, </w:t>
+      </w:r>
+      <w:proofErr w:type="spellStart"/>
+      <w:r>
+        <w:t>variableId</w:t>
+      </w:r>
+      <w:proofErr w:type="spellEnd"/>
+      <w:r>
+        <w:t>)</w:t>
+      </w:r>
+    </w:p>
+    <w:p>
+      <w:pPr>
+        <w:pStyle w:val="NoSpacing"/>
+      </w:pPr>
+      <w:r>
+        <w:t>NNULN (</w:t>
+      </w:r>
+      <w:proofErr w:type="spellStart"/>
+      <w:r>
+        <w:t>nodeId</w:t>
+      </w:r>
+      <w:proofErr w:type="spellEnd"/>
+      <w:r>
+        <w:t>)</w:t>
+      </w:r>
+    </w:p>
+    <w:p>
+      <w:pPr>
+        <w:pStyle w:val="NoSpacing"/>
+      </w:pPr>
+    </w:p>
+    <w:p>
+      <w:pPr>
+        <w:pStyle w:val="Heading3"/>
+      </w:pPr>
+      <w:r>
+        <w:t>Error return</w:t>
+      </w:r>
+    </w:p>
+    <w:p/>
+    <w:p>
+      <w:pPr>
+        <w:pStyle w:val="Heading1"/>
+      </w:pPr>
+      <w:r>
+        <w:t>Transmitted Messages</w:t>
+      </w:r>
+    </w:p>
+    <w:p>
+      <w:pPr>
+        <w:pStyle w:val="Heading2"/>
+      </w:pPr>
+      <w:proofErr w:type="spellStart"/>
+      <w:r>
+        <w:t>cbusError</w:t>
+      </w:r>
+      <w:proofErr w:type="spellEnd"/>
+    </w:p>
+    <w:p>
+      <w:pPr>
+        <w:pStyle w:val="Heading3"/>
+      </w:pPr>
+      <w:r>
+        <w:t>Format</w:t>
+      </w:r>
+    </w:p>
+    <w:p>
+      <w:r>
+        <w:t>‘</w:t>
+      </w:r>
+      <w:proofErr w:type="spellStart"/>
+      <w:r>
+        <w:t>cbusError</w:t>
+      </w:r>
+      <w:proofErr w:type="spellEnd"/>
+      <w:r>
+        <w:t>’</w:t>
+      </w:r>
+      <w:r>
+        <w:t xml:space="preserve"> &lt;json data&gt;</w:t>
+      </w:r>
+    </w:p>
+    <w:p>
+      <w:pPr>
+        <w:pStyle w:val="Heading4"/>
+      </w:pPr>
+      <w:r>
+        <w:t>Where</w:t>
+      </w:r>
+    </w:p>
+    <w:p>
+      <w:pPr>
+        <w:pStyle w:val="JSON"/>
+      </w:pPr>
+      <w:r>
+        <w:t>An example of the json data follows</w:t>
+      </w:r>
+    </w:p>
+    <w:p>
+      <w:pPr>
+        <w:pStyle w:val="JSON"/>
+      </w:pPr>
+      <w:r>
+        <w:t>{</w:t>
+      </w:r>
+    </w:p>
+    <w:p>
+      <w:pPr>
+        <w:pStyle w:val="JSON"/>
+      </w:pPr>
+      <w:r>
+        <w:t xml:space="preserve">  </w:t>
+      </w:r>
+      <w:r>
+        <w:t xml:space="preserve">  </w:t>
+      </w:r>
+      <w:r>
+        <w:t>"1-2": {</w:t>
+      </w:r>
+    </w:p>
+    <w:p>
+      <w:pPr>
+        <w:pStyle w:val="JSON"/>
+      </w:pPr>
+      <w:r>
+        <w:t xml:space="preserve">    </w:t>
+      </w:r>
+      <w:r>
+        <w:t xml:space="preserve">    </w:t>
+      </w:r>
+      <w:r>
+        <w:t>"id": "1-2",</w:t>
+      </w:r>
+    </w:p>
+    <w:p>
+      <w:pPr>
+        <w:pStyle w:val="JSON"/>
+      </w:pPr>
+      <w:r>
+        <w:t xml:space="preserve">    </w:t>
+      </w:r>
+      <w:r>
+        <w:t xml:space="preserve">    </w:t>
+      </w:r>
+      <w:r>
+        <w:t>"type": "CBUS",</w:t>
+      </w:r>
+    </w:p>
+    <w:p>
+      <w:pPr>
+        <w:pStyle w:val="JSON"/>
+      </w:pPr>
+      <w:r>
+        <w:t xml:space="preserve">    </w:t>
+      </w:r>
+      <w:r>
+        <w:t xml:space="preserve">    </w:t>
+      </w:r>
+      <w:r>
+        <w:t>"Error": 2,</w:t>
+      </w:r>
+    </w:p>
+    <w:p>
+      <w:pPr>
+        <w:pStyle w:val="JSON"/>
+      </w:pPr>
+      <w:r>
+        <w:t xml:space="preserve">    </w:t>
+      </w:r>
+      <w:r>
+        <w:t xml:space="preserve">    </w:t>
+      </w:r>
+      <w:r>
+        <w:t>"Message": "Not in Learn Mode",</w:t>
+      </w:r>
+    </w:p>
+    <w:p>
+      <w:pPr>
+        <w:pStyle w:val="JSON"/>
+      </w:pPr>
+      <w:r>
+        <w:t xml:space="preserve">    </w:t>
+      </w:r>
+      <w:r>
+        <w:t xml:space="preserve">    </w:t>
+      </w:r>
+      <w:r>
+        <w:t>"node": 1,</w:t>
+      </w:r>
+    </w:p>
+    <w:p>
+      <w:pPr>
+        <w:pStyle w:val="JSON"/>
+      </w:pPr>
+      <w:r>
+        <w:t xml:space="preserve">    </w:t>
+      </w:r>
+      <w:r>
+        <w:t xml:space="preserve">    </w:t>
+      </w:r>
+      <w:r>
+        <w:t>"count": 1</w:t>
+      </w:r>
+    </w:p>
+    <w:p>
+      <w:pPr>
+        <w:pStyle w:val="JSON"/>
+      </w:pPr>
+      <w:r>
+        <w:t xml:space="preserve">  </w:t>
+      </w:r>
+      <w:r>
+        <w:t xml:space="preserve">  </w:t>
+      </w:r>
+      <w:r>
+        <w:t>}</w:t>
+      </w:r>
+    </w:p>
+    <w:p>
+      <w:pPr>
+        <w:pStyle w:val="JSON"/>
+      </w:pPr>
+      <w:r>
+        <w:t>}</w:t>
+      </w:r>
+    </w:p>
+    <w:p>
+      <w:pPr>
+        <w:pStyle w:val="Heading2"/>
+      </w:pPr>
+      <w:proofErr w:type="spellStart"/>
+      <w:r>
+        <w:t>cbusNoSupport</w:t>
+      </w:r>
+      <w:proofErr w:type="spellEnd"/>
+    </w:p>
+    <w:p>
+      <w:pPr>
+        <w:pStyle w:val="Heading3"/>
+      </w:pPr>
+      <w:r>
+        <w:t>Format</w:t>
+      </w:r>
+    </w:p>
+    <w:p>
+      <w:r>
+        <w:t>‘</w:t>
+      </w:r>
+      <w:proofErr w:type="spellStart"/>
+      <w:r>
+        <w:t>cbusNoSupport</w:t>
+      </w:r>
+      <w:proofErr w:type="spellEnd"/>
+      <w:r>
+        <w:t>’</w:t>
+      </w:r>
+      <w:r>
+        <w:t xml:space="preserve"> &lt;json data&gt;</w:t>
+      </w:r>
+    </w:p>
+    <w:p>
+      <w:pPr>
+        <w:pStyle w:val="Heading4"/>
+      </w:pPr>
+      <w:r>
         <w:lastRenderedPageBreak/>
-        <w:t>Behaviour</w:t>
-      </w:r>
-    </w:p>
-    <w:p>
-      <w:r>
-        <w:t>Sets Node Variable, specified by the Node Variable Index, with the Variable value in the specified module</w:t>
-      </w:r>
-    </w:p>
-    <w:p>
-      <w:pPr>
-        <w:pStyle w:val="NoSpacing"/>
-      </w:pPr>
-      <w:r>
-        <w:t>NNLRN (</w:t>
-      </w:r>
-      <w:proofErr w:type="spellStart"/>
-      <w:r>
-        <w:t>nodeId</w:t>
-      </w:r>
-      <w:proofErr w:type="spellEnd"/>
-      <w:r>
-        <w:t>)</w:t>
-      </w:r>
-    </w:p>
-    <w:p>
-      <w:pPr>
-        <w:pStyle w:val="NoSpacing"/>
-      </w:pPr>
-      <w:r>
-        <w:t>NVSET (</w:t>
-      </w:r>
-      <w:proofErr w:type="spellStart"/>
-      <w:r>
-        <w:t>nodeId</w:t>
-      </w:r>
-      <w:proofErr w:type="spellEnd"/>
-      <w:r>
-        <w:t xml:space="preserve">, </w:t>
-      </w:r>
-      <w:proofErr w:type="spellStart"/>
-      <w:r>
-        <w:t>variableId</w:t>
-      </w:r>
-      <w:proofErr w:type="spellEnd"/>
-      <w:r>
-        <w:t xml:space="preserve">, </w:t>
-      </w:r>
-      <w:proofErr w:type="spellStart"/>
-      <w:r>
-        <w:t>variableValue</w:t>
-      </w:r>
-      <w:proofErr w:type="spellEnd"/>
-      <w:r>
-        <w:t>)</w:t>
-      </w:r>
-    </w:p>
-    <w:p>
-      <w:pPr>
-        <w:pStyle w:val="NoSpacing"/>
-      </w:pPr>
-      <w:r>
-        <w:t>NNULN (</w:t>
-      </w:r>
-      <w:proofErr w:type="spellStart"/>
-      <w:r>
-        <w:t>nodeId</w:t>
-      </w:r>
-      <w:proofErr w:type="spellEnd"/>
-      <w:r>
-        <w:t>)</w:t>
-      </w:r>
-    </w:p>
-    <w:p>
-      <w:pPr>
-        <w:pStyle w:val="NoSpacing"/>
-      </w:pPr>
-      <w:r>
-        <w:t>NVRD (</w:t>
-      </w:r>
-      <w:proofErr w:type="spellStart"/>
-      <w:r>
-        <w:t>nodeId</w:t>
-      </w:r>
-      <w:proofErr w:type="spellEnd"/>
-      <w:r>
-        <w:t xml:space="preserve">, </w:t>
-      </w:r>
-      <w:proofErr w:type="spellStart"/>
-      <w:r>
-        <w:t>variableId</w:t>
-      </w:r>
-      <w:proofErr w:type="spellEnd"/>
-      <w:r>
-        <w:t>)</w:t>
-      </w:r>
-    </w:p>
-    <w:p>
-      <w:pPr>
-        <w:pStyle w:val="NoSpacing"/>
-      </w:pPr>
-      <w:r>
-        <w:t>NNULN (</w:t>
-      </w:r>
-      <w:proofErr w:type="spellStart"/>
-      <w:r>
-        <w:t>nodeId</w:t>
-      </w:r>
-      <w:proofErr w:type="spellEnd"/>
-      <w:r>
-        <w:t>)</w:t>
-      </w:r>
-    </w:p>
-    <w:p>
-      <w:pPr>
-        <w:pStyle w:val="NoSpacing"/>
-      </w:pPr>
-    </w:p>
-    <w:p>
-      <w:pPr>
-        <w:pStyle w:val="Heading3"/>
-      </w:pPr>
-      <w:r>
-        <w:t>Error return</w:t>
-      </w:r>
-    </w:p>
-    <w:p/>
-    <w:p>
-      <w:pPr>
-        <w:pStyle w:val="Heading1"/>
-      </w:pPr>
-      <w:r>
-        <w:t>Transmitted Messages</w:t>
-      </w:r>
-    </w:p>
-    <w:p>
-      <w:pPr>
-        <w:pStyle w:val="Heading2"/>
-      </w:pPr>
-      <w:proofErr w:type="spellStart"/>
-      <w:r>
-        <w:t>cbusError</w:t>
-      </w:r>
-      <w:proofErr w:type="spellEnd"/>
-    </w:p>
-    <w:p>
-      <w:pPr>
-        <w:pStyle w:val="Heading3"/>
-      </w:pPr>
-      <w:r>
-        <w:t>Format</w:t>
-      </w:r>
-    </w:p>
-    <w:p>
-      <w:r>
-        <w:t>‘</w:t>
-      </w:r>
-      <w:proofErr w:type="spellStart"/>
-      <w:r>
-        <w:t>cbusError</w:t>
-      </w:r>
-      <w:proofErr w:type="spellEnd"/>
-      <w:r>
-        <w:t>’</w:t>
-      </w:r>
-      <w:r>
-        <w:t xml:space="preserve"> &lt;json data&gt;</w:t>
-      </w:r>
-    </w:p>
-    <w:p>
-      <w:pPr>
-        <w:pStyle w:val="Heading4"/>
-      </w:pPr>
-      <w:r>
-        <w:t>Where</w:t>
-      </w:r>
-    </w:p>
-    <w:p>
-      <w:pPr>
-        <w:pStyle w:val="JSON"/>
-      </w:pPr>
-      <w:r>
-        <w:t>An example of the json data follows</w:t>
-      </w:r>
-    </w:p>
-    <w:p>
-      <w:pPr>
-        <w:pStyle w:val="JSON"/>
-      </w:pPr>
-      <w:r>
-        <w:t>{</w:t>
-      </w:r>
-    </w:p>
-    <w:p>
-      <w:pPr>
-        <w:pStyle w:val="JSON"/>
-      </w:pPr>
-      <w:r>
-        <w:t xml:space="preserve">  </w:t>
-      </w:r>
-      <w:r>
-        <w:t xml:space="preserve">  </w:t>
-      </w:r>
-      <w:r>
-        <w:t>"1-2": {</w:t>
-      </w:r>
-    </w:p>
-    <w:p>
-      <w:pPr>
-        <w:pStyle w:val="JSON"/>
-      </w:pPr>
-      <w:r>
-        <w:t xml:space="preserve">    </w:t>
-      </w:r>
-      <w:r>
-        <w:t xml:space="preserve">    </w:t>
-      </w:r>
-      <w:r>
-        <w:t>"id": "1-2",</w:t>
-      </w:r>
-    </w:p>
-    <w:p>
-      <w:pPr>
-        <w:pStyle w:val="JSON"/>
-      </w:pPr>
-      <w:r>
-        <w:t xml:space="preserve">    </w:t>
-      </w:r>
-      <w:r>
-        <w:t xml:space="preserve">    </w:t>
-      </w:r>
-      <w:r>
-        <w:t>"type": "CBUS",</w:t>
-      </w:r>
-    </w:p>
-    <w:p>
-      <w:pPr>
-        <w:pStyle w:val="JSON"/>
-      </w:pPr>
-      <w:r>
-        <w:t xml:space="preserve">    </w:t>
-      </w:r>
-      <w:r>
-        <w:t xml:space="preserve">    </w:t>
-      </w:r>
-      <w:r>
-        <w:t>"Error": 2,</w:t>
-      </w:r>
-    </w:p>
-    <w:p>
-      <w:pPr>
-        <w:pStyle w:val="JSON"/>
-      </w:pPr>
-      <w:r>
-        <w:t xml:space="preserve">    </w:t>
-      </w:r>
-      <w:r>
-        <w:t xml:space="preserve">    </w:t>
-      </w:r>
-      <w:r>
-        <w:t>"Message": "Not in Learn Mode",</w:t>
-      </w:r>
-    </w:p>
-    <w:p>
-      <w:pPr>
-        <w:pStyle w:val="JSON"/>
-      </w:pPr>
-      <w:r>
-        <w:t xml:space="preserve">    </w:t>
-      </w:r>
-      <w:r>
-        <w:t xml:space="preserve">    </w:t>
-      </w:r>
-      <w:r>
-        <w:t>"node": 1,</w:t>
-      </w:r>
-    </w:p>
-    <w:p>
-      <w:pPr>
-        <w:pStyle w:val="JSON"/>
-      </w:pPr>
-      <w:r>
-        <w:t xml:space="preserve">    </w:t>
-      </w:r>
-      <w:r>
-        <w:t xml:space="preserve">    </w:t>
-      </w:r>
-      <w:r>
-        <w:t>"count": 1</w:t>
-      </w:r>
-    </w:p>
-    <w:p>
-      <w:pPr>
-        <w:pStyle w:val="JSON"/>
-      </w:pPr>
-      <w:r>
-        <w:t xml:space="preserve">  </w:t>
-      </w:r>
-      <w:r>
-        <w:t xml:space="preserve">  </w:t>
-      </w:r>
-      <w:r>
-        <w:t>}</w:t>
-      </w:r>
-    </w:p>
-    <w:p>
-      <w:pPr>
-        <w:pStyle w:val="JSON"/>
-      </w:pPr>
-      <w:r>
-        <w:t>}</w:t>
-      </w:r>
-    </w:p>
-    <w:p>
-      <w:pPr>
-        <w:pStyle w:val="Heading2"/>
-      </w:pPr>
-      <w:proofErr w:type="spellStart"/>
-      <w:r>
-        <w:t>cbusNoSupport</w:t>
-      </w:r>
-      <w:proofErr w:type="spellEnd"/>
-    </w:p>
-    <w:p>
-      <w:pPr>
-        <w:pStyle w:val="Heading3"/>
-      </w:pPr>
-      <w:r>
-        <w:t>Format</w:t>
-      </w:r>
-    </w:p>
-    <w:p>
-      <w:r>
-        <w:t>‘</w:t>
-      </w:r>
-      <w:proofErr w:type="spellStart"/>
-      <w:r>
-        <w:t>cbusNoSupport</w:t>
-      </w:r>
-      <w:proofErr w:type="spellEnd"/>
-      <w:r>
-        <w:t>’</w:t>
-      </w:r>
-      <w:r>
-        <w:t xml:space="preserve"> &lt;json data&gt;</w:t>
-      </w:r>
-    </w:p>
-    <w:p>
-      <w:pPr>
-        <w:pStyle w:val="Heading4"/>
-      </w:pPr>
-      <w:r>
         <w:t>Where</w:t>
       </w:r>
     </w:p>
@@ -5433,6 +5530,128 @@
         <w:pStyle w:val="Heading4"/>
       </w:pPr>
       <w:r>
+        <w:t>Where</w:t>
+      </w:r>
+    </w:p>
+    <w:p>
+      <w:pPr>
+        <w:pStyle w:val="JSON"/>
+      </w:pPr>
+      <w:r>
+        <w:t>An example of the json data follows</w:t>
+      </w:r>
+    </w:p>
+    <w:p>
+      <w:pPr>
+        <w:pStyle w:val="JSON"/>
+      </w:pPr>
+      <w:r>
+        <w:t>{</w:t>
+      </w:r>
+    </w:p>
+    <w:p>
+      <w:pPr>
+        <w:pStyle w:val="JSON"/>
+      </w:pPr>
+      <w:r>
+        <w:t xml:space="preserve">  </w:t>
+      </w:r>
+      <w:r>
+        <w:t xml:space="preserve">  </w:t>
+      </w:r>
+      <w:r>
+        <w:t>"type": "DCC",</w:t>
+      </w:r>
+    </w:p>
+    <w:p>
+      <w:pPr>
+        <w:pStyle w:val="JSON"/>
+      </w:pPr>
+      <w:r>
+        <w:t xml:space="preserve">  </w:t>
+      </w:r>
+      <w:r>
+        <w:t xml:space="preserve">  </w:t>
+      </w:r>
+      <w:r>
+        <w:t>"Error": 1,</w:t>
+      </w:r>
+    </w:p>
+    <w:p>
+      <w:pPr>
+        <w:pStyle w:val="JSON"/>
+      </w:pPr>
+      <w:r>
+        <w:t xml:space="preserve">  </w:t>
+      </w:r>
+      <w:r>
+        <w:t xml:space="preserve">  </w:t>
+      </w:r>
+      <w:r>
+        <w:t>"Message": "Loco Stack Full",</w:t>
+      </w:r>
+    </w:p>
+    <w:p>
+      <w:pPr>
+        <w:pStyle w:val="JSON"/>
+      </w:pPr>
+      <w:r>
+        <w:t xml:space="preserve">  </w:t>
+      </w:r>
+      <w:r>
+        <w:t xml:space="preserve">  </w:t>
+      </w:r>
+      <w:r>
+        <w:t>"data": "0000"</w:t>
+      </w:r>
+    </w:p>
+    <w:p>
+      <w:pPr>
+        <w:pStyle w:val="JSON"/>
+      </w:pPr>
+      <w:r>
+        <w:t>}</w:t>
+      </w:r>
+    </w:p>
+    <w:p>
+      <w:pPr>
+        <w:pStyle w:val="Heading2"/>
+      </w:pPr>
+      <w:proofErr w:type="spellStart"/>
+      <w:r>
+        <w:t>dccSessions</w:t>
+      </w:r>
+      <w:proofErr w:type="spellEnd"/>
+    </w:p>
+    <w:p>
+      <w:pPr>
+        <w:pStyle w:val="Heading3"/>
+      </w:pPr>
+      <w:r>
+        <w:t>Format</w:t>
+      </w:r>
+    </w:p>
+    <w:p>
+      <w:r>
+        <w:t>‘</w:t>
+      </w:r>
+      <w:proofErr w:type="spellStart"/>
+      <w:r>
+        <w:t>dccSessions</w:t>
+      </w:r>
+      <w:proofErr w:type="spellEnd"/>
+      <w:r>
+        <w:t>’</w:t>
+      </w:r>
+      <w:r>
+        <w:t xml:space="preserve"> &lt;json data&gt;</w:t>
+      </w:r>
+    </w:p>
+    <w:p>
+      <w:pPr>
+        <w:pStyle w:val="Heading4"/>
+      </w:pPr>
+      <w:r>
         <w:lastRenderedPageBreak/>
         <w:t>Where</w:t>
       </w:r>
@@ -5464,128 +5683,6 @@
         <w:t xml:space="preserve">  </w:t>
       </w:r>
       <w:r>
-        <w:t>"type": "DCC",</w:t>
-      </w:r>
-    </w:p>
-    <w:p>
-      <w:pPr>
-        <w:pStyle w:val="JSON"/>
-      </w:pPr>
-      <w:r>
-        <w:t xml:space="preserve">  </w:t>
-      </w:r>
-      <w:r>
-        <w:t xml:space="preserve">  </w:t>
-      </w:r>
-      <w:r>
-        <w:t>"Error": 1,</w:t>
-      </w:r>
-    </w:p>
-    <w:p>
-      <w:pPr>
-        <w:pStyle w:val="JSON"/>
-      </w:pPr>
-      <w:r>
-        <w:t xml:space="preserve">  </w:t>
-      </w:r>
-      <w:r>
-        <w:t xml:space="preserve">  </w:t>
-      </w:r>
-      <w:r>
-        <w:t>"Message": "Loco Stack Full",</w:t>
-      </w:r>
-    </w:p>
-    <w:p>
-      <w:pPr>
-        <w:pStyle w:val="JSON"/>
-      </w:pPr>
-      <w:r>
-        <w:t xml:space="preserve">  </w:t>
-      </w:r>
-      <w:r>
-        <w:t xml:space="preserve">  </w:t>
-      </w:r>
-      <w:r>
-        <w:t>"data": "0000"</w:t>
-      </w:r>
-    </w:p>
-    <w:p>
-      <w:pPr>
-        <w:pStyle w:val="JSON"/>
-      </w:pPr>
-      <w:r>
-        <w:t>}</w:t>
-      </w:r>
-    </w:p>
-    <w:p>
-      <w:pPr>
-        <w:pStyle w:val="Heading2"/>
-      </w:pPr>
-      <w:proofErr w:type="spellStart"/>
-      <w:r>
-        <w:t>dccSessions</w:t>
-      </w:r>
-      <w:proofErr w:type="spellEnd"/>
-    </w:p>
-    <w:p>
-      <w:pPr>
-        <w:pStyle w:val="Heading3"/>
-      </w:pPr>
-      <w:r>
-        <w:t>Format</w:t>
-      </w:r>
-    </w:p>
-    <w:p>
-      <w:r>
-        <w:t>‘</w:t>
-      </w:r>
-      <w:proofErr w:type="spellStart"/>
-      <w:r>
-        <w:t>dccSessions</w:t>
-      </w:r>
-      <w:proofErr w:type="spellEnd"/>
-      <w:r>
-        <w:t>’</w:t>
-      </w:r>
-      <w:r>
-        <w:t xml:space="preserve"> &lt;json data&gt;</w:t>
-      </w:r>
-    </w:p>
-    <w:p>
-      <w:pPr>
-        <w:pStyle w:val="Heading4"/>
-      </w:pPr>
-      <w:r>
-        <w:t>Where</w:t>
-      </w:r>
-    </w:p>
-    <w:p>
-      <w:pPr>
-        <w:pStyle w:val="JSON"/>
-      </w:pPr>
-      <w:r>
-        <w:t>An example of the json data follows</w:t>
-      </w:r>
-    </w:p>
-    <w:p>
-      <w:pPr>
-        <w:pStyle w:val="JSON"/>
-      </w:pPr>
-      <w:r>
-        <w:t>{</w:t>
-      </w:r>
-    </w:p>
-    <w:p>
-      <w:pPr>
-        <w:pStyle w:val="JSON"/>
-      </w:pPr>
-      <w:r>
-        <w:t xml:space="preserve">  </w:t>
-      </w:r>
-      <w:r>
-        <w:t xml:space="preserve">  </w:t>
-      </w:r>
-      <w:r>
         <w:t>"0": {</w:t>
       </w:r>
     </w:p>
@@ -5922,6 +6019,649 @@
         <w:pStyle w:val="Heading4"/>
       </w:pPr>
       <w:r>
+        <w:t>Where</w:t>
+      </w:r>
+    </w:p>
+    <w:p>
+      <w:pPr>
+        <w:pStyle w:val="JSON"/>
+      </w:pPr>
+      <w:r>
+        <w:t>An example of the json data follows</w:t>
+      </w:r>
+    </w:p>
+    <w:p>
+      <w:pPr>
+        <w:pStyle w:val="JSON"/>
+      </w:pPr>
+      <w:r>
+        <w:t>[</w:t>
+      </w:r>
+    </w:p>
+    <w:p>
+      <w:pPr>
+        <w:pStyle w:val="JSON"/>
+      </w:pPr>
+      <w:r>
+        <w:t xml:space="preserve">    {</w:t>
+      </w:r>
+    </w:p>
+    <w:p>
+      <w:pPr>
+        <w:pStyle w:val="JSON"/>
+      </w:pPr>
+      <w:r>
+        <w:t xml:space="preserve">        "id": "00000000",</w:t>
+      </w:r>
+    </w:p>
+    <w:p>
+      <w:pPr>
+        <w:pStyle w:val="JSON"/>
+      </w:pPr>
+      <w:r>
+        <w:t xml:space="preserve">        "</w:t>
+      </w:r>
+      <w:proofErr w:type="spellStart"/>
+      <w:r>
+        <w:t>nodeId</w:t>
+      </w:r>
+      <w:proofErr w:type="spellEnd"/>
+      <w:r>
+        <w:t>": 0,</w:t>
+      </w:r>
+    </w:p>
+    <w:p>
+      <w:pPr>
+        <w:pStyle w:val="JSON"/>
+      </w:pPr>
+      <w:r>
+        <w:t xml:space="preserve">        "</w:t>
+      </w:r>
+      <w:proofErr w:type="spellStart"/>
+      <w:r>
+        <w:t>eventId</w:t>
+      </w:r>
+      <w:proofErr w:type="spellEnd"/>
+      <w:r>
+        <w:t>": 0,</w:t>
+      </w:r>
+    </w:p>
+    <w:p>
+      <w:pPr>
+        <w:pStyle w:val="JSON"/>
+      </w:pPr>
+      <w:r>
+        <w:t xml:space="preserve">        "status": "on",</w:t>
+      </w:r>
+    </w:p>
+    <w:p>
+      <w:pPr>
+        <w:pStyle w:val="JSON"/>
+      </w:pPr>
+      <w:r>
+        <w:t xml:space="preserve">        "type": "long",</w:t>
+      </w:r>
+    </w:p>
+    <w:p>
+      <w:pPr>
+        <w:pStyle w:val="JSON"/>
+      </w:pPr>
+      <w:r>
+        <w:t xml:space="preserve">        "count": 2</w:t>
+      </w:r>
+    </w:p>
+    <w:p>
+      <w:pPr>
+        <w:pStyle w:val="JSON"/>
+      </w:pPr>
+      <w:r>
+        <w:t xml:space="preserve">    },</w:t>
+      </w:r>
+    </w:p>
+    <w:p>
+      <w:pPr>
+        <w:pStyle w:val="JSON"/>
+      </w:pPr>
+      <w:r>
+        <w:t xml:space="preserve">    {</w:t>
+      </w:r>
+    </w:p>
+    <w:p>
+      <w:pPr>
+        <w:pStyle w:val="JSON"/>
+      </w:pPr>
+      <w:r>
+        <w:t xml:space="preserve">        "id": "00000001",</w:t>
+      </w:r>
+    </w:p>
+    <w:p>
+      <w:pPr>
+        <w:pStyle w:val="JSON"/>
+      </w:pPr>
+      <w:r>
+        <w:t xml:space="preserve">        "</w:t>
+      </w:r>
+      <w:proofErr w:type="spellStart"/>
+      <w:r>
+        <w:t>nodeId</w:t>
+      </w:r>
+      <w:proofErr w:type="spellEnd"/>
+      <w:r>
+        <w:t>": 0,</w:t>
+      </w:r>
+    </w:p>
+    <w:p>
+      <w:pPr>
+        <w:pStyle w:val="JSON"/>
+      </w:pPr>
+      <w:r>
+        <w:t xml:space="preserve">        "</w:t>
+      </w:r>
+      <w:proofErr w:type="spellStart"/>
+      <w:r>
+        <w:t>eventId</w:t>
+      </w:r>
+      <w:proofErr w:type="spellEnd"/>
+      <w:r>
+        <w:t>": 1,</w:t>
+      </w:r>
+    </w:p>
+    <w:p>
+      <w:pPr>
+        <w:pStyle w:val="JSON"/>
+      </w:pPr>
+      <w:r>
+        <w:t xml:space="preserve">        "status": "on",</w:t>
+      </w:r>
+    </w:p>
+    <w:p>
+      <w:pPr>
+        <w:pStyle w:val="JSON"/>
+      </w:pPr>
+      <w:r>
+        <w:t xml:space="preserve">        "type": "long",</w:t>
+      </w:r>
+    </w:p>
+    <w:p>
+      <w:pPr>
+        <w:pStyle w:val="JSON"/>
+      </w:pPr>
+      <w:r>
+        <w:t xml:space="preserve">        "count": 2</w:t>
+      </w:r>
+    </w:p>
+    <w:p>
+      <w:pPr>
+        <w:pStyle w:val="JSON"/>
+      </w:pPr>
+      <w:r>
+        <w:t xml:space="preserve">    }</w:t>
+      </w:r>
+    </w:p>
+    <w:p>
+      <w:pPr>
+        <w:pStyle w:val="JSON"/>
+      </w:pPr>
+      <w:r>
+        <w:t>]</w:t>
+      </w:r>
+    </w:p>
+    <w:p/>
+    <w:p>
+      <w:pPr>
+        <w:pStyle w:val="Heading2"/>
+      </w:pPr>
+      <w:r>
+        <w:lastRenderedPageBreak/>
+        <w:t>n</w:t>
+      </w:r>
+      <w:r>
+        <w:t>odes</w:t>
+      </w:r>
+    </w:p>
+    <w:p>
+      <w:pPr>
+        <w:pStyle w:val="Heading3"/>
+      </w:pPr>
+      <w:r>
+        <w:t>Format</w:t>
+      </w:r>
+    </w:p>
+    <w:p>
+      <w:r>
+        <w:t>‘</w:t>
+      </w:r>
+      <w:r>
+        <w:t>nodes</w:t>
+      </w:r>
+      <w:r>
+        <w:t>’</w:t>
+      </w:r>
+      <w:r>
+        <w:t xml:space="preserve"> &lt;json data&gt;</w:t>
+      </w:r>
+    </w:p>
+    <w:p>
+      <w:pPr>
+        <w:pStyle w:val="Heading4"/>
+      </w:pPr>
+      <w:r>
+        <w:t>Where</w:t>
+      </w:r>
+    </w:p>
+    <w:p>
+      <w:pPr>
+        <w:pStyle w:val="JSON"/>
+      </w:pPr>
+      <w:r>
+        <w:t>An example of the json data follows</w:t>
+      </w:r>
+    </w:p>
+    <w:p>
+      <w:pPr>
+        <w:pStyle w:val="JSON"/>
+      </w:pPr>
+      <w:r>
+        <w:t>{</w:t>
+      </w:r>
+    </w:p>
+    <w:p>
+      <w:pPr>
+        <w:pStyle w:val="JSON"/>
+      </w:pPr>
+      <w:r>
+        <w:t xml:space="preserve">    "0": {</w:t>
+      </w:r>
+    </w:p>
+    <w:p>
+      <w:pPr>
+        <w:pStyle w:val="JSON"/>
+      </w:pPr>
+      <w:r>
+        <w:t xml:space="preserve">        "node": 0,</w:t>
+      </w:r>
+    </w:p>
+    <w:p>
+      <w:pPr>
+        <w:pStyle w:val="JSON"/>
+      </w:pPr>
+      <w:r>
+        <w:t xml:space="preserve">        "</w:t>
+      </w:r>
+      <w:proofErr w:type="spellStart"/>
+      <w:r>
+        <w:t>manuf</w:t>
+      </w:r>
+      <w:proofErr w:type="spellEnd"/>
+      <w:r>
+        <w:t>": 165,</w:t>
+      </w:r>
+    </w:p>
+    <w:p>
+      <w:pPr>
+        <w:pStyle w:val="JSON"/>
+      </w:pPr>
+      <w:r>
+        <w:t xml:space="preserve">        "module": "CANACC8",</w:t>
+      </w:r>
+    </w:p>
+    <w:p>
+      <w:pPr>
+        <w:pStyle w:val="JSON"/>
+      </w:pPr>
+      <w:r>
+        <w:t xml:space="preserve">        "flags": 7,</w:t>
+      </w:r>
+    </w:p>
+    <w:p>
+      <w:pPr>
+        <w:pStyle w:val="JSON"/>
+      </w:pPr>
+      <w:r>
+        <w:t xml:space="preserve">        "consumer": true,</w:t>
+      </w:r>
+    </w:p>
+    <w:p>
+      <w:pPr>
+        <w:pStyle w:val="JSON"/>
+      </w:pPr>
+      <w:r>
+        <w:t xml:space="preserve">        "producer": true,</w:t>
+      </w:r>
+    </w:p>
+    <w:p>
+      <w:pPr>
+        <w:pStyle w:val="JSON"/>
+      </w:pPr>
+      <w:r>
+        <w:t xml:space="preserve">        "</w:t>
+      </w:r>
+      <w:proofErr w:type="spellStart"/>
+      <w:r>
+        <w:t>flim</w:t>
+      </w:r>
+      <w:proofErr w:type="spellEnd"/>
+      <w:r>
+        <w:t>": true,</w:t>
+      </w:r>
+    </w:p>
+    <w:p>
+      <w:pPr>
+        <w:pStyle w:val="JSON"/>
+      </w:pPr>
+      <w:r>
+        <w:t xml:space="preserve">        "bootloader": false,</w:t>
+      </w:r>
+    </w:p>
+    <w:p>
+      <w:pPr>
+        <w:pStyle w:val="JSON"/>
+      </w:pPr>
+      <w:r>
+        <w:t xml:space="preserve">        "</w:t>
+      </w:r>
+      <w:proofErr w:type="spellStart"/>
+      <w:r>
+        <w:t>coe</w:t>
+      </w:r>
+      <w:proofErr w:type="spellEnd"/>
+      <w:r>
+        <w:t>": false,</w:t>
+      </w:r>
+    </w:p>
+    <w:p>
+      <w:pPr>
+        <w:pStyle w:val="JSON"/>
+      </w:pPr>
+      <w:r>
+        <w:t xml:space="preserve">        "parameters": [],</w:t>
+      </w:r>
+    </w:p>
+    <w:p>
+      <w:pPr>
+        <w:pStyle w:val="JSON"/>
+      </w:pPr>
+      <w:r>
+        <w:t xml:space="preserve">        "variables": [],</w:t>
+      </w:r>
+    </w:p>
+    <w:p>
+      <w:pPr>
+        <w:pStyle w:val="JSON"/>
+      </w:pPr>
+      <w:r>
+        <w:t xml:space="preserve">        "actions": {},</w:t>
+      </w:r>
+    </w:p>
+    <w:p>
+      <w:pPr>
+        <w:pStyle w:val="JSON"/>
+      </w:pPr>
+      <w:r>
+        <w:t xml:space="preserve">        "status": true,</w:t>
+      </w:r>
+    </w:p>
+    <w:p>
+      <w:pPr>
+        <w:pStyle w:val="JSON"/>
+      </w:pPr>
+      <w:r>
+        <w:t xml:space="preserve">        "component": "merg-canacc8",</w:t>
+      </w:r>
+    </w:p>
+    <w:p>
+      <w:pPr>
+        <w:pStyle w:val="JSON"/>
+      </w:pPr>
+      <w:r>
+        <w:t xml:space="preserve">        "learn": false,</w:t>
+      </w:r>
+    </w:p>
+    <w:p>
+      <w:pPr>
+        <w:pStyle w:val="JSON"/>
+      </w:pPr>
+      <w:r>
+        <w:t xml:space="preserve">        "</w:t>
+      </w:r>
+      <w:proofErr w:type="spellStart"/>
+      <w:r>
+        <w:t>EvCount</w:t>
+      </w:r>
+      <w:proofErr w:type="spellEnd"/>
+      <w:r>
+        <w:t>": 3</w:t>
+      </w:r>
+    </w:p>
+    <w:p>
+      <w:pPr>
+        <w:pStyle w:val="JSON"/>
+      </w:pPr>
+      <w:r>
+        <w:t xml:space="preserve">    },</w:t>
+      </w:r>
+    </w:p>
+    <w:p>
+      <w:pPr>
+        <w:pStyle w:val="JSON"/>
+      </w:pPr>
+      <w:r>
+        <w:t xml:space="preserve">    "1": {</w:t>
+      </w:r>
+    </w:p>
+    <w:p>
+      <w:pPr>
+        <w:pStyle w:val="JSON"/>
+      </w:pPr>
+      <w:r>
+        <w:t xml:space="preserve">        "node": 1,</w:t>
+      </w:r>
+    </w:p>
+    <w:p>
+      <w:pPr>
+        <w:pStyle w:val="JSON"/>
+      </w:pPr>
+      <w:r>
+        <w:t xml:space="preserve">        "</w:t>
+      </w:r>
+      <w:proofErr w:type="spellStart"/>
+      <w:r>
+        <w:t>manuf</w:t>
+      </w:r>
+      <w:proofErr w:type="spellEnd"/>
+      <w:r>
+        <w:t>": 165,</w:t>
+      </w:r>
+    </w:p>
+    <w:p>
+      <w:pPr>
+        <w:pStyle w:val="JSON"/>
+      </w:pPr>
+      <w:r>
+        <w:t xml:space="preserve">        "module": "CANSERVO8C",</w:t>
+      </w:r>
+    </w:p>
+    <w:p>
+      <w:pPr>
+        <w:pStyle w:val="JSON"/>
+      </w:pPr>
+      <w:r>
+        <w:t xml:space="preserve">        "flags": 7,</w:t>
+      </w:r>
+    </w:p>
+    <w:p>
+      <w:pPr>
+        <w:pStyle w:val="JSON"/>
+      </w:pPr>
+      <w:r>
+        <w:t xml:space="preserve">        "consumer": true,</w:t>
+      </w:r>
+    </w:p>
+    <w:p>
+      <w:pPr>
+        <w:pStyle w:val="JSON"/>
+      </w:pPr>
+      <w:r>
+        <w:t xml:space="preserve">        "producer": true,</w:t>
+      </w:r>
+    </w:p>
+    <w:p>
+      <w:pPr>
+        <w:pStyle w:val="JSON"/>
+      </w:pPr>
+      <w:r>
+        <w:t xml:space="preserve">        "</w:t>
+      </w:r>
+      <w:proofErr w:type="spellStart"/>
+      <w:r>
+        <w:t>flim</w:t>
+      </w:r>
+      <w:proofErr w:type="spellEnd"/>
+      <w:r>
+        <w:t>": true,</w:t>
+      </w:r>
+    </w:p>
+    <w:p>
+      <w:pPr>
+        <w:pStyle w:val="JSON"/>
+      </w:pPr>
+      <w:r>
+        <w:t xml:space="preserve">        "bootloader": false,</w:t>
+      </w:r>
+    </w:p>
+    <w:p>
+      <w:pPr>
+        <w:pStyle w:val="JSON"/>
+      </w:pPr>
+      <w:r>
+        <w:t xml:space="preserve">        "</w:t>
+      </w:r>
+      <w:proofErr w:type="spellStart"/>
+      <w:r>
+        <w:t>coe</w:t>
+      </w:r>
+      <w:proofErr w:type="spellEnd"/>
+      <w:r>
+        <w:t>": false,</w:t>
+      </w:r>
+    </w:p>
+    <w:p>
+      <w:pPr>
+        <w:pStyle w:val="JSON"/>
+      </w:pPr>
+      <w:r>
+        <w:t xml:space="preserve">        "parameters": [],</w:t>
+      </w:r>
+    </w:p>
+    <w:p>
+      <w:pPr>
+        <w:pStyle w:val="JSON"/>
+      </w:pPr>
+      <w:r>
+        <w:t xml:space="preserve">        "variables": [],</w:t>
+      </w:r>
+    </w:p>
+    <w:p>
+      <w:pPr>
+        <w:pStyle w:val="JSON"/>
+      </w:pPr>
+      <w:r>
+        <w:t xml:space="preserve">        "actions": {},</w:t>
+      </w:r>
+    </w:p>
+    <w:p>
+      <w:pPr>
+        <w:pStyle w:val="JSON"/>
+      </w:pPr>
+      <w:r>
+        <w:t xml:space="preserve">        "status": true,</w:t>
+      </w:r>
+    </w:p>
+    <w:p>
+      <w:pPr>
+        <w:pStyle w:val="JSON"/>
+      </w:pPr>
+      <w:r>
+        <w:t xml:space="preserve">        "component": "merg-canservo8c",</w:t>
+      </w:r>
+    </w:p>
+    <w:p>
+      <w:pPr>
+        <w:pStyle w:val="JSON"/>
+      </w:pPr>
+      <w:r>
+        <w:t xml:space="preserve">        "learn": false,</w:t>
+      </w:r>
+    </w:p>
+    <w:p>
+      <w:pPr>
+        <w:pStyle w:val="JSON"/>
+      </w:pPr>
+      <w:r>
+        <w:t xml:space="preserve">        "</w:t>
+      </w:r>
+      <w:proofErr w:type="spellStart"/>
+      <w:r>
+        <w:t>EvCount</w:t>
+      </w:r>
+      <w:proofErr w:type="spellEnd"/>
+      <w:r>
+        <w:t>": 3</w:t>
+      </w:r>
+    </w:p>
+    <w:p>
+      <w:pPr>
+        <w:pStyle w:val="JSON"/>
+      </w:pPr>
+      <w:r>
+        <w:t xml:space="preserve">    }</w:t>
+      </w:r>
+    </w:p>
+    <w:p>
+      <w:pPr>
+        <w:pStyle w:val="JSON"/>
+      </w:pPr>
+      <w:r>
+        <w:t>}</w:t>
+      </w:r>
+    </w:p>
+    <w:p>
+      <w:pPr>
+        <w:pStyle w:val="JSON"/>
+      </w:pPr>
+    </w:p>
+    <w:p>
+      <w:pPr>
+        <w:pStyle w:val="Heading2"/>
+      </w:pPr>
+      <w:r>
+        <w:t>VERSION</w:t>
+      </w:r>
+    </w:p>
+    <w:p>
+      <w:pPr>
+        <w:pStyle w:val="Heading3"/>
+      </w:pPr>
+      <w:r>
+        <w:t>Format</w:t>
+      </w:r>
+    </w:p>
+    <w:p>
+      <w:r>
+        <w:t>‘</w:t>
+      </w:r>
+      <w:r>
+        <w:t>VERSION</w:t>
+      </w:r>
+      <w:r>
+        <w:t>’ &lt;json data&gt;</w:t>
+      </w:r>
+    </w:p>
+    <w:p>
+      <w:pPr>
+        <w:pStyle w:val="Heading4"/>
+      </w:pPr>
+      <w:r>
         <w:lastRenderedPageBreak/>
         <w:t>Where</w:t>
       </w:r>
@@ -5939,233 +6679,6 @@
         <w:pStyle w:val="JSON"/>
       </w:pPr>
       <w:r>
-        <w:t>[</w:t>
-      </w:r>
-    </w:p>
-    <w:p>
-      <w:pPr>
-        <w:pStyle w:val="JSON"/>
-      </w:pPr>
-      <w:r>
-        <w:t xml:space="preserve">    {</w:t>
-      </w:r>
-    </w:p>
-    <w:p>
-      <w:pPr>
-        <w:pStyle w:val="JSON"/>
-      </w:pPr>
-      <w:r>
-        <w:t xml:space="preserve">        "id": "00000000",</w:t>
-      </w:r>
-    </w:p>
-    <w:p>
-      <w:pPr>
-        <w:pStyle w:val="JSON"/>
-      </w:pPr>
-      <w:r>
-        <w:t xml:space="preserve">        "</w:t>
-      </w:r>
-      <w:proofErr w:type="spellStart"/>
-      <w:r>
-        <w:t>nodeId</w:t>
-      </w:r>
-      <w:proofErr w:type="spellEnd"/>
-      <w:r>
-        <w:t>": 0,</w:t>
-      </w:r>
-    </w:p>
-    <w:p>
-      <w:pPr>
-        <w:pStyle w:val="JSON"/>
-      </w:pPr>
-      <w:r>
-        <w:t xml:space="preserve">        "</w:t>
-      </w:r>
-      <w:proofErr w:type="spellStart"/>
-      <w:r>
-        <w:t>eventId</w:t>
-      </w:r>
-      <w:proofErr w:type="spellEnd"/>
-      <w:r>
-        <w:t>": 0,</w:t>
-      </w:r>
-    </w:p>
-    <w:p>
-      <w:pPr>
-        <w:pStyle w:val="JSON"/>
-      </w:pPr>
-      <w:r>
-        <w:t xml:space="preserve">        "status": "on",</w:t>
-      </w:r>
-    </w:p>
-    <w:p>
-      <w:pPr>
-        <w:pStyle w:val="JSON"/>
-      </w:pPr>
-      <w:r>
-        <w:t xml:space="preserve">        "type": "long",</w:t>
-      </w:r>
-    </w:p>
-    <w:p>
-      <w:pPr>
-        <w:pStyle w:val="JSON"/>
-      </w:pPr>
-      <w:r>
-        <w:t xml:space="preserve">        "count": 2</w:t>
-      </w:r>
-    </w:p>
-    <w:p>
-      <w:pPr>
-        <w:pStyle w:val="JSON"/>
-      </w:pPr>
-      <w:r>
-        <w:t xml:space="preserve">    },</w:t>
-      </w:r>
-    </w:p>
-    <w:p>
-      <w:pPr>
-        <w:pStyle w:val="JSON"/>
-      </w:pPr>
-      <w:r>
-        <w:t xml:space="preserve">    {</w:t>
-      </w:r>
-    </w:p>
-    <w:p>
-      <w:pPr>
-        <w:pStyle w:val="JSON"/>
-      </w:pPr>
-      <w:r>
-        <w:t xml:space="preserve">        "id": "00000001",</w:t>
-      </w:r>
-    </w:p>
-    <w:p>
-      <w:pPr>
-        <w:pStyle w:val="JSON"/>
-      </w:pPr>
-      <w:r>
-        <w:t xml:space="preserve">        "</w:t>
-      </w:r>
-      <w:proofErr w:type="spellStart"/>
-      <w:r>
-        <w:t>nodeId</w:t>
-      </w:r>
-      <w:proofErr w:type="spellEnd"/>
-      <w:r>
-        <w:t>": 0,</w:t>
-      </w:r>
-    </w:p>
-    <w:p>
-      <w:pPr>
-        <w:pStyle w:val="JSON"/>
-      </w:pPr>
-      <w:r>
-        <w:t xml:space="preserve">        "</w:t>
-      </w:r>
-      <w:proofErr w:type="spellStart"/>
-      <w:r>
-        <w:t>eventId</w:t>
-      </w:r>
-      <w:proofErr w:type="spellEnd"/>
-      <w:r>
-        <w:t>": 1,</w:t>
-      </w:r>
-    </w:p>
-    <w:p>
-      <w:pPr>
-        <w:pStyle w:val="JSON"/>
-      </w:pPr>
-      <w:r>
-        <w:t xml:space="preserve">        "status": "on",</w:t>
-      </w:r>
-    </w:p>
-    <w:p>
-      <w:pPr>
-        <w:pStyle w:val="JSON"/>
-      </w:pPr>
-      <w:r>
-        <w:t xml:space="preserve">        "type": "long",</w:t>
-      </w:r>
-    </w:p>
-    <w:p>
-      <w:pPr>
-        <w:pStyle w:val="JSON"/>
-      </w:pPr>
-      <w:r>
-        <w:t xml:space="preserve">        "count": 2</w:t>
-      </w:r>
-    </w:p>
-    <w:p>
-      <w:pPr>
-        <w:pStyle w:val="JSON"/>
-      </w:pPr>
-      <w:r>
-        <w:t xml:space="preserve">    }</w:t>
-      </w:r>
-    </w:p>
-    <w:p>
-      <w:pPr>
-        <w:pStyle w:val="JSON"/>
-      </w:pPr>
-      <w:r>
-        <w:t>]</w:t>
-      </w:r>
-    </w:p>
-    <w:p/>
-    <w:p>
-      <w:pPr>
-        <w:pStyle w:val="Heading2"/>
-      </w:pPr>
-      <w:r>
-        <w:t>n</w:t>
-      </w:r>
-      <w:r>
-        <w:t>odes</w:t>
-      </w:r>
-    </w:p>
-    <w:p>
-      <w:pPr>
-        <w:pStyle w:val="Heading3"/>
-      </w:pPr>
-      <w:r>
-        <w:t>Format</w:t>
-      </w:r>
-    </w:p>
-    <w:p>
-      <w:r>
-        <w:t>‘</w:t>
-      </w:r>
-      <w:r>
-        <w:t>nodes</w:t>
-      </w:r>
-      <w:r>
-        <w:t>’</w:t>
-      </w:r>
-      <w:r>
-        <w:t xml:space="preserve"> &lt;json data&gt;</w:t>
-      </w:r>
-    </w:p>
-    <w:p>
-      <w:pPr>
-        <w:pStyle w:val="Heading4"/>
-      </w:pPr>
-      <w:r>
-        <w:lastRenderedPageBreak/>
-        <w:t>Where</w:t>
-      </w:r>
-    </w:p>
-    <w:p>
-      <w:pPr>
-        <w:pStyle w:val="JSON"/>
-      </w:pPr>
-      <w:r>
-        <w:t>An example of the json data follows</w:t>
-      </w:r>
-    </w:p>
-    <w:p>
-      <w:pPr>
-        <w:pStyle w:val="JSON"/>
-      </w:pPr>
-      <w:r>
         <w:t>{</w:t>
       </w:r>
     </w:p>
@@ -6174,351 +6687,41 @@
         <w:pStyle w:val="JSON"/>
       </w:pPr>
       <w:r>
-        <w:t xml:space="preserve">    "0": {</w:t>
-      </w:r>
-    </w:p>
-    <w:p>
-      <w:pPr>
-        <w:pStyle w:val="JSON"/>
-      </w:pPr>
-      <w:r>
-        <w:t xml:space="preserve">        "node": 0,</w:t>
-      </w:r>
-    </w:p>
-    <w:p>
-      <w:pPr>
-        <w:pStyle w:val="JSON"/>
-      </w:pPr>
-      <w:r>
-        <w:t xml:space="preserve">        "</w:t>
-      </w:r>
-      <w:proofErr w:type="spellStart"/>
-      <w:r>
-        <w:t>manuf</w:t>
-      </w:r>
-      <w:proofErr w:type="spellEnd"/>
-      <w:r>
-        <w:t>": 165,</w:t>
-      </w:r>
-    </w:p>
-    <w:p>
-      <w:pPr>
-        <w:pStyle w:val="JSON"/>
-      </w:pPr>
-      <w:r>
-        <w:t xml:space="preserve">        "module": "CANACC8",</w:t>
-      </w:r>
-    </w:p>
-    <w:p>
-      <w:pPr>
-        <w:pStyle w:val="JSON"/>
-      </w:pPr>
-      <w:r>
-        <w:t xml:space="preserve">        "flags": 7,</w:t>
-      </w:r>
-    </w:p>
-    <w:p>
-      <w:pPr>
-        <w:pStyle w:val="JSON"/>
-      </w:pPr>
-      <w:r>
-        <w:t xml:space="preserve">        "consumer": true,</w:t>
-      </w:r>
-    </w:p>
-    <w:p>
-      <w:pPr>
-        <w:pStyle w:val="JSON"/>
-      </w:pPr>
-      <w:r>
-        <w:t xml:space="preserve">        "producer": true,</w:t>
-      </w:r>
-    </w:p>
-    <w:p>
-      <w:pPr>
-        <w:pStyle w:val="JSON"/>
-      </w:pPr>
-      <w:r>
-        <w:t xml:space="preserve">        "</w:t>
-      </w:r>
-      <w:proofErr w:type="spellStart"/>
-      <w:r>
-        <w:t>flim</w:t>
-      </w:r>
-      <w:proofErr w:type="spellEnd"/>
-      <w:r>
-        <w:t>": true,</w:t>
-      </w:r>
-    </w:p>
-    <w:p>
-      <w:pPr>
-        <w:pStyle w:val="JSON"/>
-      </w:pPr>
-      <w:r>
-        <w:t xml:space="preserve">        "bootloader": false,</w:t>
-      </w:r>
-    </w:p>
-    <w:p>
-      <w:pPr>
-        <w:pStyle w:val="JSON"/>
-      </w:pPr>
-      <w:r>
-        <w:t xml:space="preserve">        "</w:t>
-      </w:r>
-      <w:proofErr w:type="spellStart"/>
-      <w:r>
-        <w:t>coe</w:t>
-      </w:r>
-      <w:proofErr w:type="spellEnd"/>
-      <w:r>
-        <w:t>": false,</w:t>
-      </w:r>
-    </w:p>
-    <w:p>
-      <w:pPr>
-        <w:pStyle w:val="JSON"/>
-      </w:pPr>
-      <w:r>
-        <w:t xml:space="preserve">        "parameters": [],</w:t>
-      </w:r>
-    </w:p>
-    <w:p>
-      <w:pPr>
-        <w:pStyle w:val="JSON"/>
-      </w:pPr>
-      <w:r>
-        <w:t xml:space="preserve">        "variables": [],</w:t>
-      </w:r>
-    </w:p>
-    <w:p>
-      <w:pPr>
-        <w:pStyle w:val="JSON"/>
-      </w:pPr>
-      <w:r>
-        <w:t xml:space="preserve">        "actions": {},</w:t>
-      </w:r>
-    </w:p>
-    <w:p>
-      <w:pPr>
-        <w:pStyle w:val="JSON"/>
-      </w:pPr>
-      <w:r>
-        <w:t xml:space="preserve">        "status": true,</w:t>
-      </w:r>
-    </w:p>
-    <w:p>
-      <w:pPr>
-        <w:pStyle w:val="JSON"/>
-      </w:pPr>
-      <w:r>
-        <w:t xml:space="preserve">        "component": "merg-canacc8",</w:t>
-      </w:r>
-    </w:p>
-    <w:p>
-      <w:pPr>
-        <w:pStyle w:val="JSON"/>
-      </w:pPr>
-      <w:r>
-        <w:t xml:space="preserve">        "learn": false,</w:t>
-      </w:r>
-    </w:p>
-    <w:p>
-      <w:pPr>
-        <w:pStyle w:val="JSON"/>
-      </w:pPr>
-      <w:r>
-        <w:t xml:space="preserve">        "</w:t>
-      </w:r>
-      <w:proofErr w:type="spellStart"/>
-      <w:r>
-        <w:t>EvCount</w:t>
-      </w:r>
-      <w:proofErr w:type="spellEnd"/>
-      <w:r>
-        <w:t>": 3</w:t>
-      </w:r>
-    </w:p>
-    <w:p>
-      <w:pPr>
-        <w:pStyle w:val="JSON"/>
-      </w:pPr>
-      <w:r>
-        <w:t xml:space="preserve">    },</w:t>
-      </w:r>
-    </w:p>
-    <w:p>
-      <w:pPr>
-        <w:pStyle w:val="JSON"/>
-      </w:pPr>
-      <w:r>
-        <w:t xml:space="preserve">    "1": {</w:t>
-      </w:r>
-    </w:p>
-    <w:p>
-      <w:pPr>
-        <w:pStyle w:val="JSON"/>
-      </w:pPr>
-      <w:r>
-        <w:t xml:space="preserve">        "node": 1,</w:t>
-      </w:r>
-    </w:p>
-    <w:p>
-      <w:pPr>
-        <w:pStyle w:val="JSON"/>
-      </w:pPr>
-      <w:r>
-        <w:t xml:space="preserve">        "</w:t>
-      </w:r>
-      <w:proofErr w:type="spellStart"/>
-      <w:r>
-        <w:t>manuf</w:t>
-      </w:r>
-      <w:proofErr w:type="spellEnd"/>
-      <w:r>
-        <w:t>": 165,</w:t>
-      </w:r>
-    </w:p>
-    <w:p>
-      <w:pPr>
-        <w:pStyle w:val="JSON"/>
-      </w:pPr>
-      <w:r>
-        <w:t xml:space="preserve">        "module": "CANSERVO8C",</w:t>
-      </w:r>
-    </w:p>
-    <w:p>
-      <w:pPr>
-        <w:pStyle w:val="JSON"/>
-      </w:pPr>
-      <w:r>
-        <w:t xml:space="preserve">        "flags": 7,</w:t>
-      </w:r>
-    </w:p>
-    <w:p>
-      <w:pPr>
-        <w:pStyle w:val="JSON"/>
-      </w:pPr>
-      <w:r>
-        <w:t xml:space="preserve">        "consumer": true,</w:t>
-      </w:r>
-    </w:p>
-    <w:p>
-      <w:pPr>
-        <w:pStyle w:val="JSON"/>
-      </w:pPr>
-      <w:r>
-        <w:t xml:space="preserve">        "producer": true,</w:t>
-      </w:r>
-    </w:p>
-    <w:p>
-      <w:pPr>
-        <w:pStyle w:val="JSON"/>
-      </w:pPr>
-      <w:r>
-        <w:t xml:space="preserve">        "</w:t>
-      </w:r>
-      <w:proofErr w:type="spellStart"/>
-      <w:r>
-        <w:t>flim</w:t>
-      </w:r>
-      <w:proofErr w:type="spellEnd"/>
-      <w:r>
-        <w:t>": true,</w:t>
-      </w:r>
-    </w:p>
-    <w:p>
-      <w:pPr>
-        <w:pStyle w:val="JSON"/>
-      </w:pPr>
-      <w:r>
-        <w:t xml:space="preserve">        "bootloader": false,</w:t>
-      </w:r>
-    </w:p>
-    <w:p>
-      <w:pPr>
-        <w:pStyle w:val="JSON"/>
-      </w:pPr>
-      <w:r>
-        <w:t xml:space="preserve">        "</w:t>
-      </w:r>
-      <w:proofErr w:type="spellStart"/>
-      <w:r>
-        <w:t>coe</w:t>
-      </w:r>
-      <w:proofErr w:type="spellEnd"/>
-      <w:r>
-        <w:t>": false,</w:t>
-      </w:r>
-    </w:p>
-    <w:p>
-      <w:pPr>
-        <w:pStyle w:val="JSON"/>
-      </w:pPr>
-      <w:r>
-        <w:t xml:space="preserve">        "parameters": [],</w:t>
-      </w:r>
-    </w:p>
-    <w:p>
-      <w:pPr>
-        <w:pStyle w:val="JSON"/>
-      </w:pPr>
-      <w:r>
-        <w:t xml:space="preserve">        "variables": [],</w:t>
-      </w:r>
-    </w:p>
-    <w:p>
-      <w:pPr>
-        <w:pStyle w:val="JSON"/>
-      </w:pPr>
-      <w:r>
-        <w:t xml:space="preserve">        "actions": {},</w:t>
-      </w:r>
-    </w:p>
-    <w:p>
-      <w:pPr>
-        <w:pStyle w:val="JSON"/>
-      </w:pPr>
-      <w:r>
-        <w:t xml:space="preserve">        "status": true,</w:t>
-      </w:r>
-    </w:p>
-    <w:p>
-      <w:pPr>
-        <w:pStyle w:val="JSON"/>
-      </w:pPr>
-      <w:r>
-        <w:t xml:space="preserve">        "component": "merg-canservo8c",</w:t>
-      </w:r>
-    </w:p>
-    <w:p>
-      <w:pPr>
-        <w:pStyle w:val="JSON"/>
-      </w:pPr>
-      <w:r>
-        <w:t xml:space="preserve">        "learn": false,</w:t>
-      </w:r>
-    </w:p>
-    <w:p>
-      <w:pPr>
-        <w:pStyle w:val="JSON"/>
-      </w:pPr>
-      <w:r>
-        <w:t xml:space="preserve">        "</w:t>
-      </w:r>
-      <w:proofErr w:type="spellStart"/>
-      <w:r>
-        <w:t>EvCount</w:t>
-      </w:r>
-      <w:proofErr w:type="spellEnd"/>
-      <w:r>
-        <w:t>": 3</w:t>
-      </w:r>
-    </w:p>
-    <w:p>
-      <w:pPr>
-        <w:pStyle w:val="JSON"/>
-      </w:pPr>
-      <w:r>
-        <w:t xml:space="preserve">    }</w:t>
+        <w:t xml:space="preserve"> </w:t>
+      </w:r>
+      <w:r>
+        <w:t xml:space="preserve">  </w:t>
+      </w:r>
+      <w:r>
+        <w:t xml:space="preserve"> "major": "1",</w:t>
+      </w:r>
+    </w:p>
+    <w:p>
+      <w:pPr>
+        <w:pStyle w:val="JSON"/>
+      </w:pPr>
+      <w:r>
+        <w:t xml:space="preserve">  </w:t>
+      </w:r>
+      <w:r>
+        <w:t xml:space="preserve">  </w:t>
+      </w:r>
+      <w:r>
+        <w:t>"minor": "0",</w:t>
+      </w:r>
+    </w:p>
+    <w:p>
+      <w:pPr>
+        <w:pStyle w:val="JSON"/>
+      </w:pPr>
+      <w:r>
+        <w:t xml:space="preserve">  </w:t>
+      </w:r>
+      <w:r>
+        <w:t xml:space="preserve">  </w:t>
+      </w:r>
+      <w:r>
+        <w:t>"patch": "2"</w:t>
       </w:r>
     </w:p>
     <w:p>
@@ -6528,6 +6731,12 @@
       <w:r>
         <w:t>}</w:t>
       </w:r>
+    </w:p>
+    <w:p>
+      <w:pPr>
+        <w:pStyle w:val="JSON"/>
+        <w:ind w:left="0"/>
+      </w:pPr>
     </w:p>
     <w:sectPr>
       <w:headerReference w:type="default" r:id="rId9"/>
@@ -6608,27 +6817,14 @@
     <w:r>
       <w:t xml:space="preserve"> of </w:t>
     </w:r>
-    <w:r>
-      <w:fldChar w:fldCharType="begin"/>
-    </w:r>
-    <w:r>
-      <w:instrText xml:space="preserve"> NUMPAGES   \* MERGEFORMAT </w:instrText>
-    </w:r>
-    <w:r>
-      <w:fldChar w:fldCharType="separate"/>
-    </w:r>
-    <w:r>
-      <w:rPr>
-        <w:noProof/>
-      </w:rPr>
-      <w:t>8</w:t>
-    </w:r>
-    <w:r>
-      <w:rPr>
-        <w:noProof/>
-      </w:rPr>
-      <w:fldChar w:fldCharType="end"/>
-    </w:r>
+    <w:fldSimple w:instr=" NUMPAGES   \* MERGEFORMAT ">
+      <w:r>
+        <w:rPr>
+          <w:noProof/>
+        </w:rPr>
+        <w:t>8</w:t>
+      </w:r>
+    </w:fldSimple>
     <w:r>
       <w:ptab w:relativeTo="margin" w:alignment="right" w:leader="none"/>
     </w:r>
@@ -7578,6 +7774,7 @@
   <w:style w:type="character" w:default="1" w:styleId="DefaultParagraphFont">
     <w:name w:val="Default Paragraph Font"/>
     <w:uiPriority w:val="1"/>
+    <w:semiHidden/>
     <w:unhideWhenUsed/>
   </w:style>
   <w:style w:type="table" w:default="1" w:styleId="TableNormal">

</xml_diff>